<commit_message>
working my way towards combat.
Needed code from previous brackeys vids so taking a while to scour through them
</commit_message>
<xml_diff>
--- a/Project Report - Professional Practice.docx
+++ b/Project Report - Professional Practice.docx
@@ -11,7 +11,7 @@
           <w:szCs w:val="56"/>
         </w:rPr>
       </w:pPr>
-      <w:bookmarkStart w:id="0" w:name="_Toc37350307"/>
+      <w:bookmarkStart w:id="0" w:name="_Toc37499691"/>
       <w:r>
         <w:rPr>
           <w:sz w:val="56"/>
@@ -97,7 +97,7 @@
           <w:lang w:eastAsia="en-IE"/>
         </w:rPr>
         <w:drawing>
-          <wp:inline distT="0" distB="0" distL="0" distR="0">
+          <wp:inline distT="0" distB="0" distL="0" distR="0" wp14:anchorId="796D5323" wp14:editId="721B5BE0">
             <wp:extent cx="1548931" cy="1163747"/>
             <wp:effectExtent l="0" t="0" r="0" b="0"/>
             <wp:docPr id="1" name="Picture 1"/>
@@ -406,17 +406,19 @@
           <w:docPartUnique/>
         </w:docPartObj>
       </w:sdtPr>
-      <w:sdtEndPr/>
       <w:sdtContent>
         <w:p>
           <w:pPr>
             <w:pStyle w:val="TOCHeading"/>
           </w:pPr>
           <w:r>
-            <w:t>Table of Content</w:t>
+            <w:t xml:space="preserve">Table of </w:t>
           </w:r>
           <w:bookmarkStart w:id="1" w:name="_GoBack"/>
           <w:bookmarkEnd w:id="1"/>
+          <w:r>
+            <w:t>Content</w:t>
+          </w:r>
         </w:p>
         <w:p>
           <w:pPr>
@@ -438,7 +440,7 @@
           <w:r>
             <w:fldChar w:fldCharType="separate"/>
           </w:r>
-          <w:hyperlink w:anchor="_Toc37350307" w:history="1">
+          <w:hyperlink w:anchor="_Toc37499691" w:history="1">
             <w:r>
               <w:rPr>
                 <w:rStyle w:val="Hyperlink"/>
@@ -465,7 +467,7 @@
                 <w:noProof/>
                 <w:webHidden/>
               </w:rPr>
-              <w:instrText xml:space="preserve"> PAGEREF _Toc37350307 \h </w:instrText>
+              <w:instrText xml:space="preserve"> PAGEREF _Toc37499691 \h </w:instrText>
             </w:r>
             <w:r>
               <w:rPr>
@@ -507,7 +509,7 @@
               <w:lang w:val="en-IE" w:eastAsia="en-IE"/>
             </w:rPr>
           </w:pPr>
-          <w:hyperlink w:anchor="_Toc37350308" w:history="1">
+          <w:hyperlink w:anchor="_Toc37499692" w:history="1">
             <w:r>
               <w:rPr>
                 <w:rStyle w:val="Hyperlink"/>
@@ -534,7 +536,7 @@
                 <w:noProof/>
                 <w:webHidden/>
               </w:rPr>
-              <w:instrText xml:space="preserve"> PAGEREF _Toc37350308 \h </w:instrText>
+              <w:instrText xml:space="preserve"> PAGEREF _Toc37499692 \h </w:instrText>
             </w:r>
             <w:r>
               <w:rPr>
@@ -576,7 +578,7 @@
               <w:lang w:val="en-IE" w:eastAsia="en-IE"/>
             </w:rPr>
           </w:pPr>
-          <w:hyperlink w:anchor="_Toc37350309" w:history="1">
+          <w:hyperlink w:anchor="_Toc37499693" w:history="1">
             <w:r>
               <w:rPr>
                 <w:rStyle w:val="Hyperlink"/>
@@ -603,7 +605,7 @@
                 <w:noProof/>
                 <w:webHidden/>
               </w:rPr>
-              <w:instrText xml:space="preserve"> PAGEREF _Toc37350309 \h </w:instrText>
+              <w:instrText xml:space="preserve"> PAGEREF _Toc37499693 \h </w:instrText>
             </w:r>
             <w:r>
               <w:rPr>
@@ -645,7 +647,7 @@
               <w:lang w:val="en-IE" w:eastAsia="en-IE"/>
             </w:rPr>
           </w:pPr>
-          <w:hyperlink w:anchor="_Toc37350310" w:history="1">
+          <w:hyperlink w:anchor="_Toc37499694" w:history="1">
             <w:r>
               <w:rPr>
                 <w:rStyle w:val="Hyperlink"/>
@@ -672,7 +674,7 @@
                 <w:noProof/>
                 <w:webHidden/>
               </w:rPr>
-              <w:instrText xml:space="preserve"> PAGEREF _Toc37350310 \h </w:instrText>
+              <w:instrText xml:space="preserve"> PAGEREF _Toc37499694 \h </w:instrText>
             </w:r>
             <w:r>
               <w:rPr>
@@ -714,7 +716,7 @@
               <w:lang w:val="en-IE" w:eastAsia="en-IE"/>
             </w:rPr>
           </w:pPr>
-          <w:hyperlink w:anchor="_Toc37350311" w:history="1">
+          <w:hyperlink w:anchor="_Toc37499695" w:history="1">
             <w:r>
               <w:rPr>
                 <w:rStyle w:val="Hyperlink"/>
@@ -741,7 +743,7 @@
                 <w:noProof/>
                 <w:webHidden/>
               </w:rPr>
-              <w:instrText xml:space="preserve"> PAGEREF _Toc37350311 \h </w:instrText>
+              <w:instrText xml:space="preserve"> PAGEREF _Toc37499695 \h </w:instrText>
             </w:r>
             <w:r>
               <w:rPr>
@@ -783,7 +785,7 @@
               <w:lang w:val="en-IE" w:eastAsia="en-IE"/>
             </w:rPr>
           </w:pPr>
-          <w:hyperlink w:anchor="_Toc37350312" w:history="1">
+          <w:hyperlink w:anchor="_Toc37499696" w:history="1">
             <w:r>
               <w:rPr>
                 <w:rStyle w:val="Hyperlink"/>
@@ -810,7 +812,7 @@
                 <w:noProof/>
                 <w:webHidden/>
               </w:rPr>
-              <w:instrText xml:space="preserve"> PAGEREF _Toc37350312 \h </w:instrText>
+              <w:instrText xml:space="preserve"> PAGEREF _Toc37499696 \h </w:instrText>
             </w:r>
             <w:r>
               <w:rPr>
@@ -852,7 +854,7 @@
               <w:lang w:val="en-IE" w:eastAsia="en-IE"/>
             </w:rPr>
           </w:pPr>
-          <w:hyperlink w:anchor="_Toc37350313" w:history="1">
+          <w:hyperlink w:anchor="_Toc37499697" w:history="1">
             <w:r>
               <w:rPr>
                 <w:rStyle w:val="Hyperlink"/>
@@ -879,7 +881,7 @@
                 <w:noProof/>
                 <w:webHidden/>
               </w:rPr>
-              <w:instrText xml:space="preserve"> PAGEREF _Toc37350313 \h </w:instrText>
+              <w:instrText xml:space="preserve"> PAGEREF _Toc37499697 \h </w:instrText>
             </w:r>
             <w:r>
               <w:rPr>
@@ -899,7 +901,7 @@
                 <w:noProof/>
                 <w:webHidden/>
               </w:rPr>
-              <w:t>3</w:t>
+              <w:t>4</w:t>
             </w:r>
             <w:r>
               <w:rPr>
@@ -921,7 +923,7 @@
               <w:lang w:val="en-IE" w:eastAsia="en-IE"/>
             </w:rPr>
           </w:pPr>
-          <w:hyperlink w:anchor="_Toc37350314" w:history="1">
+          <w:hyperlink w:anchor="_Toc37499698" w:history="1">
             <w:r>
               <w:rPr>
                 <w:rStyle w:val="Hyperlink"/>
@@ -948,7 +950,7 @@
                 <w:noProof/>
                 <w:webHidden/>
               </w:rPr>
-              <w:instrText xml:space="preserve"> PAGEREF _Toc37350314 \h </w:instrText>
+              <w:instrText xml:space="preserve"> PAGEREF _Toc37499698 \h </w:instrText>
             </w:r>
             <w:r>
               <w:rPr>
@@ -968,7 +970,7 @@
                 <w:noProof/>
                 <w:webHidden/>
               </w:rPr>
-              <w:t>4</w:t>
+              <w:t>5</w:t>
             </w:r>
             <w:r>
               <w:rPr>
@@ -990,7 +992,7 @@
               <w:lang w:val="en-IE" w:eastAsia="en-IE"/>
             </w:rPr>
           </w:pPr>
-          <w:hyperlink w:anchor="_Toc37350315" w:history="1">
+          <w:hyperlink w:anchor="_Toc37499699" w:history="1">
             <w:r>
               <w:rPr>
                 <w:rStyle w:val="Hyperlink"/>
@@ -1017,7 +1019,7 @@
                 <w:noProof/>
                 <w:webHidden/>
               </w:rPr>
-              <w:instrText xml:space="preserve"> PAGEREF _Toc37350315 \h </w:instrText>
+              <w:instrText xml:space="preserve"> PAGEREF _Toc37499699 \h </w:instrText>
             </w:r>
             <w:r>
               <w:rPr>
@@ -1037,7 +1039,7 @@
                 <w:noProof/>
                 <w:webHidden/>
               </w:rPr>
-              <w:t>5</w:t>
+              <w:t>6</w:t>
             </w:r>
             <w:r>
               <w:rPr>
@@ -1059,7 +1061,7 @@
               <w:lang w:val="en-IE" w:eastAsia="en-IE"/>
             </w:rPr>
           </w:pPr>
-          <w:hyperlink w:anchor="_Toc37350316" w:history="1">
+          <w:hyperlink w:anchor="_Toc37499700" w:history="1">
             <w:r>
               <w:rPr>
                 <w:rStyle w:val="Hyperlink"/>
@@ -1086,7 +1088,7 @@
                 <w:noProof/>
                 <w:webHidden/>
               </w:rPr>
-              <w:instrText xml:space="preserve"> PAGEREF _Toc37350316 \h </w:instrText>
+              <w:instrText xml:space="preserve"> PAGEREF _Toc37499700 \h </w:instrText>
             </w:r>
             <w:r>
               <w:rPr>
@@ -1128,7 +1130,7 @@
               <w:lang w:val="en-IE" w:eastAsia="en-IE"/>
             </w:rPr>
           </w:pPr>
-          <w:hyperlink w:anchor="_Toc37350317" w:history="1">
+          <w:hyperlink w:anchor="_Toc37499701" w:history="1">
             <w:r>
               <w:rPr>
                 <w:rStyle w:val="Hyperlink"/>
@@ -1155,7 +1157,7 @@
                 <w:noProof/>
                 <w:webHidden/>
               </w:rPr>
-              <w:instrText xml:space="preserve"> PAGEREF _Toc37350317 \h </w:instrText>
+              <w:instrText xml:space="preserve"> PAGEREF _Toc37499701 \h </w:instrText>
             </w:r>
             <w:r>
               <w:rPr>
@@ -1175,7 +1177,7 @@
                 <w:noProof/>
                 <w:webHidden/>
               </w:rPr>
-              <w:t>6</w:t>
+              <w:t>7</w:t>
             </w:r>
             <w:r>
               <w:rPr>
@@ -1197,7 +1199,7 @@
               <w:lang w:val="en-IE" w:eastAsia="en-IE"/>
             </w:rPr>
           </w:pPr>
-          <w:hyperlink w:anchor="_Toc37350318" w:history="1">
+          <w:hyperlink w:anchor="_Toc37499702" w:history="1">
             <w:r>
               <w:rPr>
                 <w:rStyle w:val="Hyperlink"/>
@@ -1224,7 +1226,7 @@
                 <w:noProof/>
                 <w:webHidden/>
               </w:rPr>
-              <w:instrText xml:space="preserve"> PAGEREF _Toc37350318 \h </w:instrText>
+              <w:instrText xml:space="preserve"> PAGEREF _Toc37499702 \h </w:instrText>
             </w:r>
             <w:r>
               <w:rPr>
@@ -1244,7 +1246,7 @@
                 <w:noProof/>
                 <w:webHidden/>
               </w:rPr>
-              <w:t>6</w:t>
+              <w:t>7</w:t>
             </w:r>
             <w:r>
               <w:rPr>
@@ -1266,7 +1268,7 @@
               <w:lang w:val="en-IE" w:eastAsia="en-IE"/>
             </w:rPr>
           </w:pPr>
-          <w:hyperlink w:anchor="_Toc37350319" w:history="1">
+          <w:hyperlink w:anchor="_Toc37499703" w:history="1">
             <w:r>
               <w:rPr>
                 <w:rStyle w:val="Hyperlink"/>
@@ -1293,7 +1295,7 @@
                 <w:noProof/>
                 <w:webHidden/>
               </w:rPr>
-              <w:instrText xml:space="preserve"> PAGEREF _Toc37350319 \h </w:instrText>
+              <w:instrText xml:space="preserve"> PAGEREF _Toc37499703 \h </w:instrText>
             </w:r>
             <w:r>
               <w:rPr>
@@ -1313,7 +1315,7 @@
                 <w:noProof/>
                 <w:webHidden/>
               </w:rPr>
-              <w:t>6</w:t>
+              <w:t>7</w:t>
             </w:r>
             <w:r>
               <w:rPr>
@@ -1335,7 +1337,7 @@
               <w:lang w:val="en-IE" w:eastAsia="en-IE"/>
             </w:rPr>
           </w:pPr>
-          <w:hyperlink w:anchor="_Toc37350320" w:history="1">
+          <w:hyperlink w:anchor="_Toc37499704" w:history="1">
             <w:r>
               <w:rPr>
                 <w:rStyle w:val="Hyperlink"/>
@@ -1362,7 +1364,7 @@
                 <w:noProof/>
                 <w:webHidden/>
               </w:rPr>
-              <w:instrText xml:space="preserve"> PAGEREF _Toc37350320 \h </w:instrText>
+              <w:instrText xml:space="preserve"> PAGEREF _Toc37499704 \h </w:instrText>
             </w:r>
             <w:r>
               <w:rPr>
@@ -1404,7 +1406,7 @@
               <w:lang w:val="en-IE" w:eastAsia="en-IE"/>
             </w:rPr>
           </w:pPr>
-          <w:hyperlink w:anchor="_Toc37350321" w:history="1">
+          <w:hyperlink w:anchor="_Toc37499705" w:history="1">
             <w:r>
               <w:rPr>
                 <w:rStyle w:val="Hyperlink"/>
@@ -1431,7 +1433,7 @@
                 <w:noProof/>
                 <w:webHidden/>
               </w:rPr>
-              <w:instrText xml:space="preserve"> PAGEREF _Toc37350321 \h </w:instrText>
+              <w:instrText xml:space="preserve"> PAGEREF _Toc37499705 \h </w:instrText>
             </w:r>
             <w:r>
               <w:rPr>
@@ -1473,7 +1475,7 @@
               <w:lang w:val="en-IE" w:eastAsia="en-IE"/>
             </w:rPr>
           </w:pPr>
-          <w:hyperlink w:anchor="_Toc37350322" w:history="1">
+          <w:hyperlink w:anchor="_Toc37499706" w:history="1">
             <w:r>
               <w:rPr>
                 <w:rStyle w:val="Hyperlink"/>
@@ -1500,7 +1502,7 @@
                 <w:noProof/>
                 <w:webHidden/>
               </w:rPr>
-              <w:instrText xml:space="preserve"> PAGEREF _Toc37350322 \h </w:instrText>
+              <w:instrText xml:space="preserve"> PAGEREF _Toc37499706 \h </w:instrText>
             </w:r>
             <w:r>
               <w:rPr>
@@ -1542,7 +1544,7 @@
               <w:lang w:val="en-IE" w:eastAsia="en-IE"/>
             </w:rPr>
           </w:pPr>
-          <w:hyperlink w:anchor="_Toc37350323" w:history="1">
+          <w:hyperlink w:anchor="_Toc37499707" w:history="1">
             <w:r>
               <w:rPr>
                 <w:rStyle w:val="Hyperlink"/>
@@ -1569,7 +1571,7 @@
                 <w:noProof/>
                 <w:webHidden/>
               </w:rPr>
-              <w:instrText xml:space="preserve"> PAGEREF _Toc37350323 \h </w:instrText>
+              <w:instrText xml:space="preserve"> PAGEREF _Toc37499707 \h </w:instrText>
             </w:r>
             <w:r>
               <w:rPr>
@@ -1589,7 +1591,7 @@
                 <w:noProof/>
                 <w:webHidden/>
               </w:rPr>
-              <w:t>7</w:t>
+              <w:t>8</w:t>
             </w:r>
             <w:r>
               <w:rPr>
@@ -1611,7 +1613,7 @@
               <w:lang w:val="en-IE" w:eastAsia="en-IE"/>
             </w:rPr>
           </w:pPr>
-          <w:hyperlink w:anchor="_Toc37350324" w:history="1">
+          <w:hyperlink w:anchor="_Toc37499708" w:history="1">
             <w:r>
               <w:rPr>
                 <w:rStyle w:val="Hyperlink"/>
@@ -1638,7 +1640,7 @@
                 <w:noProof/>
                 <w:webHidden/>
               </w:rPr>
-              <w:instrText xml:space="preserve"> PAGEREF _Toc37350324 \h </w:instrText>
+              <w:instrText xml:space="preserve"> PAGEREF _Toc37499708 \h </w:instrText>
             </w:r>
             <w:r>
               <w:rPr>
@@ -1680,7 +1682,7 @@
               <w:lang w:val="en-IE" w:eastAsia="en-IE"/>
             </w:rPr>
           </w:pPr>
-          <w:hyperlink w:anchor="_Toc37350325" w:history="1">
+          <w:hyperlink w:anchor="_Toc37499709" w:history="1">
             <w:r>
               <w:rPr>
                 <w:rStyle w:val="Hyperlink"/>
@@ -1707,7 +1709,7 @@
                 <w:noProof/>
                 <w:webHidden/>
               </w:rPr>
-              <w:instrText xml:space="preserve"> PAGEREF _Toc37350325 \h </w:instrText>
+              <w:instrText xml:space="preserve"> PAGEREF _Toc37499709 \h </w:instrText>
             </w:r>
             <w:r>
               <w:rPr>
@@ -1749,7 +1751,7 @@
               <w:lang w:val="en-IE" w:eastAsia="en-IE"/>
             </w:rPr>
           </w:pPr>
-          <w:hyperlink w:anchor="_Toc37350326" w:history="1">
+          <w:hyperlink w:anchor="_Toc37499710" w:history="1">
             <w:r>
               <w:rPr>
                 <w:rStyle w:val="Hyperlink"/>
@@ -1776,7 +1778,7 @@
                 <w:noProof/>
                 <w:webHidden/>
               </w:rPr>
-              <w:instrText xml:space="preserve"> PAGEREF _Toc37350326 \h </w:instrText>
+              <w:instrText xml:space="preserve"> PAGEREF _Toc37499710 \h </w:instrText>
             </w:r>
             <w:r>
               <w:rPr>
@@ -1796,7 +1798,7 @@
                 <w:noProof/>
                 <w:webHidden/>
               </w:rPr>
-              <w:t>9</w:t>
+              <w:t>10</w:t>
             </w:r>
             <w:r>
               <w:rPr>
@@ -1818,7 +1820,7 @@
               <w:lang w:val="en-IE" w:eastAsia="en-IE"/>
             </w:rPr>
           </w:pPr>
-          <w:hyperlink w:anchor="_Toc37350327" w:history="1">
+          <w:hyperlink w:anchor="_Toc37499711" w:history="1">
             <w:r>
               <w:rPr>
                 <w:rStyle w:val="Hyperlink"/>
@@ -1845,7 +1847,7 @@
                 <w:noProof/>
                 <w:webHidden/>
               </w:rPr>
-              <w:instrText xml:space="preserve"> PAGEREF _Toc37350327 \h </w:instrText>
+              <w:instrText xml:space="preserve"> PAGEREF _Toc37499711 \h </w:instrText>
             </w:r>
             <w:r>
               <w:rPr>
@@ -1865,7 +1867,7 @@
                 <w:noProof/>
                 <w:webHidden/>
               </w:rPr>
-              <w:t>9</w:t>
+              <w:t>10</w:t>
             </w:r>
             <w:r>
               <w:rPr>
@@ -1949,7 +1951,7 @@
       <w:pPr>
         <w:pStyle w:val="Heading2"/>
       </w:pPr>
-      <w:bookmarkStart w:id="2" w:name="_Toc37350308"/>
+      <w:bookmarkStart w:id="2" w:name="_Toc37499692"/>
       <w:r>
         <w:lastRenderedPageBreak/>
         <w:t>Introduction</w:t>
@@ -1990,14 +1992,12 @@
         </w:rPr>
         <w:t xml:space="preserve">We prepared a schedule of the weeks ahead to meet and gave ourselves targets to hit. We took some setbacks in our </w:t>
       </w:r>
-      <w:proofErr w:type="gramStart"/>
       <w:r>
         <w:rPr>
           <w:rStyle w:val="st"/>
         </w:rPr>
-        <w:t>schedule</w:t>
-      </w:r>
-      <w:proofErr w:type="gramEnd"/>
+        <w:t>schedule,</w:t>
+      </w:r>
       <w:r>
         <w:rPr>
           <w:rStyle w:val="st"/>
@@ -2009,7 +2009,7 @@
       <w:pPr>
         <w:pStyle w:val="Heading2"/>
       </w:pPr>
-      <w:bookmarkStart w:id="3" w:name="_Toc37350309"/>
+      <w:bookmarkStart w:id="3" w:name="_Toc37499693"/>
       <w:r>
         <w:t>System Requirements</w:t>
       </w:r>
@@ -2027,7 +2027,7 @@
       <w:pPr>
         <w:pStyle w:val="Heading2"/>
       </w:pPr>
-      <w:bookmarkStart w:id="4" w:name="_Toc37350310"/>
+      <w:bookmarkStart w:id="4" w:name="_Toc37499694"/>
       <w:r>
         <w:t>Technologies Used</w:t>
       </w:r>
@@ -2064,38 +2064,26 @@
       <w:r>
         <w:t xml:space="preserve"> with a brand new </w:t>
       </w:r>
-      <w:proofErr w:type="spellStart"/>
-      <w:r>
-        <w:t>paltform</w:t>
-      </w:r>
-      <w:proofErr w:type="spellEnd"/>
+      <w:r>
+        <w:t>platform</w:t>
+      </w:r>
       <w:r>
         <w:t xml:space="preserve"> such as CryEngine3, Indie Game Maker, </w:t>
       </w:r>
-      <w:proofErr w:type="spellStart"/>
       <w:r>
         <w:t>GDevelop</w:t>
       </w:r>
-      <w:proofErr w:type="spellEnd"/>
       <w:r>
         <w:t xml:space="preserve"> or Unreal Engine. Unity gave us the ability to just create the game our way, with freedom of the creative design, even the ability to import our own created 3D characters if we wished while Unity handled the compiling into the different platforms </w:t>
       </w:r>
-      <w:proofErr w:type="spellStart"/>
-      <w:r>
-        <w:t>e.g</w:t>
-      </w:r>
-      <w:proofErr w:type="spellEnd"/>
+      <w:r>
+        <w:t>e.g.</w:t>
+      </w:r>
       <w:r>
         <w:t xml:space="preserve"> PC, PS4, iOS, Xbox One, Android. </w:t>
       </w:r>
       <w:r>
-        <w:t xml:space="preserve">For any created characters, we used Blender, an open-source </w:t>
-      </w:r>
-      <w:r>
-        <w:t>computer graphics software toolset</w:t>
-      </w:r>
-      <w:r>
-        <w:t>. Blender gives you everything you need to sculpt and mould your own characters. A good feature of Blender is that Unity supports Blender files, so it was easy to import and use</w:t>
+        <w:t>For any created characters, we used Blender, an open-source computer graphics software toolset. Blender gives you everything you need to sculpt and mould your own characters. A good feature of Blender is that Unity supports Blender files, so it was easy to import and use</w:t>
       </w:r>
       <w:r>
         <w:t xml:space="preserve"> our creations</w:t>
@@ -2108,28 +2096,86 @@
       <w:pPr>
         <w:pStyle w:val="Heading2"/>
       </w:pPr>
-      <w:bookmarkStart w:id="5" w:name="_Toc37350311"/>
+      <w:bookmarkStart w:id="5" w:name="_Toc37499695"/>
       <w:r>
         <w:t>Design Methodology</w:t>
       </w:r>
       <w:bookmarkEnd w:id="5"/>
     </w:p>
-    <w:p/>
+    <w:p>
+      <w:r>
+        <w:t xml:space="preserve">The methodology employed by us was a </w:t>
+      </w:r>
+      <w:r>
+        <w:rPr>
+          <w:b/>
+          <w:bCs/>
+        </w:rPr>
+        <w:t>scrum</w:t>
+      </w:r>
+      <w:r>
+        <w:t xml:space="preserve"> methodology. We thought scrum would be optimal for us, in a student environment, where our time is already grouped by weeks/days so using a sprint-orientated methodology was ideal for us.</w:t>
+      </w:r>
+      <w:r>
+        <w:t xml:space="preserve"> We chose scrum for some adaptability and flexibility in terms of our schedule, which can be hectic as students, and so we would be forced to work closely on the code together as a single unit. Our mentor also contributed to the scrum methodology by not telling what to do/ what not to do which feeds into the lack of “leader” in a scrum workplace. This also helped boost our morale while in development as we had creative freedom and thus were invested into the game more and identified with the project.</w:t>
+      </w:r>
+    </w:p>
     <w:p>
       <w:pPr>
         <w:pStyle w:val="Heading2"/>
       </w:pPr>
-      <w:bookmarkStart w:id="6" w:name="_Toc37350312"/>
+      <w:bookmarkStart w:id="6" w:name="_Toc37499696"/>
       <w:r>
         <w:t>Limitations.</w:t>
       </w:r>
       <w:bookmarkEnd w:id="6"/>
     </w:p>
     <w:p>
+      <w:r>
+        <w:t xml:space="preserve">There wasn’t much limitations in the  way of bugs/errors/Unity problems as we understood most of the basic concepts of our design from our 2D module and we used a lot of </w:t>
+      </w:r>
+      <w:r>
+        <w:t>Unity</w:t>
+      </w:r>
+      <w:r>
+        <w:t xml:space="preserve"> documentation, YouTube tutorials and advice from seasoned programmers to help us in development of the game, resulting in few programming limitations. There was a lot of </w:t>
+      </w:r>
+      <w:r>
+        <w:rPr>
+          <w:i/>
+          <w:iCs/>
+        </w:rPr>
+        <w:t>time</w:t>
+      </w:r>
+      <w:r>
+        <w:t xml:space="preserve"> limitations though, with not only doing our class work and study during the weeks of development but with the projects we had for our other classes. We </w:t>
+      </w:r>
+      <w:r>
+        <w:lastRenderedPageBreak/>
+        <w:t xml:space="preserve">got through this by sticking to our schedule and project plan </w:t>
+      </w:r>
+      <w:r>
+        <w:t>strictly and</w:t>
+      </w:r>
+      <w:r>
+        <w:t xml:space="preserve"> communicating regularly as we could with our mentor and with each other so that we didn’t fall too far behind in our development.</w:t>
+      </w:r>
+    </w:p>
+    <w:p>
       <w:pPr>
         <w:pStyle w:val="Heading2"/>
       </w:pPr>
-      <w:bookmarkStart w:id="7" w:name="_Toc37350313"/>
+    </w:p>
+    <w:p>
+      <w:pPr>
+        <w:pStyle w:val="Heading2"/>
+      </w:pPr>
+    </w:p>
+    <w:p>
+      <w:pPr>
+        <w:pStyle w:val="Heading2"/>
+      </w:pPr>
+      <w:bookmarkStart w:id="7" w:name="_Toc37499697"/>
       <w:r>
         <w:t>R</w:t>
       </w:r>
@@ -2332,9 +2378,8 @@
           <w:noProof/>
           <w:lang w:eastAsia="en-IE"/>
         </w:rPr>
-        <w:lastRenderedPageBreak/>
         <w:drawing>
-          <wp:inline distT="0" distB="0" distL="0" distR="0">
+          <wp:inline distT="0" distB="0" distL="0" distR="0" wp14:anchorId="1EA08B73" wp14:editId="101283FC">
             <wp:extent cx="4143371" cy="1842447"/>
             <wp:effectExtent l="19050" t="0" r="0" b="0"/>
             <wp:docPr id="26" name="Picture 1" descr="https://fr-images.tuto.net/tuto/thumb/648/288/113361.jpg"/>
@@ -2713,8 +2758,9 @@
           <w:noProof/>
           <w:lang w:eastAsia="en-IE"/>
         </w:rPr>
+        <w:lastRenderedPageBreak/>
         <w:drawing>
-          <wp:inline distT="0" distB="0" distL="0" distR="0">
+          <wp:inline distT="0" distB="0" distL="0" distR="0" wp14:anchorId="315E1FC8" wp14:editId="02F60F35">
             <wp:extent cx="2059477" cy="1160059"/>
             <wp:effectExtent l="19050" t="0" r="0" b="0"/>
             <wp:docPr id="27" name="Picture 4" descr="Call of Duty Modern Warfare: Team Deathmatch Gameplay (No ..."/>
@@ -2765,7 +2811,7 @@
           <w:lang w:eastAsia="en-IE"/>
         </w:rPr>
         <w:drawing>
-          <wp:inline distT="0" distB="0" distL="0" distR="0">
+          <wp:inline distT="0" distB="0" distL="0" distR="0" wp14:anchorId="34B205AC" wp14:editId="2C9071C7">
             <wp:extent cx="1768806" cy="1155958"/>
             <wp:effectExtent l="19050" t="0" r="2844" b="0"/>
             <wp:docPr id="29" name="Picture 7" descr="This is what's in the day one patch for Battlefield V"/>
@@ -2816,7 +2862,7 @@
           <w:lang w:eastAsia="en-IE"/>
         </w:rPr>
         <w:drawing>
-          <wp:inline distT="0" distB="0" distL="0" distR="0">
+          <wp:inline distT="0" distB="0" distL="0" distR="0" wp14:anchorId="3C69A50D" wp14:editId="3BEDC1AF">
             <wp:extent cx="2033643" cy="1145507"/>
             <wp:effectExtent l="19050" t="0" r="4707" b="0"/>
             <wp:docPr id="30" name="Picture 10" descr="Fortnite Battle Royale - My Very First Win!!! PS4 Pro Gameplay ..."/>
@@ -2877,7 +2923,7 @@
       <w:pPr>
         <w:pStyle w:val="Heading2"/>
       </w:pPr>
-      <w:bookmarkStart w:id="8" w:name="_Toc37350314"/>
+      <w:bookmarkStart w:id="8" w:name="_Toc37499698"/>
       <w:r>
         <w:t>Front end</w:t>
       </w:r>
@@ -3195,7 +3241,7 @@
       <w:pPr>
         <w:pStyle w:val="Heading2"/>
       </w:pPr>
-      <w:bookmarkStart w:id="9" w:name="_Toc37350315"/>
+      <w:bookmarkStart w:id="9" w:name="_Toc37499699"/>
       <w:r>
         <w:t>In Game Menu</w:t>
       </w:r>
@@ -3226,35 +3272,19 @@
         <w:rPr>
           <w:rFonts w:ascii="Calibri" w:hAnsi="Calibri" w:cs="Calibri"/>
         </w:rPr>
-        <w:t>//explain purpose</w:t>
-      </w:r>
-      <w:proofErr w:type="gramStart"/>
-      <w:r>
-        <w:rPr>
-          <w:rFonts w:ascii="Calibri" w:hAnsi="Calibri" w:cs="Calibri"/>
-        </w:rPr>
-        <w:t xml:space="preserve"> ..</w:t>
-      </w:r>
-      <w:proofErr w:type="gramEnd"/>
-      <w:r>
-        <w:rPr>
-          <w:rFonts w:ascii="Calibri" w:hAnsi="Calibri" w:cs="Calibri"/>
-        </w:rPr>
-        <w:t>pictures ..</w:t>
-      </w:r>
-      <w:proofErr w:type="spellStart"/>
-      <w:r>
-        <w:rPr>
-          <w:rFonts w:ascii="Calibri" w:hAnsi="Calibri" w:cs="Calibri"/>
-        </w:rPr>
-        <w:t>examles</w:t>
-      </w:r>
-      <w:proofErr w:type="spellEnd"/>
-      <w:r>
-        <w:rPr>
-          <w:rFonts w:ascii="Calibri" w:hAnsi="Calibri" w:cs="Calibri"/>
-        </w:rPr>
-        <w:t xml:space="preserve">..inspiration etc </w:t>
+        <w:t xml:space="preserve">//explain </w:t>
+      </w:r>
+      <w:r>
+        <w:rPr>
+          <w:rFonts w:ascii="Calibri" w:hAnsi="Calibri" w:cs="Calibri"/>
+        </w:rPr>
+        <w:t>purpose. pictures. examples. Inspiration</w:t>
+      </w:r>
+      <w:r>
+        <w:rPr>
+          <w:rFonts w:ascii="Calibri" w:hAnsi="Calibri" w:cs="Calibri"/>
+        </w:rPr>
+        <w:t xml:space="preserve"> etc </w:t>
       </w:r>
     </w:p>
     <w:p>
@@ -3338,7 +3368,7 @@
       <w:pPr>
         <w:pStyle w:val="Heading2"/>
       </w:pPr>
-      <w:bookmarkStart w:id="10" w:name="_Toc37350316"/>
+      <w:bookmarkStart w:id="10" w:name="_Toc37499700"/>
       <w:r>
         <w:t>Control Mechanism</w:t>
       </w:r>
@@ -3441,20 +3471,12 @@
         </w:rPr>
         <w:t xml:space="preserve">(in all </w:t>
       </w:r>
-      <w:proofErr w:type="gramStart"/>
-      <w:r>
-        <w:rPr>
-          <w:rFonts w:ascii="Calibri" w:hAnsi="Calibri" w:cs="Calibri"/>
-        </w:rPr>
-        <w:t>directions)</w:t>
-      </w:r>
-      <w:r>
-        <w:rPr>
-          <w:rFonts w:ascii="Calibri" w:hAnsi="Calibri" w:cs="Calibri"/>
-        </w:rPr>
-        <w:t>while</w:t>
-      </w:r>
-      <w:proofErr w:type="gramEnd"/>
+      <w:r>
+        <w:rPr>
+          <w:rFonts w:ascii="Calibri" w:hAnsi="Calibri" w:cs="Calibri"/>
+        </w:rPr>
+        <w:t>directions) while</w:t>
+      </w:r>
       <w:r>
         <w:rPr>
           <w:rFonts w:ascii="Calibri" w:hAnsi="Calibri" w:cs="Calibri"/>
@@ -3560,8 +3582,9 @@
           <w:noProof/>
           <w:lang w:eastAsia="en-IE"/>
         </w:rPr>
+        <w:lastRenderedPageBreak/>
         <w:drawing>
-          <wp:inline distT="0" distB="0" distL="0" distR="0">
+          <wp:inline distT="0" distB="0" distL="0" distR="0" wp14:anchorId="2B2C27DF" wp14:editId="580272EC">
             <wp:extent cx="2581646" cy="1531378"/>
             <wp:effectExtent l="19050" t="0" r="9154" b="0"/>
             <wp:docPr id="14" name="Picture 14"/>
@@ -3613,7 +3636,7 @@
           <w:lang w:eastAsia="en-IE"/>
         </w:rPr>
         <w:drawing>
-          <wp:inline distT="0" distB="0" distL="0" distR="0">
+          <wp:inline distT="0" distB="0" distL="0" distR="0" wp14:anchorId="70FFAA90" wp14:editId="1B3F468F">
             <wp:extent cx="2462893" cy="1508166"/>
             <wp:effectExtent l="19050" t="0" r="0" b="0"/>
             <wp:docPr id="31" name="Picture 15"/>
@@ -3663,7 +3686,7 @@
       <w:pPr>
         <w:pStyle w:val="Heading2"/>
       </w:pPr>
-      <w:bookmarkStart w:id="11" w:name="_Toc37350317"/>
+      <w:bookmarkStart w:id="11" w:name="_Toc37499701"/>
       <w:r>
         <w:t>The Game</w:t>
       </w:r>
@@ -3689,7 +3712,7 @@
       <w:pPr>
         <w:pStyle w:val="Heading3"/>
       </w:pPr>
-      <w:bookmarkStart w:id="12" w:name="_Toc37350318"/>
+      <w:bookmarkStart w:id="12" w:name="_Toc37499702"/>
       <w:r>
         <w:t>Chosen type of game</w:t>
       </w:r>
@@ -3765,14 +3788,12 @@
         </w:rPr>
         <w:t xml:space="preserve">for if choosing a game to </w:t>
       </w:r>
-      <w:proofErr w:type="spellStart"/>
-      <w:r>
-        <w:rPr>
-          <w:rFonts w:ascii="Calibri" w:hAnsi="Calibri" w:cs="Calibri"/>
-        </w:rPr>
-        <w:t>play.We</w:t>
-      </w:r>
-      <w:proofErr w:type="spellEnd"/>
+      <w:r>
+        <w:rPr>
+          <w:rFonts w:ascii="Calibri" w:hAnsi="Calibri" w:cs="Calibri"/>
+        </w:rPr>
+        <w:t>play. We</w:t>
+      </w:r>
       <w:r>
         <w:rPr>
           <w:rFonts w:ascii="Calibri" w:hAnsi="Calibri" w:cs="Calibri"/>
@@ -3783,7 +3804,19 @@
         <w:rPr>
           <w:rFonts w:ascii="Calibri" w:hAnsi="Calibri" w:cs="Calibri"/>
         </w:rPr>
-        <w:t>re is many</w:t>
+        <w:t xml:space="preserve">re </w:t>
+      </w:r>
+      <w:r>
+        <w:rPr>
+          <w:rFonts w:ascii="Calibri" w:hAnsi="Calibri" w:cs="Calibri"/>
+        </w:rPr>
+        <w:t>are</w:t>
+      </w:r>
+      <w:r>
+        <w:rPr>
+          <w:rFonts w:ascii="Calibri" w:hAnsi="Calibri" w:cs="Calibri"/>
+        </w:rPr>
+        <w:t xml:space="preserve"> many</w:t>
       </w:r>
       <w:r>
         <w:rPr>
@@ -3795,7 +3828,19 @@
         <w:rPr>
           <w:rFonts w:ascii="Calibri" w:hAnsi="Calibri" w:cs="Calibri"/>
         </w:rPr>
-        <w:t>games out at the moment and are very common but hopefully we</w:t>
+        <w:t xml:space="preserve">games out </w:t>
+      </w:r>
+      <w:r>
+        <w:rPr>
+          <w:rFonts w:ascii="Calibri" w:hAnsi="Calibri" w:cs="Calibri"/>
+        </w:rPr>
+        <w:t>now</w:t>
+      </w:r>
+      <w:r>
+        <w:rPr>
+          <w:rFonts w:ascii="Calibri" w:hAnsi="Calibri" w:cs="Calibri"/>
+        </w:rPr>
+        <w:t xml:space="preserve"> and are very common but hopefully we</w:t>
       </w:r>
       <w:r>
         <w:rPr>
@@ -3819,7 +3864,7 @@
       <w:pPr>
         <w:pStyle w:val="Heading3"/>
       </w:pPr>
-      <w:bookmarkStart w:id="13" w:name="_Toc37350319"/>
+      <w:bookmarkStart w:id="13" w:name="_Toc37499703"/>
       <w:r>
         <w:t>Overview of game</w:t>
       </w:r>
@@ -3847,31 +3892,29 @@
         </w:rPr>
         <w:t xml:space="preserve">medieval </w:t>
       </w:r>
-      <w:proofErr w:type="gramStart"/>
-      <w:r>
-        <w:rPr>
-          <w:rFonts w:ascii="Calibri" w:hAnsi="Calibri" w:cs="Calibri"/>
-        </w:rPr>
-        <w:t xml:space="preserve">character </w:t>
-      </w:r>
-      <w:r>
-        <w:rPr>
-          <w:rFonts w:ascii="Calibri" w:hAnsi="Calibri" w:cs="Calibri"/>
-        </w:rPr>
-        <w:t xml:space="preserve"> that</w:t>
-      </w:r>
-      <w:proofErr w:type="gramEnd"/>
-      <w:r>
-        <w:rPr>
-          <w:rFonts w:ascii="Calibri" w:hAnsi="Calibri" w:cs="Calibri"/>
-        </w:rPr>
-        <w:t xml:space="preserve"> is </w:t>
-      </w:r>
-      <w:r>
-        <w:rPr>
-          <w:rFonts w:ascii="Calibri" w:hAnsi="Calibri" w:cs="Calibri"/>
-        </w:rPr>
-        <w:t>capable of attacking his enemies coming at him using his sword</w:t>
+      <w:r>
+        <w:rPr>
+          <w:rFonts w:ascii="Calibri" w:hAnsi="Calibri" w:cs="Calibri"/>
+        </w:rPr>
+        <w:t>character that</w:t>
+      </w:r>
+      <w:r>
+        <w:rPr>
+          <w:rFonts w:ascii="Calibri" w:hAnsi="Calibri" w:cs="Calibri"/>
+        </w:rPr>
+        <w:t xml:space="preserve"> </w:t>
+      </w:r>
+      <w:r>
+        <w:rPr>
+          <w:rFonts w:ascii="Calibri" w:hAnsi="Calibri" w:cs="Calibri"/>
+        </w:rPr>
+        <w:t>can attack</w:t>
+      </w:r>
+      <w:r>
+        <w:rPr>
+          <w:rFonts w:ascii="Calibri" w:hAnsi="Calibri" w:cs="Calibri"/>
+        </w:rPr>
+        <w:t xml:space="preserve"> his enemies coming at him using his sword</w:t>
       </w:r>
       <w:r>
         <w:rPr>
@@ -3925,9 +3968,8 @@
       <w:pPr>
         <w:pStyle w:val="Heading3"/>
       </w:pPr>
-      <w:bookmarkStart w:id="14" w:name="_Toc37350320"/>
-      <w:r>
-        <w:lastRenderedPageBreak/>
+      <w:bookmarkStart w:id="14" w:name="_Toc37499704"/>
+      <w:r>
         <w:t>Goal of game</w:t>
       </w:r>
       <w:bookmarkEnd w:id="14"/>
@@ -3954,28 +3996,12 @@
         </w:rPr>
         <w:t xml:space="preserve">g at you till you get to the final </w:t>
       </w:r>
-      <w:proofErr w:type="spellStart"/>
-      <w:proofErr w:type="gramStart"/>
-      <w:r>
-        <w:rPr>
-          <w:rFonts w:ascii="Calibri" w:hAnsi="Calibri" w:cs="Calibri"/>
-        </w:rPr>
-        <w:t>objective</w:t>
-      </w:r>
-      <w:r>
-        <w:rPr>
-          <w:rFonts w:ascii="Calibri" w:hAnsi="Calibri" w:cs="Calibri"/>
-        </w:rPr>
-        <w:t>.</w:t>
-      </w:r>
-      <w:r>
-        <w:rPr>
-          <w:rFonts w:ascii="Calibri" w:hAnsi="Calibri" w:cs="Calibri"/>
-        </w:rPr>
-        <w:t>The</w:t>
-      </w:r>
-      <w:proofErr w:type="spellEnd"/>
-      <w:proofErr w:type="gramEnd"/>
+      <w:r>
+        <w:rPr>
+          <w:rFonts w:ascii="Calibri" w:hAnsi="Calibri" w:cs="Calibri"/>
+        </w:rPr>
+        <w:t>objective. The</w:t>
+      </w:r>
       <w:r>
         <w:rPr>
           <w:rFonts w:ascii="Calibri" w:hAnsi="Calibri" w:cs="Calibri"/>
@@ -3998,7 +4024,7 @@
       <w:pPr>
         <w:pStyle w:val="Heading3"/>
       </w:pPr>
-      <w:bookmarkStart w:id="15" w:name="_Toc37350321"/>
+      <w:bookmarkStart w:id="15" w:name="_Toc37499705"/>
       <w:r>
         <w:t>Storyboard of game</w:t>
       </w:r>
@@ -4038,20 +4064,12 @@
         </w:rPr>
         <w:t xml:space="preserve">f keeping this player alive for you to reach the final </w:t>
       </w:r>
-      <w:proofErr w:type="gramStart"/>
-      <w:r>
-        <w:rPr>
-          <w:rFonts w:ascii="Calibri" w:hAnsi="Calibri" w:cs="Calibri"/>
-        </w:rPr>
-        <w:t xml:space="preserve">objective </w:t>
-      </w:r>
-      <w:r>
-        <w:rPr>
-          <w:rFonts w:ascii="Calibri" w:hAnsi="Calibri" w:cs="Calibri"/>
-        </w:rPr>
-        <w:t xml:space="preserve"> will</w:t>
-      </w:r>
-      <w:proofErr w:type="gramEnd"/>
+      <w:r>
+        <w:rPr>
+          <w:rFonts w:ascii="Calibri" w:hAnsi="Calibri" w:cs="Calibri"/>
+        </w:rPr>
+        <w:t>objective will</w:t>
+      </w:r>
       <w:r>
         <w:rPr>
           <w:rFonts w:ascii="Calibri" w:hAnsi="Calibri" w:cs="Calibri"/>
@@ -4122,7 +4140,7 @@
           <w:rFonts w:ascii="Calibri" w:hAnsi="Calibri" w:cs="Calibri"/>
         </w:rPr>
       </w:pPr>
-      <w:bookmarkStart w:id="16" w:name="_Toc37350322"/>
+      <w:bookmarkStart w:id="16" w:name="_Toc37499706"/>
       <w:r>
         <w:t>Game Requirements</w:t>
       </w:r>
@@ -4157,6 +4175,7 @@
         <w:rPr>
           <w:rFonts w:ascii="Calibri" w:hAnsi="Calibri" w:cs="Calibri"/>
         </w:rPr>
+        <w:lastRenderedPageBreak/>
         <w:t>Some game requirements listed below:</w:t>
       </w:r>
     </w:p>
@@ -4231,20 +4250,12 @@
         </w:rPr>
         <w:t xml:space="preserve">Character being able to kill enemies if </w:t>
       </w:r>
-      <w:proofErr w:type="gramStart"/>
-      <w:r>
-        <w:rPr>
-          <w:rFonts w:ascii="Calibri" w:hAnsi="Calibri" w:cs="Calibri"/>
-        </w:rPr>
-        <w:t xml:space="preserve">player </w:t>
-      </w:r>
-      <w:r>
-        <w:rPr>
-          <w:rFonts w:ascii="Calibri" w:hAnsi="Calibri" w:cs="Calibri"/>
-        </w:rPr>
-        <w:t xml:space="preserve"> hits</w:t>
-      </w:r>
-      <w:proofErr w:type="gramEnd"/>
+      <w:r>
+        <w:rPr>
+          <w:rFonts w:ascii="Calibri" w:hAnsi="Calibri" w:cs="Calibri"/>
+        </w:rPr>
+        <w:t>player hits</w:t>
+      </w:r>
       <w:r>
         <w:rPr>
           <w:rFonts w:ascii="Calibri" w:hAnsi="Calibri" w:cs="Calibri"/>
@@ -4425,7 +4436,7 @@
           <w:szCs w:val="24"/>
         </w:rPr>
       </w:pPr>
-      <w:bookmarkStart w:id="17" w:name="_Toc37350323"/>
+      <w:bookmarkStart w:id="17" w:name="_Toc37499707"/>
       <w:r>
         <w:t>Possible tests</w:t>
       </w:r>
@@ -4533,7 +4544,6 @@
         <w:rPr>
           <w:rFonts w:ascii="Calibri" w:hAnsi="Calibri" w:cs="Calibri"/>
         </w:rPr>
-        <w:lastRenderedPageBreak/>
         <w:t xml:space="preserve"> control mechanism working (WASD or arrows and</w:t>
       </w:r>
       <w:r>
@@ -4564,31 +4574,29 @@
           <w:rFonts w:ascii="Calibri" w:hAnsi="Calibri" w:cs="Calibri"/>
         </w:rPr>
       </w:pPr>
-      <w:proofErr w:type="gramStart"/>
-      <w:r>
-        <w:rPr>
-          <w:rFonts w:ascii="Calibri" w:hAnsi="Calibri" w:cs="Calibri"/>
-        </w:rPr>
-        <w:t xml:space="preserve">Displaying </w:t>
-      </w:r>
-      <w:r>
-        <w:rPr>
-          <w:rFonts w:ascii="Calibri" w:hAnsi="Calibri" w:cs="Calibri"/>
-        </w:rPr>
-        <w:t xml:space="preserve"> game</w:t>
-      </w:r>
-      <w:proofErr w:type="gramEnd"/>
-      <w:r>
-        <w:rPr>
-          <w:rFonts w:ascii="Calibri" w:hAnsi="Calibri" w:cs="Calibri"/>
-        </w:rPr>
-        <w:t xml:space="preserve"> over scene  </w:t>
-      </w:r>
-      <w:r>
-        <w:rPr>
-          <w:rFonts w:ascii="Calibri" w:hAnsi="Calibri" w:cs="Calibri"/>
-        </w:rPr>
-        <w:t>when dead (game over)</w:t>
+      <w:r>
+        <w:rPr>
+          <w:rFonts w:ascii="Calibri" w:hAnsi="Calibri" w:cs="Calibri"/>
+        </w:rPr>
+        <w:t>Displaying game</w:t>
+      </w:r>
+      <w:r>
+        <w:rPr>
+          <w:rFonts w:ascii="Calibri" w:hAnsi="Calibri" w:cs="Calibri"/>
+        </w:rPr>
+        <w:t xml:space="preserve"> over </w:t>
+      </w:r>
+      <w:r>
+        <w:rPr>
+          <w:rFonts w:ascii="Calibri" w:hAnsi="Calibri" w:cs="Calibri"/>
+        </w:rPr>
+        <w:t>scene when</w:t>
+      </w:r>
+      <w:r>
+        <w:rPr>
+          <w:rFonts w:ascii="Calibri" w:hAnsi="Calibri" w:cs="Calibri"/>
+        </w:rPr>
+        <w:t xml:space="preserve"> dead (game over)</w:t>
       </w:r>
     </w:p>
     <w:p>
@@ -4727,7 +4735,7 @@
           <w:szCs w:val="22"/>
         </w:rPr>
       </w:pPr>
-      <w:bookmarkStart w:id="18" w:name="_Toc37350324"/>
+      <w:bookmarkStart w:id="18" w:name="_Toc37499708"/>
       <w:r>
         <w:t>Game Design Process Pitfalls</w:t>
       </w:r>
@@ -4758,6 +4766,7 @@
         <w:rPr>
           <w:rFonts w:ascii="Calibri" w:hAnsi="Calibri" w:cs="Calibri"/>
         </w:rPr>
+        <w:lastRenderedPageBreak/>
         <w:t>Looking into the design</w:t>
       </w:r>
       <w:r>
@@ -5059,9 +5068,8 @@
       <w:pPr>
         <w:pStyle w:val="Heading2"/>
       </w:pPr>
-      <w:bookmarkStart w:id="19" w:name="_Toc37350325"/>
-      <w:r>
-        <w:lastRenderedPageBreak/>
+      <w:bookmarkStart w:id="19" w:name="_Toc37499709"/>
+      <w:r>
         <w:t>References</w:t>
       </w:r>
       <w:bookmarkEnd w:id="19"/>
@@ -5189,19 +5197,44 @@
       <w:pPr>
         <w:pStyle w:val="Heading2"/>
       </w:pPr>
-      <w:bookmarkStart w:id="20" w:name="_Toc37350326"/>
+    </w:p>
+    <w:p>
+      <w:pPr>
+        <w:pStyle w:val="Heading2"/>
+      </w:pPr>
+    </w:p>
+    <w:p>
+      <w:pPr>
+        <w:pStyle w:val="Heading2"/>
+      </w:pPr>
+    </w:p>
+    <w:p>
+      <w:pPr>
+        <w:pStyle w:val="Heading2"/>
+      </w:pPr>
+      <w:bookmarkStart w:id="20" w:name="_Toc37499710"/>
       <w:r>
         <w:t>Recommendations for Future Development</w:t>
       </w:r>
       <w:bookmarkEnd w:id="20"/>
     </w:p>
+    <w:p>
+      <w:r>
+        <w:t xml:space="preserve">If we were to do this project again with the knowledge we now have, we would try to research more about </w:t>
+      </w:r>
+      <w:r>
+        <w:t>the animations of the characters as animations like the attacks and idle movements, took a while for us to complete. If we had done more research, we are sure we could have found better, more comprehensive documentation and tutorials on how to design our own animations for the characters. We would also try a more detailed schedule/ project plan because, even though we stuck to it very well, we beleive there is room for improvement for our schedule to ensure a high-quality game/product at the end of the development deadline</w:t>
+      </w:r>
+      <w:r>
+        <w:t>.</w:t>
+      </w:r>
+    </w:p>
     <w:p/>
-    <w:p/>
     <w:p>
       <w:pPr>
         <w:pStyle w:val="Heading2"/>
       </w:pPr>
-      <w:bookmarkStart w:id="21" w:name="_Toc37350327"/>
+      <w:bookmarkStart w:id="21" w:name="_Toc37499711"/>
       <w:r>
         <w:t>Conclusion</w:t>
       </w:r>
@@ -5264,20 +5297,12 @@
         </w:rPr>
         <w:t xml:space="preserve"> believe it will be a good game to play for all with an addictive aspect making people want to keep </w:t>
       </w:r>
-      <w:proofErr w:type="gramStart"/>
-      <w:r>
-        <w:rPr>
-          <w:rFonts w:ascii="Calibri" w:hAnsi="Calibri" w:cs="Calibri"/>
-        </w:rPr>
-        <w:t xml:space="preserve">playing </w:t>
-      </w:r>
-      <w:r>
-        <w:rPr>
-          <w:rFonts w:ascii="Calibri" w:hAnsi="Calibri" w:cs="Calibri"/>
-        </w:rPr>
-        <w:t>.</w:t>
-      </w:r>
-      <w:proofErr w:type="gramEnd"/>
+      <w:r>
+        <w:rPr>
+          <w:rFonts w:ascii="Calibri" w:hAnsi="Calibri" w:cs="Calibri"/>
+        </w:rPr>
+        <w:t>playing.</w:t>
+      </w:r>
     </w:p>
     <w:p>
       <w:pPr>
@@ -5346,16 +5371,26 @@
         <w:rPr>
           <w:rFonts w:ascii="Calibri" w:hAnsi="Calibri" w:cs="Calibri"/>
         </w:rPr>
-        <w:t xml:space="preserve"> will have fun creating this game and also some stressful moments if things don’t work </w:t>
-      </w:r>
-      <w:proofErr w:type="gramStart"/>
-      <w:r>
-        <w:rPr>
-          <w:rFonts w:ascii="Calibri" w:hAnsi="Calibri" w:cs="Calibri"/>
-        </w:rPr>
-        <w:t>out</w:t>
-      </w:r>
-      <w:proofErr w:type="gramEnd"/>
+        <w:t xml:space="preserve"> will have fun creating this game </w:t>
+      </w:r>
+      <w:r>
+        <w:rPr>
+          <w:rFonts w:ascii="Calibri" w:hAnsi="Calibri" w:cs="Calibri"/>
+        </w:rPr>
+        <w:t>and</w:t>
+      </w:r>
+      <w:r>
+        <w:rPr>
+          <w:rFonts w:ascii="Calibri" w:hAnsi="Calibri" w:cs="Calibri"/>
+        </w:rPr>
+        <w:t xml:space="preserve"> some stressful moments if things don’t work </w:t>
+      </w:r>
+      <w:r>
+        <w:rPr>
+          <w:rFonts w:ascii="Calibri" w:hAnsi="Calibri" w:cs="Calibri"/>
+        </w:rPr>
+        <w:t>out,</w:t>
+      </w:r>
       <w:r>
         <w:rPr>
           <w:rFonts w:ascii="Calibri" w:hAnsi="Calibri" w:cs="Calibri"/>
@@ -5646,7 +5681,7 @@
     <w:lsdException w:name="Table Web 2" w:semiHidden="1" w:unhideWhenUsed="1"/>
     <w:lsdException w:name="Table Web 3" w:semiHidden="1" w:unhideWhenUsed="1"/>
     <w:lsdException w:name="Balloon Text" w:semiHidden="1" w:unhideWhenUsed="1"/>
-    <w:lsdException w:name="Table Grid" w:semiHidden="1" w:uiPriority="59" w:unhideWhenUsed="1"/>
+    <w:lsdException w:name="Table Grid" w:uiPriority="59"/>
     <w:lsdException w:name="Table Theme" w:semiHidden="1" w:unhideWhenUsed="1"/>
     <w:lsdException w:name="Placeholder Text" w:semiHidden="1"/>
     <w:lsdException w:name="No Spacing" w:uiPriority="1" w:qFormat="1"/>
@@ -6420,7 +6455,7 @@
 </file>
 
 <file path=customXml/itemProps1.xml><?xml version="1.0" encoding="utf-8"?>
-<ds:datastoreItem xmlns:ds="http://schemas.openxmlformats.org/officeDocument/2006/customXml" ds:itemID="{A6A190A9-6137-46C0-89A4-DD5C4001EC32}">
+<ds:datastoreItem xmlns:ds="http://schemas.openxmlformats.org/officeDocument/2006/customXml" ds:itemID="{FE503235-B6D5-49A8-BFFE-BD8EF40EDA99}">
   <ds:schemaRefs>
     <ds:schemaRef ds:uri="http://schemas.openxmlformats.org/officeDocument/2006/bibliography"/>
   </ds:schemaRefs>

</xml_diff>

<commit_message>
Update Project Report - Professional Practice.docx
changed text in the document
</commit_message>
<xml_diff>
--- a/Project Report - Professional Practice.docx
+++ b/Project Report - Professional Practice.docx
@@ -1,6 +1,6 @@
 
 <file path=word/document.xml><?xml version="1.0" encoding="utf-8"?>
-<w:document xmlns:wpc="http://schemas.microsoft.com/office/word/2010/wordprocessingCanvas" xmlns:cx="http://schemas.microsoft.com/office/drawing/2014/chartex" xmlns:cx1="http://schemas.microsoft.com/office/drawing/2015/9/8/chartex" xmlns:cx2="http://schemas.microsoft.com/office/drawing/2015/10/21/chartex" xmlns:cx3="http://schemas.microsoft.com/office/drawing/2016/5/9/chartex" xmlns:cx4="http://schemas.microsoft.com/office/drawing/2016/5/10/chartex" xmlns:cx5="http://schemas.microsoft.com/office/drawing/2016/5/11/chartex" xmlns:cx6="http://schemas.microsoft.com/office/drawing/2016/5/12/chartex" xmlns:cx7="http://schemas.microsoft.com/office/drawing/2016/5/13/chartex" xmlns:cx8="http://schemas.microsoft.com/office/drawing/2016/5/14/chartex" xmlns:mc="http://schemas.openxmlformats.org/markup-compatibility/2006" xmlns:aink="http://schemas.microsoft.com/office/drawing/2016/ink" xmlns:am3d="http://schemas.microsoft.com/office/drawing/2017/model3d" xmlns:o="urn:schemas-microsoft-com:office:office" xmlns:r="http://schemas.openxmlformats.org/officeDocument/2006/relationships" xmlns:m="http://schemas.openxmlformats.org/officeDocument/2006/math" xmlns:v="urn:schemas-microsoft-com:vml" xmlns:wp14="http://schemas.microsoft.com/office/word/2010/wordprocessingDrawing" xmlns:wp="http://schemas.openxmlformats.org/drawingml/2006/wordprocessingDrawing" xmlns:w10="urn:schemas-microsoft-com:office:word" xmlns:w="http://schemas.openxmlformats.org/wordprocessingml/2006/main" xmlns:w14="http://schemas.microsoft.com/office/word/2010/wordml" xmlns:w15="http://schemas.microsoft.com/office/word/2012/wordml" xmlns:w16cid="http://schemas.microsoft.com/office/word/2016/wordml/cid" xmlns:w16se="http://schemas.microsoft.com/office/word/2015/wordml/symex" xmlns:wpg="http://schemas.microsoft.com/office/word/2010/wordprocessingGroup" xmlns:wpi="http://schemas.microsoft.com/office/word/2010/wordprocessingInk" xmlns:wne="http://schemas.microsoft.com/office/word/2006/wordml" xmlns:wps="http://schemas.microsoft.com/office/word/2010/wordprocessingShape" mc:Ignorable="w14 w15 w16se w16cid wp14">
+<w:document xmlns:ve="http://schemas.openxmlformats.org/markup-compatibility/2006" xmlns:o="urn:schemas-microsoft-com:office:office" xmlns:r="http://schemas.openxmlformats.org/officeDocument/2006/relationships" xmlns:m="http://schemas.openxmlformats.org/officeDocument/2006/math" xmlns:v="urn:schemas-microsoft-com:vml" xmlns:wp="http://schemas.openxmlformats.org/drawingml/2006/wordprocessingDrawing" xmlns:w10="urn:schemas-microsoft-com:office:word" xmlns:w="http://schemas.openxmlformats.org/wordprocessingml/2006/main" xmlns:wne="http://schemas.microsoft.com/office/word/2006/wordml">
   <w:body>
     <w:p>
       <w:pPr>
@@ -97,7 +97,7 @@
           <w:lang w:eastAsia="en-IE"/>
         </w:rPr>
         <w:drawing>
-          <wp:inline distT="0" distB="0" distL="0" distR="0" wp14:anchorId="796D5323" wp14:editId="721B5BE0">
+          <wp:inline distT="0" distB="0" distL="0" distR="0">
             <wp:extent cx="1548931" cy="1163747"/>
             <wp:effectExtent l="0" t="0" r="0" b="0"/>
             <wp:docPr id="1" name="Picture 1"/>
@@ -2340,13 +2340,6 @@
           <w:rFonts w:ascii="Arial" w:hAnsi="Arial" w:cs="Arial"/>
           <w:color w:val="222222"/>
         </w:rPr>
-        <w:t xml:space="preserve"> </w:t>
-      </w:r>
-      <w:r>
-        <w:rPr>
-          <w:rFonts w:ascii="Arial" w:hAnsi="Arial" w:cs="Arial"/>
-          <w:color w:val="222222"/>
-        </w:rPr>
         <w:t>game below:</w:t>
       </w:r>
     </w:p>
@@ -2379,7 +2372,7 @@
           <w:lang w:eastAsia="en-IE"/>
         </w:rPr>
         <w:drawing>
-          <wp:inline distT="0" distB="0" distL="0" distR="0" wp14:anchorId="1EA08B73" wp14:editId="101283FC">
+          <wp:inline distT="0" distB="0" distL="0" distR="0">
             <wp:extent cx="4143371" cy="1842447"/>
             <wp:effectExtent l="19050" t="0" r="0" b="0"/>
             <wp:docPr id="26" name="Picture 1" descr="https://fr-images.tuto.net/tuto/thumb/648/288/113361.jpg"/>
@@ -2647,14 +2640,6 @@
           <w:b/>
           <w:bCs/>
         </w:rPr>
-        <w:t xml:space="preserve"> </w:t>
-      </w:r>
-      <w:r>
-        <w:rPr>
-          <w:rFonts w:ascii="Calibri" w:hAnsi="Calibri" w:cs="Calibri"/>
-          <w:b/>
-          <w:bCs/>
-        </w:rPr>
         <w:t>3D</w:t>
       </w:r>
       <w:r>
@@ -2760,7 +2745,7 @@
         </w:rPr>
         <w:lastRenderedPageBreak/>
         <w:drawing>
-          <wp:inline distT="0" distB="0" distL="0" distR="0" wp14:anchorId="315E1FC8" wp14:editId="02F60F35">
+          <wp:inline distT="0" distB="0" distL="0" distR="0">
             <wp:extent cx="2059477" cy="1160059"/>
             <wp:effectExtent l="19050" t="0" r="0" b="0"/>
             <wp:docPr id="27" name="Picture 4" descr="Call of Duty Modern Warfare: Team Deathmatch Gameplay (No ..."/>
@@ -2811,7 +2796,7 @@
           <w:lang w:eastAsia="en-IE"/>
         </w:rPr>
         <w:drawing>
-          <wp:inline distT="0" distB="0" distL="0" distR="0" wp14:anchorId="34B205AC" wp14:editId="2C9071C7">
+          <wp:inline distT="0" distB="0" distL="0" distR="0">
             <wp:extent cx="1768806" cy="1155958"/>
             <wp:effectExtent l="19050" t="0" r="2844" b="0"/>
             <wp:docPr id="29" name="Picture 7" descr="This is what's in the day one patch for Battlefield V"/>
@@ -2862,7 +2847,7 @@
           <w:lang w:eastAsia="en-IE"/>
         </w:rPr>
         <w:drawing>
-          <wp:inline distT="0" distB="0" distL="0" distR="0" wp14:anchorId="3C69A50D" wp14:editId="3BEDC1AF">
+          <wp:inline distT="0" distB="0" distL="0" distR="0">
             <wp:extent cx="2033643" cy="1145507"/>
             <wp:effectExtent l="19050" t="0" r="4707" b="0"/>
             <wp:docPr id="30" name="Picture 10" descr="Fortnite Battle Royale - My Very First Win!!! PS4 Pro Gameplay ..."/>
@@ -3426,16 +3411,46 @@
       <w:r>
         <w:rPr>
           <w:rFonts w:ascii="Calibri" w:hAnsi="Calibri" w:cs="Calibri"/>
+        </w:rPr>
+        <w:t>if wanted</w:t>
+      </w:r>
+      <w:r>
+        <w:rPr>
+          <w:rFonts w:ascii="Calibri" w:hAnsi="Calibri" w:cs="Calibri"/>
+        </w:rPr>
+        <w:t xml:space="preserve">or </w:t>
+      </w:r>
+      <w:r>
+        <w:rPr>
+          <w:rFonts w:ascii="Calibri" w:hAnsi="Calibri" w:cs="Calibri"/>
           <w:b/>
           <w:bCs/>
         </w:rPr>
-        <w:t xml:space="preserve"> </w:t>
-      </w:r>
-      <w:r>
-        <w:rPr>
-          <w:rFonts w:ascii="Calibri" w:hAnsi="Calibri" w:cs="Calibri"/>
-        </w:rPr>
-        <w:t>if wanted</w:t>
+        <w:t>WASD</w:t>
+      </w:r>
+      <w:r>
+        <w:rPr>
+          <w:rFonts w:ascii="Calibri" w:hAnsi="Calibri" w:cs="Calibri"/>
+        </w:rPr>
+        <w:t xml:space="preserve"> keys to move </w:t>
+      </w:r>
+      <w:r>
+        <w:rPr>
+          <w:rFonts w:ascii="Calibri" w:hAnsi="Calibri" w:cs="Calibri"/>
+        </w:rPr>
+        <w:t xml:space="preserve">(in all </w:t>
+      </w:r>
+      <w:r>
+        <w:rPr>
+          <w:rFonts w:ascii="Calibri" w:hAnsi="Calibri" w:cs="Calibri"/>
+        </w:rPr>
+        <w:t>directions) while</w:t>
+      </w:r>
+      <w:r>
+        <w:rPr>
+          <w:rFonts w:ascii="Calibri" w:hAnsi="Calibri" w:cs="Calibri"/>
+        </w:rPr>
+        <w:t xml:space="preserve"> having the </w:t>
       </w:r>
       <w:r>
         <w:rPr>
@@ -3443,53 +3458,7 @@
           <w:b/>
           <w:bCs/>
         </w:rPr>
-        <w:t xml:space="preserve"> </w:t>
-      </w:r>
-      <w:r>
-        <w:rPr>
-          <w:rFonts w:ascii="Calibri" w:hAnsi="Calibri" w:cs="Calibri"/>
-        </w:rPr>
-        <w:t xml:space="preserve">or </w:t>
-      </w:r>
-      <w:r>
-        <w:rPr>
-          <w:rFonts w:ascii="Calibri" w:hAnsi="Calibri" w:cs="Calibri"/>
-          <w:b/>
-          <w:bCs/>
-        </w:rPr>
-        <w:t>WASD</w:t>
-      </w:r>
-      <w:r>
-        <w:rPr>
-          <w:rFonts w:ascii="Calibri" w:hAnsi="Calibri" w:cs="Calibri"/>
-        </w:rPr>
-        <w:t xml:space="preserve"> keys to move </w:t>
-      </w:r>
-      <w:r>
-        <w:rPr>
-          <w:rFonts w:ascii="Calibri" w:hAnsi="Calibri" w:cs="Calibri"/>
-        </w:rPr>
-        <w:t xml:space="preserve">(in all </w:t>
-      </w:r>
-      <w:r>
-        <w:rPr>
-          <w:rFonts w:ascii="Calibri" w:hAnsi="Calibri" w:cs="Calibri"/>
-        </w:rPr>
-        <w:t>directions) while</w:t>
-      </w:r>
-      <w:r>
-        <w:rPr>
-          <w:rFonts w:ascii="Calibri" w:hAnsi="Calibri" w:cs="Calibri"/>
-        </w:rPr>
-        <w:t xml:space="preserve"> having the </w:t>
-      </w:r>
-      <w:r>
-        <w:rPr>
-          <w:rFonts w:ascii="Calibri" w:hAnsi="Calibri" w:cs="Calibri"/>
-          <w:b/>
-          <w:bCs/>
-        </w:rPr>
-        <w:t>left click</w:t>
+        <w:t xml:space="preserve"> space bar</w:t>
       </w:r>
       <w:r>
         <w:rPr>
@@ -3584,7 +3553,7 @@
         </w:rPr>
         <w:lastRenderedPageBreak/>
         <w:drawing>
-          <wp:inline distT="0" distB="0" distL="0" distR="0" wp14:anchorId="2B2C27DF" wp14:editId="580272EC">
+          <wp:inline distT="0" distB="0" distL="0" distR="0">
             <wp:extent cx="2581646" cy="1531378"/>
             <wp:effectExtent l="19050" t="0" r="9154" b="0"/>
             <wp:docPr id="14" name="Picture 14"/>
@@ -3636,7 +3605,7 @@
           <w:lang w:eastAsia="en-IE"/>
         </w:rPr>
         <w:drawing>
-          <wp:inline distT="0" distB="0" distL="0" distR="0" wp14:anchorId="70FFAA90" wp14:editId="1B3F468F">
+          <wp:inline distT="0" distB="0" distL="0" distR="0">
             <wp:extent cx="2462893" cy="1508166"/>
             <wp:effectExtent l="19050" t="0" r="0" b="0"/>
             <wp:docPr id="31" name="Picture 15"/>
@@ -3896,19 +3865,7 @@
         <w:rPr>
           <w:rFonts w:ascii="Calibri" w:hAnsi="Calibri" w:cs="Calibri"/>
         </w:rPr>
-        <w:t>character that</w:t>
-      </w:r>
-      <w:r>
-        <w:rPr>
-          <w:rFonts w:ascii="Calibri" w:hAnsi="Calibri" w:cs="Calibri"/>
-        </w:rPr>
-        <w:t xml:space="preserve"> </w:t>
-      </w:r>
-      <w:r>
-        <w:rPr>
-          <w:rFonts w:ascii="Calibri" w:hAnsi="Calibri" w:cs="Calibri"/>
-        </w:rPr>
-        <w:t>can attack</w:t>
+        <w:t>character thatcan attack</w:t>
       </w:r>
       <w:r>
         <w:rPr>
@@ -5013,19 +4970,7 @@
         <w:rPr>
           <w:rFonts w:ascii="Calibri" w:hAnsi="Calibri" w:cs="Calibri"/>
         </w:rPr>
-        <w:t>10. Not Making Outside Play</w:t>
-      </w:r>
-      <w:r>
-        <w:rPr>
-          <w:rFonts w:ascii="Calibri" w:hAnsi="Calibri" w:cs="Calibri"/>
-        </w:rPr>
-        <w:t xml:space="preserve"> </w:t>
-      </w:r>
-      <w:r>
-        <w:rPr>
-          <w:rFonts w:ascii="Calibri" w:hAnsi="Calibri" w:cs="Calibri"/>
-        </w:rPr>
-        <w:t>tests Part of The Process</w:t>
+        <w:t>10. Not Making Outside Playtests Part of The Process</w:t>
       </w:r>
     </w:p>
     <w:p>
@@ -5481,8 +5426,8 @@
 </file>
 
 <file path=word/numbering.xml><?xml version="1.0" encoding="utf-8"?>
-<w:numbering xmlns:wpc="http://schemas.microsoft.com/office/word/2010/wordprocessingCanvas" xmlns:cx="http://schemas.microsoft.com/office/drawing/2014/chartex" xmlns:cx1="http://schemas.microsoft.com/office/drawing/2015/9/8/chartex" xmlns:cx2="http://schemas.microsoft.com/office/drawing/2015/10/21/chartex" xmlns:cx3="http://schemas.microsoft.com/office/drawing/2016/5/9/chartex" xmlns:cx4="http://schemas.microsoft.com/office/drawing/2016/5/10/chartex" xmlns:cx5="http://schemas.microsoft.com/office/drawing/2016/5/11/chartex" xmlns:cx6="http://schemas.microsoft.com/office/drawing/2016/5/12/chartex" xmlns:cx7="http://schemas.microsoft.com/office/drawing/2016/5/13/chartex" xmlns:cx8="http://schemas.microsoft.com/office/drawing/2016/5/14/chartex" xmlns:mc="http://schemas.openxmlformats.org/markup-compatibility/2006" xmlns:aink="http://schemas.microsoft.com/office/drawing/2016/ink" xmlns:am3d="http://schemas.microsoft.com/office/drawing/2017/model3d" xmlns:o="urn:schemas-microsoft-com:office:office" xmlns:r="http://schemas.openxmlformats.org/officeDocument/2006/relationships" xmlns:m="http://schemas.openxmlformats.org/officeDocument/2006/math" xmlns:v="urn:schemas-microsoft-com:vml" xmlns:wp14="http://schemas.microsoft.com/office/word/2010/wordprocessingDrawing" xmlns:wp="http://schemas.openxmlformats.org/drawingml/2006/wordprocessingDrawing" xmlns:w10="urn:schemas-microsoft-com:office:word" xmlns:w="http://schemas.openxmlformats.org/wordprocessingml/2006/main" xmlns:w14="http://schemas.microsoft.com/office/word/2010/wordml" xmlns:w15="http://schemas.microsoft.com/office/word/2012/wordml" xmlns:w16cid="http://schemas.microsoft.com/office/word/2016/wordml/cid" xmlns:w16se="http://schemas.microsoft.com/office/word/2015/wordml/symex" xmlns:wpg="http://schemas.microsoft.com/office/word/2010/wordprocessingGroup" xmlns:wpi="http://schemas.microsoft.com/office/word/2010/wordprocessingInk" xmlns:wne="http://schemas.microsoft.com/office/word/2006/wordml" xmlns:wps="http://schemas.microsoft.com/office/word/2010/wordprocessingShape" mc:Ignorable="w14 w15 w16se w16cid wp14">
-  <w:abstractNum w:abstractNumId="0" w15:restartNumberingAfterBreak="0">
+<w:numbering xmlns:ve="http://schemas.openxmlformats.org/markup-compatibility/2006" xmlns:o="urn:schemas-microsoft-com:office:office" xmlns:r="http://schemas.openxmlformats.org/officeDocument/2006/relationships" xmlns:m="http://schemas.openxmlformats.org/officeDocument/2006/math" xmlns:v="urn:schemas-microsoft-com:vml" xmlns:wp="http://schemas.openxmlformats.org/drawingml/2006/wordprocessingDrawing" xmlns:w10="urn:schemas-microsoft-com:office:word" xmlns:w="http://schemas.openxmlformats.org/wordprocessingml/2006/main" xmlns:wne="http://schemas.microsoft.com/office/word/2006/wordml">
+  <w:abstractNum w:abstractNumId="0">
     <w:nsid w:val="FFFFFFFE"/>
     <w:multiLevelType w:val="singleLevel"/>
     <w:tmpl w:val="B1BE6D46"/>
@@ -5510,7 +5455,7 @@
 </file>
 
 <file path=word/styles.xml><?xml version="1.0" encoding="utf-8"?>
-<w:styles xmlns:mc="http://schemas.openxmlformats.org/markup-compatibility/2006" xmlns:r="http://schemas.openxmlformats.org/officeDocument/2006/relationships" xmlns:w="http://schemas.openxmlformats.org/wordprocessingml/2006/main" xmlns:w14="http://schemas.microsoft.com/office/word/2010/wordml" xmlns:w15="http://schemas.microsoft.com/office/word/2012/wordml" xmlns:w16cid="http://schemas.microsoft.com/office/word/2016/wordml/cid" xmlns:w16se="http://schemas.microsoft.com/office/word/2015/wordml/symex" mc:Ignorable="w14 w15 w16se w16cid">
+<w:styles xmlns:r="http://schemas.openxmlformats.org/officeDocument/2006/relationships" xmlns:w="http://schemas.openxmlformats.org/wordprocessingml/2006/main">
   <w:docDefaults>
     <w:rPrDefault>
       <w:rPr>
@@ -5526,384 +5471,144 @@
       </w:pPr>
     </w:pPrDefault>
   </w:docDefaults>
-  <w:latentStyles w:defLockedState="0" w:defUIPriority="99" w:defSemiHidden="0" w:defUnhideWhenUsed="0" w:defQFormat="0" w:count="377">
-    <w:lsdException w:name="Normal" w:uiPriority="0" w:qFormat="1"/>
-    <w:lsdException w:name="heading 1" w:uiPriority="9" w:qFormat="1"/>
-    <w:lsdException w:name="heading 2" w:semiHidden="1" w:uiPriority="9" w:unhideWhenUsed="1" w:qFormat="1"/>
-    <w:lsdException w:name="heading 3" w:semiHidden="1" w:uiPriority="9" w:unhideWhenUsed="1" w:qFormat="1"/>
-    <w:lsdException w:name="heading 4" w:semiHidden="1" w:uiPriority="9" w:unhideWhenUsed="1" w:qFormat="1"/>
-    <w:lsdException w:name="heading 5" w:semiHidden="1" w:uiPriority="9" w:unhideWhenUsed="1" w:qFormat="1"/>
-    <w:lsdException w:name="heading 6" w:semiHidden="1" w:uiPriority="9" w:unhideWhenUsed="1" w:qFormat="1"/>
-    <w:lsdException w:name="heading 7" w:semiHidden="1" w:uiPriority="9" w:unhideWhenUsed="1" w:qFormat="1"/>
-    <w:lsdException w:name="heading 8" w:semiHidden="1" w:uiPriority="9" w:unhideWhenUsed="1" w:qFormat="1"/>
-    <w:lsdException w:name="heading 9" w:semiHidden="1" w:uiPriority="9" w:unhideWhenUsed="1" w:qFormat="1"/>
-    <w:lsdException w:name="index 1" w:semiHidden="1" w:unhideWhenUsed="1"/>
-    <w:lsdException w:name="index 2" w:semiHidden="1" w:unhideWhenUsed="1"/>
-    <w:lsdException w:name="index 3" w:semiHidden="1" w:unhideWhenUsed="1"/>
-    <w:lsdException w:name="index 4" w:semiHidden="1" w:unhideWhenUsed="1"/>
-    <w:lsdException w:name="index 5" w:semiHidden="1" w:unhideWhenUsed="1"/>
-    <w:lsdException w:name="index 6" w:semiHidden="1" w:unhideWhenUsed="1"/>
-    <w:lsdException w:name="index 7" w:semiHidden="1" w:unhideWhenUsed="1"/>
-    <w:lsdException w:name="index 8" w:semiHidden="1" w:unhideWhenUsed="1"/>
-    <w:lsdException w:name="index 9" w:semiHidden="1" w:unhideWhenUsed="1"/>
-    <w:lsdException w:name="toc 1" w:semiHidden="1" w:uiPriority="39" w:unhideWhenUsed="1" w:qFormat="1"/>
-    <w:lsdException w:name="toc 2" w:semiHidden="1" w:uiPriority="39" w:unhideWhenUsed="1" w:qFormat="1"/>
-    <w:lsdException w:name="toc 3" w:semiHidden="1" w:uiPriority="39" w:unhideWhenUsed="1" w:qFormat="1"/>
-    <w:lsdException w:name="toc 4" w:semiHidden="1" w:uiPriority="39" w:unhideWhenUsed="1"/>
-    <w:lsdException w:name="toc 5" w:semiHidden="1" w:uiPriority="39" w:unhideWhenUsed="1"/>
-    <w:lsdException w:name="toc 6" w:semiHidden="1" w:uiPriority="39" w:unhideWhenUsed="1"/>
-    <w:lsdException w:name="toc 7" w:semiHidden="1" w:uiPriority="39" w:unhideWhenUsed="1"/>
-    <w:lsdException w:name="toc 8" w:semiHidden="1" w:uiPriority="39" w:unhideWhenUsed="1"/>
-    <w:lsdException w:name="toc 9" w:semiHidden="1" w:uiPriority="39" w:unhideWhenUsed="1"/>
-    <w:lsdException w:name="Normal Indent" w:semiHidden="1" w:unhideWhenUsed="1"/>
-    <w:lsdException w:name="footnote text" w:semiHidden="1" w:unhideWhenUsed="1"/>
-    <w:lsdException w:name="annotation text" w:semiHidden="1" w:unhideWhenUsed="1"/>
-    <w:lsdException w:name="header" w:semiHidden="1" w:unhideWhenUsed="1"/>
-    <w:lsdException w:name="footer" w:semiHidden="1" w:unhideWhenUsed="1"/>
-    <w:lsdException w:name="index heading" w:semiHidden="1" w:unhideWhenUsed="1"/>
-    <w:lsdException w:name="caption" w:semiHidden="1" w:uiPriority="35" w:unhideWhenUsed="1" w:qFormat="1"/>
-    <w:lsdException w:name="table of figures" w:semiHidden="1" w:unhideWhenUsed="1"/>
-    <w:lsdException w:name="envelope address" w:semiHidden="1" w:unhideWhenUsed="1"/>
-    <w:lsdException w:name="envelope return" w:semiHidden="1" w:unhideWhenUsed="1"/>
-    <w:lsdException w:name="footnote reference" w:semiHidden="1" w:unhideWhenUsed="1"/>
-    <w:lsdException w:name="annotation reference" w:semiHidden="1" w:unhideWhenUsed="1"/>
-    <w:lsdException w:name="line number" w:semiHidden="1" w:unhideWhenUsed="1"/>
-    <w:lsdException w:name="page number" w:semiHidden="1" w:unhideWhenUsed="1"/>
-    <w:lsdException w:name="endnote reference" w:semiHidden="1" w:unhideWhenUsed="1"/>
-    <w:lsdException w:name="endnote text" w:semiHidden="1" w:unhideWhenUsed="1"/>
-    <w:lsdException w:name="table of authorities" w:semiHidden="1" w:unhideWhenUsed="1"/>
-    <w:lsdException w:name="macro" w:semiHidden="1" w:unhideWhenUsed="1"/>
-    <w:lsdException w:name="toa heading" w:semiHidden="1" w:unhideWhenUsed="1"/>
-    <w:lsdException w:name="List" w:semiHidden="1" w:unhideWhenUsed="1"/>
-    <w:lsdException w:name="List Bullet" w:semiHidden="1" w:unhideWhenUsed="1"/>
-    <w:lsdException w:name="List Number" w:semiHidden="1" w:unhideWhenUsed="1"/>
-    <w:lsdException w:name="List 2" w:semiHidden="1" w:unhideWhenUsed="1"/>
-    <w:lsdException w:name="List 3" w:semiHidden="1" w:unhideWhenUsed="1"/>
-    <w:lsdException w:name="List 4" w:semiHidden="1" w:unhideWhenUsed="1"/>
-    <w:lsdException w:name="List 5" w:semiHidden="1" w:unhideWhenUsed="1"/>
-    <w:lsdException w:name="List Bullet 2" w:semiHidden="1" w:unhideWhenUsed="1"/>
-    <w:lsdException w:name="List Bullet 3" w:semiHidden="1" w:unhideWhenUsed="1"/>
-    <w:lsdException w:name="List Bullet 4" w:semiHidden="1" w:unhideWhenUsed="1"/>
-    <w:lsdException w:name="List Bullet 5" w:semiHidden="1" w:unhideWhenUsed="1"/>
-    <w:lsdException w:name="List Number 2" w:semiHidden="1" w:unhideWhenUsed="1"/>
-    <w:lsdException w:name="List Number 3" w:semiHidden="1" w:unhideWhenUsed="1"/>
-    <w:lsdException w:name="List Number 4" w:semiHidden="1" w:unhideWhenUsed="1"/>
-    <w:lsdException w:name="List Number 5" w:semiHidden="1" w:unhideWhenUsed="1"/>
-    <w:lsdException w:name="Title" w:uiPriority="10" w:qFormat="1"/>
-    <w:lsdException w:name="Closing" w:semiHidden="1" w:unhideWhenUsed="1"/>
-    <w:lsdException w:name="Signature" w:semiHidden="1" w:unhideWhenUsed="1"/>
-    <w:lsdException w:name="Default Paragraph Font" w:semiHidden="1" w:uiPriority="1" w:unhideWhenUsed="1"/>
-    <w:lsdException w:name="Body Text" w:semiHidden="1" w:unhideWhenUsed="1"/>
-    <w:lsdException w:name="Body Text Indent" w:semiHidden="1" w:unhideWhenUsed="1"/>
-    <w:lsdException w:name="List Continue" w:semiHidden="1" w:unhideWhenUsed="1"/>
-    <w:lsdException w:name="List Continue 2" w:semiHidden="1" w:unhideWhenUsed="1"/>
-    <w:lsdException w:name="List Continue 3" w:semiHidden="1" w:unhideWhenUsed="1"/>
-    <w:lsdException w:name="List Continue 4" w:semiHidden="1" w:unhideWhenUsed="1"/>
-    <w:lsdException w:name="List Continue 5" w:semiHidden="1" w:unhideWhenUsed="1"/>
-    <w:lsdException w:name="Message Header" w:semiHidden="1" w:unhideWhenUsed="1"/>
-    <w:lsdException w:name="Subtitle" w:uiPriority="11" w:qFormat="1"/>
-    <w:lsdException w:name="Salutation" w:semiHidden="1" w:unhideWhenUsed="1"/>
-    <w:lsdException w:name="Date" w:semiHidden="1" w:unhideWhenUsed="1"/>
-    <w:lsdException w:name="Body Text First Indent" w:semiHidden="1" w:unhideWhenUsed="1"/>
-    <w:lsdException w:name="Body Text First Indent 2" w:semiHidden="1" w:unhideWhenUsed="1"/>
-    <w:lsdException w:name="Note Heading" w:semiHidden="1" w:unhideWhenUsed="1"/>
-    <w:lsdException w:name="Body Text 2" w:semiHidden="1" w:unhideWhenUsed="1"/>
-    <w:lsdException w:name="Body Text 3" w:semiHidden="1" w:unhideWhenUsed="1"/>
-    <w:lsdException w:name="Body Text Indent 2" w:semiHidden="1" w:unhideWhenUsed="1"/>
-    <w:lsdException w:name="Body Text Indent 3" w:semiHidden="1" w:unhideWhenUsed="1"/>
-    <w:lsdException w:name="Block Text" w:semiHidden="1" w:unhideWhenUsed="1"/>
-    <w:lsdException w:name="Hyperlink" w:semiHidden="1" w:unhideWhenUsed="1"/>
-    <w:lsdException w:name="FollowedHyperlink" w:semiHidden="1" w:unhideWhenUsed="1"/>
-    <w:lsdException w:name="Strong" w:uiPriority="22" w:qFormat="1"/>
-    <w:lsdException w:name="Emphasis" w:uiPriority="20" w:qFormat="1"/>
-    <w:lsdException w:name="Document Map" w:semiHidden="1" w:unhideWhenUsed="1"/>
-    <w:lsdException w:name="Plain Text" w:semiHidden="1" w:unhideWhenUsed="1"/>
-    <w:lsdException w:name="E-mail Signature" w:semiHidden="1" w:unhideWhenUsed="1"/>
-    <w:lsdException w:name="HTML Top of Form" w:semiHidden="1" w:unhideWhenUsed="1"/>
-    <w:lsdException w:name="HTML Bottom of Form" w:semiHidden="1" w:unhideWhenUsed="1"/>
-    <w:lsdException w:name="Normal (Web)" w:semiHidden="1" w:unhideWhenUsed="1"/>
-    <w:lsdException w:name="HTML Acronym" w:semiHidden="1" w:unhideWhenUsed="1"/>
-    <w:lsdException w:name="HTML Address" w:semiHidden="1" w:unhideWhenUsed="1"/>
-    <w:lsdException w:name="HTML Cite" w:semiHidden="1" w:unhideWhenUsed="1"/>
-    <w:lsdException w:name="HTML Code" w:semiHidden="1" w:unhideWhenUsed="1"/>
-    <w:lsdException w:name="HTML Definition" w:semiHidden="1" w:unhideWhenUsed="1"/>
-    <w:lsdException w:name="HTML Keyboard" w:semiHidden="1" w:unhideWhenUsed="1"/>
-    <w:lsdException w:name="HTML Preformatted" w:semiHidden="1" w:unhideWhenUsed="1"/>
-    <w:lsdException w:name="HTML Sample" w:semiHidden="1" w:unhideWhenUsed="1"/>
-    <w:lsdException w:name="HTML Typewriter" w:semiHidden="1" w:unhideWhenUsed="1"/>
-    <w:lsdException w:name="HTML Variable" w:semiHidden="1" w:unhideWhenUsed="1"/>
-    <w:lsdException w:name="Normal Table" w:semiHidden="1" w:unhideWhenUsed="1"/>
-    <w:lsdException w:name="annotation subject" w:semiHidden="1" w:unhideWhenUsed="1"/>
-    <w:lsdException w:name="No List" w:semiHidden="1" w:unhideWhenUsed="1"/>
-    <w:lsdException w:name="Outline List 1" w:semiHidden="1" w:unhideWhenUsed="1"/>
-    <w:lsdException w:name="Outline List 2" w:semiHidden="1" w:unhideWhenUsed="1"/>
-    <w:lsdException w:name="Outline List 3" w:semiHidden="1" w:unhideWhenUsed="1"/>
-    <w:lsdException w:name="Table Simple 1" w:semiHidden="1" w:unhideWhenUsed="1"/>
-    <w:lsdException w:name="Table Simple 2" w:semiHidden="1" w:unhideWhenUsed="1"/>
-    <w:lsdException w:name="Table Simple 3" w:semiHidden="1" w:unhideWhenUsed="1"/>
-    <w:lsdException w:name="Table Classic 1" w:semiHidden="1" w:unhideWhenUsed="1"/>
-    <w:lsdException w:name="Table Classic 2" w:semiHidden="1" w:unhideWhenUsed="1"/>
-    <w:lsdException w:name="Table Classic 3" w:semiHidden="1" w:unhideWhenUsed="1"/>
-    <w:lsdException w:name="Table Classic 4" w:semiHidden="1" w:unhideWhenUsed="1"/>
-    <w:lsdException w:name="Table Colorful 1" w:semiHidden="1" w:unhideWhenUsed="1"/>
-    <w:lsdException w:name="Table Colorful 2" w:semiHidden="1" w:unhideWhenUsed="1"/>
-    <w:lsdException w:name="Table Colorful 3" w:semiHidden="1" w:unhideWhenUsed="1"/>
-    <w:lsdException w:name="Table Columns 1" w:semiHidden="1" w:unhideWhenUsed="1"/>
-    <w:lsdException w:name="Table Columns 2" w:semiHidden="1" w:unhideWhenUsed="1"/>
-    <w:lsdException w:name="Table Columns 3" w:semiHidden="1" w:unhideWhenUsed="1"/>
-    <w:lsdException w:name="Table Columns 4" w:semiHidden="1" w:unhideWhenUsed="1"/>
-    <w:lsdException w:name="Table Columns 5" w:semiHidden="1" w:unhideWhenUsed="1"/>
-    <w:lsdException w:name="Table Grid 1" w:semiHidden="1" w:unhideWhenUsed="1"/>
-    <w:lsdException w:name="Table Grid 2" w:semiHidden="1" w:unhideWhenUsed="1"/>
-    <w:lsdException w:name="Table Grid 3" w:semiHidden="1" w:unhideWhenUsed="1"/>
-    <w:lsdException w:name="Table Grid 4" w:semiHidden="1" w:unhideWhenUsed="1"/>
-    <w:lsdException w:name="Table Grid 5" w:semiHidden="1" w:unhideWhenUsed="1"/>
-    <w:lsdException w:name="Table Grid 6" w:semiHidden="1" w:unhideWhenUsed="1"/>
-    <w:lsdException w:name="Table Grid 7" w:semiHidden="1" w:unhideWhenUsed="1"/>
-    <w:lsdException w:name="Table Grid 8" w:semiHidden="1" w:unhideWhenUsed="1"/>
-    <w:lsdException w:name="Table List 1" w:semiHidden="1" w:unhideWhenUsed="1"/>
-    <w:lsdException w:name="Table List 2" w:semiHidden="1" w:unhideWhenUsed="1"/>
-    <w:lsdException w:name="Table List 3" w:semiHidden="1" w:unhideWhenUsed="1"/>
-    <w:lsdException w:name="Table List 4" w:semiHidden="1" w:unhideWhenUsed="1"/>
-    <w:lsdException w:name="Table List 5" w:semiHidden="1" w:unhideWhenUsed="1"/>
-    <w:lsdException w:name="Table List 6" w:semiHidden="1" w:unhideWhenUsed="1"/>
-    <w:lsdException w:name="Table List 7" w:semiHidden="1" w:unhideWhenUsed="1"/>
-    <w:lsdException w:name="Table List 8" w:semiHidden="1" w:unhideWhenUsed="1"/>
-    <w:lsdException w:name="Table 3D effects 1" w:semiHidden="1" w:unhideWhenUsed="1"/>
-    <w:lsdException w:name="Table 3D effects 2" w:semiHidden="1" w:unhideWhenUsed="1"/>
-    <w:lsdException w:name="Table 3D effects 3" w:semiHidden="1" w:unhideWhenUsed="1"/>
-    <w:lsdException w:name="Table Contemporary" w:semiHidden="1" w:unhideWhenUsed="1"/>
-    <w:lsdException w:name="Table Elegant" w:semiHidden="1" w:unhideWhenUsed="1"/>
-    <w:lsdException w:name="Table Professional" w:semiHidden="1" w:unhideWhenUsed="1"/>
-    <w:lsdException w:name="Table Subtle 1" w:semiHidden="1" w:unhideWhenUsed="1"/>
-    <w:lsdException w:name="Table Subtle 2" w:semiHidden="1" w:unhideWhenUsed="1"/>
-    <w:lsdException w:name="Table Web 1" w:semiHidden="1" w:unhideWhenUsed="1"/>
-    <w:lsdException w:name="Table Web 2" w:semiHidden="1" w:unhideWhenUsed="1"/>
-    <w:lsdException w:name="Table Web 3" w:semiHidden="1" w:unhideWhenUsed="1"/>
-    <w:lsdException w:name="Balloon Text" w:semiHidden="1" w:unhideWhenUsed="1"/>
-    <w:lsdException w:name="Table Grid" w:uiPriority="59"/>
-    <w:lsdException w:name="Table Theme" w:semiHidden="1" w:unhideWhenUsed="1"/>
-    <w:lsdException w:name="Placeholder Text" w:semiHidden="1"/>
-    <w:lsdException w:name="No Spacing" w:uiPriority="1" w:qFormat="1"/>
-    <w:lsdException w:name="Light Shading" w:uiPriority="60"/>
-    <w:lsdException w:name="Light List" w:uiPriority="61"/>
-    <w:lsdException w:name="Light Grid" w:uiPriority="62"/>
-    <w:lsdException w:name="Medium Shading 1" w:uiPriority="63"/>
-    <w:lsdException w:name="Medium Shading 2" w:uiPriority="64"/>
-    <w:lsdException w:name="Medium List 1" w:uiPriority="65"/>
-    <w:lsdException w:name="Medium List 2" w:uiPriority="66"/>
-    <w:lsdException w:name="Medium Grid 1" w:uiPriority="67"/>
-    <w:lsdException w:name="Medium Grid 2" w:uiPriority="68"/>
-    <w:lsdException w:name="Medium Grid 3" w:uiPriority="69"/>
-    <w:lsdException w:name="Dark List" w:uiPriority="70"/>
-    <w:lsdException w:name="Colorful Shading" w:uiPriority="71"/>
-    <w:lsdException w:name="Colorful List" w:uiPriority="72"/>
-    <w:lsdException w:name="Colorful Grid" w:uiPriority="73"/>
-    <w:lsdException w:name="Light Shading Accent 1" w:uiPriority="60"/>
-    <w:lsdException w:name="Light List Accent 1" w:uiPriority="61"/>
-    <w:lsdException w:name="Light Grid Accent 1" w:uiPriority="62"/>
-    <w:lsdException w:name="Medium Shading 1 Accent 1" w:uiPriority="63"/>
-    <w:lsdException w:name="Medium Shading 2 Accent 1" w:uiPriority="64"/>
-    <w:lsdException w:name="Medium List 1 Accent 1" w:uiPriority="65"/>
-    <w:lsdException w:name="Revision" w:semiHidden="1"/>
-    <w:lsdException w:name="List Paragraph" w:uiPriority="34" w:qFormat="1"/>
-    <w:lsdException w:name="Quote" w:uiPriority="29" w:qFormat="1"/>
-    <w:lsdException w:name="Intense Quote" w:uiPriority="30" w:qFormat="1"/>
-    <w:lsdException w:name="Medium List 2 Accent 1" w:uiPriority="66"/>
-    <w:lsdException w:name="Medium Grid 1 Accent 1" w:uiPriority="67"/>
-    <w:lsdException w:name="Medium Grid 2 Accent 1" w:uiPriority="68"/>
-    <w:lsdException w:name="Medium Grid 3 Accent 1" w:uiPriority="69"/>
-    <w:lsdException w:name="Dark List Accent 1" w:uiPriority="70"/>
-    <w:lsdException w:name="Colorful Shading Accent 1" w:uiPriority="71"/>
-    <w:lsdException w:name="Colorful List Accent 1" w:uiPriority="72"/>
-    <w:lsdException w:name="Colorful Grid Accent 1" w:uiPriority="73"/>
-    <w:lsdException w:name="Light Shading Accent 2" w:uiPriority="60"/>
-    <w:lsdException w:name="Light List Accent 2" w:uiPriority="61"/>
-    <w:lsdException w:name="Light Grid Accent 2" w:uiPriority="62"/>
-    <w:lsdException w:name="Medium Shading 1 Accent 2" w:uiPriority="63"/>
-    <w:lsdException w:name="Medium Shading 2 Accent 2" w:uiPriority="64"/>
-    <w:lsdException w:name="Medium List 1 Accent 2" w:uiPriority="65"/>
-    <w:lsdException w:name="Medium List 2 Accent 2" w:uiPriority="66"/>
-    <w:lsdException w:name="Medium Grid 1 Accent 2" w:uiPriority="67"/>
-    <w:lsdException w:name="Medium Grid 2 Accent 2" w:uiPriority="68"/>
-    <w:lsdException w:name="Medium Grid 3 Accent 2" w:uiPriority="69"/>
-    <w:lsdException w:name="Dark List Accent 2" w:uiPriority="70"/>
-    <w:lsdException w:name="Colorful Shading Accent 2" w:uiPriority="71"/>
-    <w:lsdException w:name="Colorful List Accent 2" w:uiPriority="72"/>
-    <w:lsdException w:name="Colorful Grid Accent 2" w:uiPriority="73"/>
-    <w:lsdException w:name="Light Shading Accent 3" w:uiPriority="60"/>
-    <w:lsdException w:name="Light List Accent 3" w:uiPriority="61"/>
-    <w:lsdException w:name="Light Grid Accent 3" w:uiPriority="62"/>
-    <w:lsdException w:name="Medium Shading 1 Accent 3" w:uiPriority="63"/>
-    <w:lsdException w:name="Medium Shading 2 Accent 3" w:uiPriority="64"/>
-    <w:lsdException w:name="Medium List 1 Accent 3" w:uiPriority="65"/>
-    <w:lsdException w:name="Medium List 2 Accent 3" w:uiPriority="66"/>
-    <w:lsdException w:name="Medium Grid 1 Accent 3" w:uiPriority="67"/>
-    <w:lsdException w:name="Medium Grid 2 Accent 3" w:uiPriority="68"/>
-    <w:lsdException w:name="Medium Grid 3 Accent 3" w:uiPriority="69"/>
-    <w:lsdException w:name="Dark List Accent 3" w:uiPriority="70"/>
-    <w:lsdException w:name="Colorful Shading Accent 3" w:uiPriority="71"/>
-    <w:lsdException w:name="Colorful List Accent 3" w:uiPriority="72"/>
-    <w:lsdException w:name="Colorful Grid Accent 3" w:uiPriority="73"/>
-    <w:lsdException w:name="Light Shading Accent 4" w:uiPriority="60"/>
-    <w:lsdException w:name="Light List Accent 4" w:uiPriority="61"/>
-    <w:lsdException w:name="Light Grid Accent 4" w:uiPriority="62"/>
-    <w:lsdException w:name="Medium Shading 1 Accent 4" w:uiPriority="63"/>
-    <w:lsdException w:name="Medium Shading 2 Accent 4" w:uiPriority="64"/>
-    <w:lsdException w:name="Medium List 1 Accent 4" w:uiPriority="65"/>
-    <w:lsdException w:name="Medium List 2 Accent 4" w:uiPriority="66"/>
-    <w:lsdException w:name="Medium Grid 1 Accent 4" w:uiPriority="67"/>
-    <w:lsdException w:name="Medium Grid 2 Accent 4" w:uiPriority="68"/>
-    <w:lsdException w:name="Medium Grid 3 Accent 4" w:uiPriority="69"/>
-    <w:lsdException w:name="Dark List Accent 4" w:uiPriority="70"/>
-    <w:lsdException w:name="Colorful Shading Accent 4" w:uiPriority="71"/>
-    <w:lsdException w:name="Colorful List Accent 4" w:uiPriority="72"/>
-    <w:lsdException w:name="Colorful Grid Accent 4" w:uiPriority="73"/>
-    <w:lsdException w:name="Light Shading Accent 5" w:uiPriority="60"/>
-    <w:lsdException w:name="Light List Accent 5" w:uiPriority="61"/>
-    <w:lsdException w:name="Light Grid Accent 5" w:uiPriority="62"/>
-    <w:lsdException w:name="Medium Shading 1 Accent 5" w:uiPriority="63"/>
-    <w:lsdException w:name="Medium Shading 2 Accent 5" w:uiPriority="64"/>
-    <w:lsdException w:name="Medium List 1 Accent 5" w:uiPriority="65"/>
-    <w:lsdException w:name="Medium List 2 Accent 5" w:uiPriority="66"/>
-    <w:lsdException w:name="Medium Grid 1 Accent 5" w:uiPriority="67"/>
-    <w:lsdException w:name="Medium Grid 2 Accent 5" w:uiPriority="68"/>
-    <w:lsdException w:name="Medium Grid 3 Accent 5" w:uiPriority="69"/>
-    <w:lsdException w:name="Dark List Accent 5" w:uiPriority="70"/>
-    <w:lsdException w:name="Colorful Shading Accent 5" w:uiPriority="71"/>
-    <w:lsdException w:name="Colorful List Accent 5" w:uiPriority="72"/>
-    <w:lsdException w:name="Colorful Grid Accent 5" w:uiPriority="73"/>
-    <w:lsdException w:name="Light Shading Accent 6" w:uiPriority="60"/>
-    <w:lsdException w:name="Light List Accent 6" w:uiPriority="61"/>
-    <w:lsdException w:name="Light Grid Accent 6" w:uiPriority="62"/>
-    <w:lsdException w:name="Medium Shading 1 Accent 6" w:uiPriority="63"/>
-    <w:lsdException w:name="Medium Shading 2 Accent 6" w:uiPriority="64"/>
-    <w:lsdException w:name="Medium List 1 Accent 6" w:uiPriority="65"/>
-    <w:lsdException w:name="Medium List 2 Accent 6" w:uiPriority="66"/>
-    <w:lsdException w:name="Medium Grid 1 Accent 6" w:uiPriority="67"/>
-    <w:lsdException w:name="Medium Grid 2 Accent 6" w:uiPriority="68"/>
-    <w:lsdException w:name="Medium Grid 3 Accent 6" w:uiPriority="69"/>
-    <w:lsdException w:name="Dark List Accent 6" w:uiPriority="70"/>
-    <w:lsdException w:name="Colorful Shading Accent 6" w:uiPriority="71"/>
-    <w:lsdException w:name="Colorful List Accent 6" w:uiPriority="72"/>
-    <w:lsdException w:name="Colorful Grid Accent 6" w:uiPriority="73"/>
-    <w:lsdException w:name="Subtle Emphasis" w:uiPriority="19" w:qFormat="1"/>
-    <w:lsdException w:name="Intense Emphasis" w:uiPriority="21" w:qFormat="1"/>
-    <w:lsdException w:name="Subtle Reference" w:uiPriority="31" w:qFormat="1"/>
-    <w:lsdException w:name="Intense Reference" w:uiPriority="32" w:qFormat="1"/>
-    <w:lsdException w:name="Book Title" w:uiPriority="33" w:qFormat="1"/>
-    <w:lsdException w:name="Bibliography" w:semiHidden="1" w:uiPriority="37" w:unhideWhenUsed="1"/>
-    <w:lsdException w:name="TOC Heading" w:semiHidden="1" w:uiPriority="39" w:unhideWhenUsed="1" w:qFormat="1"/>
-    <w:lsdException w:name="Plain Table 1" w:uiPriority="41"/>
-    <w:lsdException w:name="Plain Table 2" w:uiPriority="42"/>
-    <w:lsdException w:name="Plain Table 3" w:uiPriority="43"/>
-    <w:lsdException w:name="Plain Table 4" w:uiPriority="44"/>
-    <w:lsdException w:name="Plain Table 5" w:uiPriority="45"/>
-    <w:lsdException w:name="Grid Table Light" w:uiPriority="40"/>
-    <w:lsdException w:name="Grid Table 1 Light" w:uiPriority="46"/>
-    <w:lsdException w:name="Grid Table 2" w:uiPriority="47"/>
-    <w:lsdException w:name="Grid Table 3" w:uiPriority="48"/>
-    <w:lsdException w:name="Grid Table 4" w:uiPriority="49"/>
-    <w:lsdException w:name="Grid Table 5 Dark" w:uiPriority="50"/>
-    <w:lsdException w:name="Grid Table 6 Colorful" w:uiPriority="51"/>
-    <w:lsdException w:name="Grid Table 7 Colorful" w:uiPriority="52"/>
-    <w:lsdException w:name="Grid Table 1 Light Accent 1" w:uiPriority="46"/>
-    <w:lsdException w:name="Grid Table 2 Accent 1" w:uiPriority="47"/>
-    <w:lsdException w:name="Grid Table 3 Accent 1" w:uiPriority="48"/>
-    <w:lsdException w:name="Grid Table 4 Accent 1" w:uiPriority="49"/>
-    <w:lsdException w:name="Grid Table 5 Dark Accent 1" w:uiPriority="50"/>
-    <w:lsdException w:name="Grid Table 6 Colorful Accent 1" w:uiPriority="51"/>
-    <w:lsdException w:name="Grid Table 7 Colorful Accent 1" w:uiPriority="52"/>
-    <w:lsdException w:name="Grid Table 1 Light Accent 2" w:uiPriority="46"/>
-    <w:lsdException w:name="Grid Table 2 Accent 2" w:uiPriority="47"/>
-    <w:lsdException w:name="Grid Table 3 Accent 2" w:uiPriority="48"/>
-    <w:lsdException w:name="Grid Table 4 Accent 2" w:uiPriority="49"/>
-    <w:lsdException w:name="Grid Table 5 Dark Accent 2" w:uiPriority="50"/>
-    <w:lsdException w:name="Grid Table 6 Colorful Accent 2" w:uiPriority="51"/>
-    <w:lsdException w:name="Grid Table 7 Colorful Accent 2" w:uiPriority="52"/>
-    <w:lsdException w:name="Grid Table 1 Light Accent 3" w:uiPriority="46"/>
-    <w:lsdException w:name="Grid Table 2 Accent 3" w:uiPriority="47"/>
-    <w:lsdException w:name="Grid Table 3 Accent 3" w:uiPriority="48"/>
-    <w:lsdException w:name="Grid Table 4 Accent 3" w:uiPriority="49"/>
-    <w:lsdException w:name="Grid Table 5 Dark Accent 3" w:uiPriority="50"/>
-    <w:lsdException w:name="Grid Table 6 Colorful Accent 3" w:uiPriority="51"/>
-    <w:lsdException w:name="Grid Table 7 Colorful Accent 3" w:uiPriority="52"/>
-    <w:lsdException w:name="Grid Table 1 Light Accent 4" w:uiPriority="46"/>
-    <w:lsdException w:name="Grid Table 2 Accent 4" w:uiPriority="47"/>
-    <w:lsdException w:name="Grid Table 3 Accent 4" w:uiPriority="48"/>
-    <w:lsdException w:name="Grid Table 4 Accent 4" w:uiPriority="49"/>
-    <w:lsdException w:name="Grid Table 5 Dark Accent 4" w:uiPriority="50"/>
-    <w:lsdException w:name="Grid Table 6 Colorful Accent 4" w:uiPriority="51"/>
-    <w:lsdException w:name="Grid Table 7 Colorful Accent 4" w:uiPriority="52"/>
-    <w:lsdException w:name="Grid Table 1 Light Accent 5" w:uiPriority="46"/>
-    <w:lsdException w:name="Grid Table 2 Accent 5" w:uiPriority="47"/>
-    <w:lsdException w:name="Grid Table 3 Accent 5" w:uiPriority="48"/>
-    <w:lsdException w:name="Grid Table 4 Accent 5" w:uiPriority="49"/>
-    <w:lsdException w:name="Grid Table 5 Dark Accent 5" w:uiPriority="50"/>
-    <w:lsdException w:name="Grid Table 6 Colorful Accent 5" w:uiPriority="51"/>
-    <w:lsdException w:name="Grid Table 7 Colorful Accent 5" w:uiPriority="52"/>
-    <w:lsdException w:name="Grid Table 1 Light Accent 6" w:uiPriority="46"/>
-    <w:lsdException w:name="Grid Table 2 Accent 6" w:uiPriority="47"/>
-    <w:lsdException w:name="Grid Table 3 Accent 6" w:uiPriority="48"/>
-    <w:lsdException w:name="Grid Table 4 Accent 6" w:uiPriority="49"/>
-    <w:lsdException w:name="Grid Table 5 Dark Accent 6" w:uiPriority="50"/>
-    <w:lsdException w:name="Grid Table 6 Colorful Accent 6" w:uiPriority="51"/>
-    <w:lsdException w:name="Grid Table 7 Colorful Accent 6" w:uiPriority="52"/>
-    <w:lsdException w:name="List Table 1 Light" w:uiPriority="46"/>
-    <w:lsdException w:name="List Table 2" w:uiPriority="47"/>
-    <w:lsdException w:name="List Table 3" w:uiPriority="48"/>
-    <w:lsdException w:name="List Table 4" w:uiPriority="49"/>
-    <w:lsdException w:name="List Table 5 Dark" w:uiPriority="50"/>
-    <w:lsdException w:name="List Table 6 Colorful" w:uiPriority="51"/>
-    <w:lsdException w:name="List Table 7 Colorful" w:uiPriority="52"/>
-    <w:lsdException w:name="List Table 1 Light Accent 1" w:uiPriority="46"/>
-    <w:lsdException w:name="List Table 2 Accent 1" w:uiPriority="47"/>
-    <w:lsdException w:name="List Table 3 Accent 1" w:uiPriority="48"/>
-    <w:lsdException w:name="List Table 4 Accent 1" w:uiPriority="49"/>
-    <w:lsdException w:name="List Table 5 Dark Accent 1" w:uiPriority="50"/>
-    <w:lsdException w:name="List Table 6 Colorful Accent 1" w:uiPriority="51"/>
-    <w:lsdException w:name="List Table 7 Colorful Accent 1" w:uiPriority="52"/>
-    <w:lsdException w:name="List Table 1 Light Accent 2" w:uiPriority="46"/>
-    <w:lsdException w:name="List Table 2 Accent 2" w:uiPriority="47"/>
-    <w:lsdException w:name="List Table 3 Accent 2" w:uiPriority="48"/>
-    <w:lsdException w:name="List Table 4 Accent 2" w:uiPriority="49"/>
-    <w:lsdException w:name="List Table 5 Dark Accent 2" w:uiPriority="50"/>
-    <w:lsdException w:name="List Table 6 Colorful Accent 2" w:uiPriority="51"/>
-    <w:lsdException w:name="List Table 7 Colorful Accent 2" w:uiPriority="52"/>
-    <w:lsdException w:name="List Table 1 Light Accent 3" w:uiPriority="46"/>
-    <w:lsdException w:name="List Table 2 Accent 3" w:uiPriority="47"/>
-    <w:lsdException w:name="List Table 3 Accent 3" w:uiPriority="48"/>
-    <w:lsdException w:name="List Table 4 Accent 3" w:uiPriority="49"/>
-    <w:lsdException w:name="List Table 5 Dark Accent 3" w:uiPriority="50"/>
-    <w:lsdException w:name="List Table 6 Colorful Accent 3" w:uiPriority="51"/>
-    <w:lsdException w:name="List Table 7 Colorful Accent 3" w:uiPriority="52"/>
-    <w:lsdException w:name="List Table 1 Light Accent 4" w:uiPriority="46"/>
-    <w:lsdException w:name="List Table 2 Accent 4" w:uiPriority="47"/>
-    <w:lsdException w:name="List Table 3 Accent 4" w:uiPriority="48"/>
-    <w:lsdException w:name="List Table 4 Accent 4" w:uiPriority="49"/>
-    <w:lsdException w:name="List Table 5 Dark Accent 4" w:uiPriority="50"/>
-    <w:lsdException w:name="List Table 6 Colorful Accent 4" w:uiPriority="51"/>
-    <w:lsdException w:name="List Table 7 Colorful Accent 4" w:uiPriority="52"/>
-    <w:lsdException w:name="List Table 1 Light Accent 5" w:uiPriority="46"/>
-    <w:lsdException w:name="List Table 2 Accent 5" w:uiPriority="47"/>
-    <w:lsdException w:name="List Table 3 Accent 5" w:uiPriority="48"/>
-    <w:lsdException w:name="List Table 4 Accent 5" w:uiPriority="49"/>
-    <w:lsdException w:name="List Table 5 Dark Accent 5" w:uiPriority="50"/>
-    <w:lsdException w:name="List Table 6 Colorful Accent 5" w:uiPriority="51"/>
-    <w:lsdException w:name="List Table 7 Colorful Accent 5" w:uiPriority="52"/>
-    <w:lsdException w:name="List Table 1 Light Accent 6" w:uiPriority="46"/>
-    <w:lsdException w:name="List Table 2 Accent 6" w:uiPriority="47"/>
-    <w:lsdException w:name="List Table 3 Accent 6" w:uiPriority="48"/>
-    <w:lsdException w:name="List Table 4 Accent 6" w:uiPriority="49"/>
-    <w:lsdException w:name="List Table 5 Dark Accent 6" w:uiPriority="50"/>
-    <w:lsdException w:name="List Table 6 Colorful Accent 6" w:uiPriority="51"/>
-    <w:lsdException w:name="List Table 7 Colorful Accent 6" w:uiPriority="52"/>
-    <w:lsdException w:name="Mention" w:semiHidden="1" w:unhideWhenUsed="1"/>
-    <w:lsdException w:name="Smart Hyperlink" w:semiHidden="1" w:unhideWhenUsed="1"/>
-    <w:lsdException w:name="Hashtag" w:semiHidden="1" w:unhideWhenUsed="1"/>
-    <w:lsdException w:name="Unresolved Mention" w:semiHidden="1" w:unhideWhenUsed="1"/>
-    <w:lsdException w:name="Smart Link" w:semiHidden="1" w:unhideWhenUsed="1"/>
-    <w:lsdException w:name="Smart Link Error" w:semiHidden="1" w:unhideWhenUsed="1"/>
+  <w:latentStyles w:defLockedState="0" w:defUIPriority="99" w:defSemiHidden="1" w:defUnhideWhenUsed="1" w:defQFormat="0" w:count="267">
+    <w:lsdException w:name="Normal" w:semiHidden="0" w:uiPriority="0" w:unhideWhenUsed="0" w:qFormat="1"/>
+    <w:lsdException w:name="heading 1" w:semiHidden="0" w:uiPriority="9" w:unhideWhenUsed="0" w:qFormat="1"/>
+    <w:lsdException w:name="heading 2" w:uiPriority="9" w:qFormat="1"/>
+    <w:lsdException w:name="heading 3" w:uiPriority="9" w:qFormat="1"/>
+    <w:lsdException w:name="heading 4" w:uiPriority="9" w:qFormat="1"/>
+    <w:lsdException w:name="heading 5" w:uiPriority="9" w:qFormat="1"/>
+    <w:lsdException w:name="heading 6" w:uiPriority="9" w:qFormat="1"/>
+    <w:lsdException w:name="heading 7" w:uiPriority="9" w:qFormat="1"/>
+    <w:lsdException w:name="heading 8" w:uiPriority="9" w:qFormat="1"/>
+    <w:lsdException w:name="heading 9" w:uiPriority="9" w:qFormat="1"/>
+    <w:lsdException w:name="toc 1" w:uiPriority="39" w:qFormat="1"/>
+    <w:lsdException w:name="toc 2" w:uiPriority="39" w:qFormat="1"/>
+    <w:lsdException w:name="toc 3" w:uiPriority="39" w:qFormat="1"/>
+    <w:lsdException w:name="toc 4" w:uiPriority="39"/>
+    <w:lsdException w:name="toc 5" w:uiPriority="39"/>
+    <w:lsdException w:name="toc 6" w:uiPriority="39"/>
+    <w:lsdException w:name="toc 7" w:uiPriority="39"/>
+    <w:lsdException w:name="toc 8" w:uiPriority="39"/>
+    <w:lsdException w:name="toc 9" w:uiPriority="39"/>
+    <w:lsdException w:name="caption" w:uiPriority="35" w:qFormat="1"/>
+    <w:lsdException w:name="Title" w:semiHidden="0" w:uiPriority="10" w:unhideWhenUsed="0" w:qFormat="1"/>
+    <w:lsdException w:name="Default Paragraph Font" w:uiPriority="1"/>
+    <w:lsdException w:name="Subtitle" w:semiHidden="0" w:uiPriority="11" w:unhideWhenUsed="0" w:qFormat="1"/>
+    <w:lsdException w:name="Strong" w:semiHidden="0" w:uiPriority="22" w:unhideWhenUsed="0" w:qFormat="1"/>
+    <w:lsdException w:name="Emphasis" w:semiHidden="0" w:uiPriority="20" w:unhideWhenUsed="0" w:qFormat="1"/>
+    <w:lsdException w:name="Table Grid" w:semiHidden="0" w:uiPriority="59" w:unhideWhenUsed="0"/>
+    <w:lsdException w:name="Placeholder Text" w:unhideWhenUsed="0"/>
+    <w:lsdException w:name="No Spacing" w:semiHidden="0" w:uiPriority="1" w:unhideWhenUsed="0" w:qFormat="1"/>
+    <w:lsdException w:name="Light Shading" w:semiHidden="0" w:uiPriority="60" w:unhideWhenUsed="0"/>
+    <w:lsdException w:name="Light List" w:semiHidden="0" w:uiPriority="61" w:unhideWhenUsed="0"/>
+    <w:lsdException w:name="Light Grid" w:semiHidden="0" w:uiPriority="62" w:unhideWhenUsed="0"/>
+    <w:lsdException w:name="Medium Shading 1" w:semiHidden="0" w:uiPriority="63" w:unhideWhenUsed="0"/>
+    <w:lsdException w:name="Medium Shading 2" w:semiHidden="0" w:uiPriority="64" w:unhideWhenUsed="0"/>
+    <w:lsdException w:name="Medium List 1" w:semiHidden="0" w:uiPriority="65" w:unhideWhenUsed="0"/>
+    <w:lsdException w:name="Medium List 2" w:semiHidden="0" w:uiPriority="66" w:unhideWhenUsed="0"/>
+    <w:lsdException w:name="Medium Grid 1" w:semiHidden="0" w:uiPriority="67" w:unhideWhenUsed="0"/>
+    <w:lsdException w:name="Medium Grid 2" w:semiHidden="0" w:uiPriority="68" w:unhideWhenUsed="0"/>
+    <w:lsdException w:name="Medium Grid 3" w:semiHidden="0" w:uiPriority="69" w:unhideWhenUsed="0"/>
+    <w:lsdException w:name="Dark List" w:semiHidden="0" w:uiPriority="70" w:unhideWhenUsed="0"/>
+    <w:lsdException w:name="Colorful Shading" w:semiHidden="0" w:uiPriority="71" w:unhideWhenUsed="0"/>
+    <w:lsdException w:name="Colorful List" w:semiHidden="0" w:uiPriority="72" w:unhideWhenUsed="0"/>
+    <w:lsdException w:name="Colorful Grid" w:semiHidden="0" w:uiPriority="73" w:unhideWhenUsed="0"/>
+    <w:lsdException w:name="Light Shading Accent 1" w:semiHidden="0" w:uiPriority="60" w:unhideWhenUsed="0"/>
+    <w:lsdException w:name="Light List Accent 1" w:semiHidden="0" w:uiPriority="61" w:unhideWhenUsed="0"/>
+    <w:lsdException w:name="Light Grid Accent 1" w:semiHidden="0" w:uiPriority="62" w:unhideWhenUsed="0"/>
+    <w:lsdException w:name="Medium Shading 1 Accent 1" w:semiHidden="0" w:uiPriority="63" w:unhideWhenUsed="0"/>
+    <w:lsdException w:name="Medium Shading 2 Accent 1" w:semiHidden="0" w:uiPriority="64" w:unhideWhenUsed="0"/>
+    <w:lsdException w:name="Medium List 1 Accent 1" w:semiHidden="0" w:uiPriority="65" w:unhideWhenUsed="0"/>
+    <w:lsdException w:name="Revision" w:unhideWhenUsed="0"/>
+    <w:lsdException w:name="List Paragraph" w:semiHidden="0" w:uiPriority="34" w:unhideWhenUsed="0" w:qFormat="1"/>
+    <w:lsdException w:name="Quote" w:semiHidden="0" w:uiPriority="29" w:unhideWhenUsed="0" w:qFormat="1"/>
+    <w:lsdException w:name="Intense Quote" w:semiHidden="0" w:uiPriority="30" w:unhideWhenUsed="0" w:qFormat="1"/>
+    <w:lsdException w:name="Medium List 2 Accent 1" w:semiHidden="0" w:uiPriority="66" w:unhideWhenUsed="0"/>
+    <w:lsdException w:name="Medium Grid 1 Accent 1" w:semiHidden="0" w:uiPriority="67" w:unhideWhenUsed="0"/>
+    <w:lsdException w:name="Medium Grid 2 Accent 1" w:semiHidden="0" w:uiPriority="68" w:unhideWhenUsed="0"/>
+    <w:lsdException w:name="Medium Grid 3 Accent 1" w:semiHidden="0" w:uiPriority="69" w:unhideWhenUsed="0"/>
+    <w:lsdException w:name="Dark List Accent 1" w:semiHidden="0" w:uiPriority="70" w:unhideWhenUsed="0"/>
+    <w:lsdException w:name="Colorful Shading Accent 1" w:semiHidden="0" w:uiPriority="71" w:unhideWhenUsed="0"/>
+    <w:lsdException w:name="Colorful List Accent 1" w:semiHidden="0" w:uiPriority="72" w:unhideWhenUsed="0"/>
+    <w:lsdException w:name="Colorful Grid Accent 1" w:semiHidden="0" w:uiPriority="73" w:unhideWhenUsed="0"/>
+    <w:lsdException w:name="Light Shading Accent 2" w:semiHidden="0" w:uiPriority="60" w:unhideWhenUsed="0"/>
+    <w:lsdException w:name="Light List Accent 2" w:semiHidden="0" w:uiPriority="61" w:unhideWhenUsed="0"/>
+    <w:lsdException w:name="Light Grid Accent 2" w:semiHidden="0" w:uiPriority="62" w:unhideWhenUsed="0"/>
+    <w:lsdException w:name="Medium Shading 1 Accent 2" w:semiHidden="0" w:uiPriority="63" w:unhideWhenUsed="0"/>
+    <w:lsdException w:name="Medium Shading 2 Accent 2" w:semiHidden="0" w:uiPriority="64" w:unhideWhenUsed="0"/>
+    <w:lsdException w:name="Medium List 1 Accent 2" w:semiHidden="0" w:uiPriority="65" w:unhideWhenUsed="0"/>
+    <w:lsdException w:name="Medium List 2 Accent 2" w:semiHidden="0" w:uiPriority="66" w:unhideWhenUsed="0"/>
+    <w:lsdException w:name="Medium Grid 1 Accent 2" w:semiHidden="0" w:uiPriority="67" w:unhideWhenUsed="0"/>
+    <w:lsdException w:name="Medium Grid 2 Accent 2" w:semiHidden="0" w:uiPriority="68" w:unhideWhenUsed="0"/>
+    <w:lsdException w:name="Medium Grid 3 Accent 2" w:semiHidden="0" w:uiPriority="69" w:unhideWhenUsed="0"/>
+    <w:lsdException w:name="Dark List Accent 2" w:semiHidden="0" w:uiPriority="70" w:unhideWhenUsed="0"/>
+    <w:lsdException w:name="Colorful Shading Accent 2" w:semiHidden="0" w:uiPriority="71" w:unhideWhenUsed="0"/>
+    <w:lsdException w:name="Colorful List Accent 2" w:semiHidden="0" w:uiPriority="72" w:unhideWhenUsed="0"/>
+    <w:lsdException w:name="Colorful Grid Accent 2" w:semiHidden="0" w:uiPriority="73" w:unhideWhenUsed="0"/>
+    <w:lsdException w:name="Light Shading Accent 3" w:semiHidden="0" w:uiPriority="60" w:unhideWhenUsed="0"/>
+    <w:lsdException w:name="Light List Accent 3" w:semiHidden="0" w:uiPriority="61" w:unhideWhenUsed="0"/>
+    <w:lsdException w:name="Light Grid Accent 3" w:semiHidden="0" w:uiPriority="62" w:unhideWhenUsed="0"/>
+    <w:lsdException w:name="Medium Shading 1 Accent 3" w:semiHidden="0" w:uiPriority="63" w:unhideWhenUsed="0"/>
+    <w:lsdException w:name="Medium Shading 2 Accent 3" w:semiHidden="0" w:uiPriority="64" w:unhideWhenUsed="0"/>
+    <w:lsdException w:name="Medium List 1 Accent 3" w:semiHidden="0" w:uiPriority="65" w:unhideWhenUsed="0"/>
+    <w:lsdException w:name="Medium List 2 Accent 3" w:semiHidden="0" w:uiPriority="66" w:unhideWhenUsed="0"/>
+    <w:lsdException w:name="Medium Grid 1 Accent 3" w:semiHidden="0" w:uiPriority="67" w:unhideWhenUsed="0"/>
+    <w:lsdException w:name="Medium Grid 2 Accent 3" w:semiHidden="0" w:uiPriority="68" w:unhideWhenUsed="0"/>
+    <w:lsdException w:name="Medium Grid 3 Accent 3" w:semiHidden="0" w:uiPriority="69" w:unhideWhenUsed="0"/>
+    <w:lsdException w:name="Dark List Accent 3" w:semiHidden="0" w:uiPriority="70" w:unhideWhenUsed="0"/>
+    <w:lsdException w:name="Colorful Shading Accent 3" w:semiHidden="0" w:uiPriority="71" w:unhideWhenUsed="0"/>
+    <w:lsdException w:name="Colorful List Accent 3" w:semiHidden="0" w:uiPriority="72" w:unhideWhenUsed="0"/>
+    <w:lsdException w:name="Colorful Grid Accent 3" w:semiHidden="0" w:uiPriority="73" w:unhideWhenUsed="0"/>
+    <w:lsdException w:name="Light Shading Accent 4" w:semiHidden="0" w:uiPriority="60" w:unhideWhenUsed="0"/>
+    <w:lsdException w:name="Light List Accent 4" w:semiHidden="0" w:uiPriority="61" w:unhideWhenUsed="0"/>
+    <w:lsdException w:name="Light Grid Accent 4" w:semiHidden="0" w:uiPriority="62" w:unhideWhenUsed="0"/>
+    <w:lsdException w:name="Medium Shading 1 Accent 4" w:semiHidden="0" w:uiPriority="63" w:unhideWhenUsed="0"/>
+    <w:lsdException w:name="Medium Shading 2 Accent 4" w:semiHidden="0" w:uiPriority="64" w:unhideWhenUsed="0"/>
+    <w:lsdException w:name="Medium List 1 Accent 4" w:semiHidden="0" w:uiPriority="65" w:unhideWhenUsed="0"/>
+    <w:lsdException w:name="Medium List 2 Accent 4" w:semiHidden="0" w:uiPriority="66" w:unhideWhenUsed="0"/>
+    <w:lsdException w:name="Medium Grid 1 Accent 4" w:semiHidden="0" w:uiPriority="67" w:unhideWhenUsed="0"/>
+    <w:lsdException w:name="Medium Grid 2 Accent 4" w:semiHidden="0" w:uiPriority="68" w:unhideWhenUsed="0"/>
+    <w:lsdException w:name="Medium Grid 3 Accent 4" w:semiHidden="0" w:uiPriority="69" w:unhideWhenUsed="0"/>
+    <w:lsdException w:name="Dark List Accent 4" w:semiHidden="0" w:uiPriority="70" w:unhideWhenUsed="0"/>
+    <w:lsdException w:name="Colorful Shading Accent 4" w:semiHidden="0" w:uiPriority="71" w:unhideWhenUsed="0"/>
+    <w:lsdException w:name="Colorful List Accent 4" w:semiHidden="0" w:uiPriority="72" w:unhideWhenUsed="0"/>
+    <w:lsdException w:name="Colorful Grid Accent 4" w:semiHidden="0" w:uiPriority="73" w:unhideWhenUsed="0"/>
+    <w:lsdException w:name="Light Shading Accent 5" w:semiHidden="0" w:uiPriority="60" w:unhideWhenUsed="0"/>
+    <w:lsdException w:name="Light List Accent 5" w:semiHidden="0" w:uiPriority="61" w:unhideWhenUsed="0"/>
+    <w:lsdException w:name="Light Grid Accent 5" w:semiHidden="0" w:uiPriority="62" w:unhideWhenUsed="0"/>
+    <w:lsdException w:name="Medium Shading 1 Accent 5" w:semiHidden="0" w:uiPriority="63" w:unhideWhenUsed="0"/>
+    <w:lsdException w:name="Medium Shading 2 Accent 5" w:semiHidden="0" w:uiPriority="64" w:unhideWhenUsed="0"/>
+    <w:lsdException w:name="Medium List 1 Accent 5" w:semiHidden="0" w:uiPriority="65" w:unhideWhenUsed="0"/>
+    <w:lsdException w:name="Medium List 2 Accent 5" w:semiHidden="0" w:uiPriority="66" w:unhideWhenUsed="0"/>
+    <w:lsdException w:name="Medium Grid 1 Accent 5" w:semiHidden="0" w:uiPriority="67" w:unhideWhenUsed="0"/>
+    <w:lsdException w:name="Medium Grid 2 Accent 5" w:semiHidden="0" w:uiPriority="68" w:unhideWhenUsed="0"/>
+    <w:lsdException w:name="Medium Grid 3 Accent 5" w:semiHidden="0" w:uiPriority="69" w:unhideWhenUsed="0"/>
+    <w:lsdException w:name="Dark List Accent 5" w:semiHidden="0" w:uiPriority="70" w:unhideWhenUsed="0"/>
+    <w:lsdException w:name="Colorful Shading Accent 5" w:semiHidden="0" w:uiPriority="71" w:unhideWhenUsed="0"/>
+    <w:lsdException w:name="Colorful List Accent 5" w:semiHidden="0" w:uiPriority="72" w:unhideWhenUsed="0"/>
+    <w:lsdException w:name="Colorful Grid Accent 5" w:semiHidden="0" w:uiPriority="73" w:unhideWhenUsed="0"/>
+    <w:lsdException w:name="Light Shading Accent 6" w:semiHidden="0" w:uiPriority="60" w:unhideWhenUsed="0"/>
+    <w:lsdException w:name="Light List Accent 6" w:semiHidden="0" w:uiPriority="61" w:unhideWhenUsed="0"/>
+    <w:lsdException w:name="Light Grid Accent 6" w:semiHidden="0" w:uiPriority="62" w:unhideWhenUsed="0"/>
+    <w:lsdException w:name="Medium Shading 1 Accent 6" w:semiHidden="0" w:uiPriority="63" w:unhideWhenUsed="0"/>
+    <w:lsdException w:name="Medium Shading 2 Accent 6" w:semiHidden="0" w:uiPriority="64" w:unhideWhenUsed="0"/>
+    <w:lsdException w:name="Medium List 1 Accent 6" w:semiHidden="0" w:uiPriority="65" w:unhideWhenUsed="0"/>
+    <w:lsdException w:name="Medium List 2 Accent 6" w:semiHidden="0" w:uiPriority="66" w:unhideWhenUsed="0"/>
+    <w:lsdException w:name="Medium Grid 1 Accent 6" w:semiHidden="0" w:uiPriority="67" w:unhideWhenUsed="0"/>
+    <w:lsdException w:name="Medium Grid 2 Accent 6" w:semiHidden="0" w:uiPriority="68" w:unhideWhenUsed="0"/>
+    <w:lsdException w:name="Medium Grid 3 Accent 6" w:semiHidden="0" w:uiPriority="69" w:unhideWhenUsed="0"/>
+    <w:lsdException w:name="Dark List Accent 6" w:semiHidden="0" w:uiPriority="70" w:unhideWhenUsed="0"/>
+    <w:lsdException w:name="Colorful Shading Accent 6" w:semiHidden="0" w:uiPriority="71" w:unhideWhenUsed="0"/>
+    <w:lsdException w:name="Colorful List Accent 6" w:semiHidden="0" w:uiPriority="72" w:unhideWhenUsed="0"/>
+    <w:lsdException w:name="Colorful Grid Accent 6" w:semiHidden="0" w:uiPriority="73" w:unhideWhenUsed="0"/>
+    <w:lsdException w:name="Subtle Emphasis" w:semiHidden="0" w:uiPriority="19" w:unhideWhenUsed="0" w:qFormat="1"/>
+    <w:lsdException w:name="Intense Emphasis" w:semiHidden="0" w:uiPriority="21" w:unhideWhenUsed="0" w:qFormat="1"/>
+    <w:lsdException w:name="Subtle Reference" w:semiHidden="0" w:uiPriority="31" w:unhideWhenUsed="0" w:qFormat="1"/>
+    <w:lsdException w:name="Intense Reference" w:semiHidden="0" w:uiPriority="32" w:unhideWhenUsed="0" w:qFormat="1"/>
+    <w:lsdException w:name="Book Title" w:semiHidden="0" w:uiPriority="33" w:unhideWhenUsed="0" w:qFormat="1"/>
+    <w:lsdException w:name="Bibliography" w:uiPriority="37"/>
+    <w:lsdException w:name="TOC Heading" w:uiPriority="39" w:qFormat="1"/>
   </w:latentStyles>
   <w:style w:type="paragraph" w:default="1" w:styleId="Normal">
     <w:name w:val="Normal"/>
@@ -5990,6 +5695,7 @@
     <w:uiPriority w:val="99"/>
     <w:semiHidden/>
     <w:unhideWhenUsed/>
+    <w:qFormat/>
     <w:tblPr>
       <w:tblInd w:w="0" w:type="dxa"/>
       <w:tblCellMar>

</xml_diff>

<commit_message>
Added puase menu, and mute volume toggle button
</commit_message>
<xml_diff>
--- a/Project Report - Professional Practice.docx
+++ b/Project Report - Professional Practice.docx
@@ -1,6 +1,6 @@
 
 <file path=word/document.xml><?xml version="1.0" encoding="utf-8"?>
-<w:document xmlns:ve="http://schemas.openxmlformats.org/markup-compatibility/2006" xmlns:o="urn:schemas-microsoft-com:office:office" xmlns:r="http://schemas.openxmlformats.org/officeDocument/2006/relationships" xmlns:m="http://schemas.openxmlformats.org/officeDocument/2006/math" xmlns:v="urn:schemas-microsoft-com:vml" xmlns:wp="http://schemas.openxmlformats.org/drawingml/2006/wordprocessingDrawing" xmlns:w10="urn:schemas-microsoft-com:office:word" xmlns:w="http://schemas.openxmlformats.org/wordprocessingml/2006/main" xmlns:wne="http://schemas.microsoft.com/office/word/2006/wordml">
+<w:document xmlns:wpc="http://schemas.microsoft.com/office/word/2010/wordprocessingCanvas" xmlns:cx="http://schemas.microsoft.com/office/drawing/2014/chartex" xmlns:cx1="http://schemas.microsoft.com/office/drawing/2015/9/8/chartex" xmlns:cx2="http://schemas.microsoft.com/office/drawing/2015/10/21/chartex" xmlns:cx3="http://schemas.microsoft.com/office/drawing/2016/5/9/chartex" xmlns:cx4="http://schemas.microsoft.com/office/drawing/2016/5/10/chartex" xmlns:cx5="http://schemas.microsoft.com/office/drawing/2016/5/11/chartex" xmlns:cx6="http://schemas.microsoft.com/office/drawing/2016/5/12/chartex" xmlns:cx7="http://schemas.microsoft.com/office/drawing/2016/5/13/chartex" xmlns:cx8="http://schemas.microsoft.com/office/drawing/2016/5/14/chartex" xmlns:mc="http://schemas.openxmlformats.org/markup-compatibility/2006" xmlns:aink="http://schemas.microsoft.com/office/drawing/2016/ink" xmlns:am3d="http://schemas.microsoft.com/office/drawing/2017/model3d" xmlns:o="urn:schemas-microsoft-com:office:office" xmlns:r="http://schemas.openxmlformats.org/officeDocument/2006/relationships" xmlns:m="http://schemas.openxmlformats.org/officeDocument/2006/math" xmlns:v="urn:schemas-microsoft-com:vml" xmlns:wp14="http://schemas.microsoft.com/office/word/2010/wordprocessingDrawing" xmlns:wp="http://schemas.openxmlformats.org/drawingml/2006/wordprocessingDrawing" xmlns:w10="urn:schemas-microsoft-com:office:word" xmlns:w="http://schemas.openxmlformats.org/wordprocessingml/2006/main" xmlns:w14="http://schemas.microsoft.com/office/word/2010/wordml" xmlns:w15="http://schemas.microsoft.com/office/word/2012/wordml" xmlns:w16cid="http://schemas.microsoft.com/office/word/2016/wordml/cid" xmlns:w16se="http://schemas.microsoft.com/office/word/2015/wordml/symex" xmlns:wpg="http://schemas.microsoft.com/office/word/2010/wordprocessingGroup" xmlns:wpi="http://schemas.microsoft.com/office/word/2010/wordprocessingInk" xmlns:wne="http://schemas.microsoft.com/office/word/2006/wordml" xmlns:wps="http://schemas.microsoft.com/office/word/2010/wordprocessingShape" mc:Ignorable="w14 w15 w16se w16cid wp14">
   <w:body>
     <w:p>
       <w:pPr>
@@ -97,7 +97,7 @@
           <w:lang w:eastAsia="en-IE"/>
         </w:rPr>
         <w:drawing>
-          <wp:inline distT="0" distB="0" distL="0" distR="0">
+          <wp:inline distT="0" distB="0" distL="0" distR="0" wp14:anchorId="796D5323" wp14:editId="721B5BE0">
             <wp:extent cx="1548931" cy="1163747"/>
             <wp:effectExtent l="0" t="0" r="0" b="0"/>
             <wp:docPr id="1" name="Picture 1"/>
@@ -406,18 +406,14 @@
           <w:docPartUnique/>
         </w:docPartObj>
       </w:sdtPr>
+      <w:sdtEndPr/>
       <w:sdtContent>
         <w:p>
           <w:pPr>
             <w:pStyle w:val="TOCHeading"/>
           </w:pPr>
           <w:r>
-            <w:t xml:space="preserve">Table of </w:t>
-          </w:r>
-          <w:bookmarkStart w:id="1" w:name="_GoBack"/>
-          <w:bookmarkEnd w:id="1"/>
-          <w:r>
-            <w:t>Content</w:t>
+            <w:t>Table of Content</w:t>
           </w:r>
         </w:p>
         <w:p>
@@ -1951,156 +1947,156 @@
       <w:pPr>
         <w:pStyle w:val="Heading2"/>
       </w:pPr>
-      <w:bookmarkStart w:id="2" w:name="_Toc37499692"/>
+      <w:bookmarkStart w:id="1" w:name="_Toc37499692"/>
       <w:r>
         <w:lastRenderedPageBreak/>
         <w:t>Introduction</w:t>
       </w:r>
+      <w:bookmarkEnd w:id="1"/>
+    </w:p>
+    <w:p>
+      <w:r>
+        <w:t xml:space="preserve">We set out in this project to challenge ourselves to create something using software that we had never used before. We had some experience using the 2D version of Unity, a </w:t>
+      </w:r>
+      <w:r>
+        <w:rPr>
+          <w:rStyle w:val="st"/>
+        </w:rPr>
+        <w:t>development platform</w:t>
+      </w:r>
+      <w:r>
+        <w:rPr>
+          <w:rStyle w:val="st"/>
+        </w:rPr>
+        <w:t>,</w:t>
+      </w:r>
+      <w:r>
+        <w:rPr>
+          <w:rStyle w:val="st"/>
+        </w:rPr>
+        <w:t xml:space="preserve"> but the 3D version of it was completely different in terms of tools, how to use it, and to put together a whole game when compared to the 2D version.</w:t>
+      </w:r>
+      <w:r>
+        <w:rPr>
+          <w:rStyle w:val="st"/>
+        </w:rPr>
+        <w:t xml:space="preserve"> It was going to involve a steep learning curve and teamwork to create a working 3D game.  </w:t>
+      </w:r>
+      <w:r>
+        <w:rPr>
+          <w:rStyle w:val="st"/>
+        </w:rPr>
+        <w:t xml:space="preserve">We prepared a schedule of the weeks ahead to meet and gave ourselves targets to hit. We took some setbacks in our </w:t>
+      </w:r>
+      <w:r>
+        <w:rPr>
+          <w:rStyle w:val="st"/>
+        </w:rPr>
+        <w:t>schedule,</w:t>
+      </w:r>
+      <w:r>
+        <w:rPr>
+          <w:rStyle w:val="st"/>
+        </w:rPr>
+        <w:t xml:space="preserve"> but we were able to deliver what we believe is a good game before the deadline.</w:t>
+      </w:r>
+    </w:p>
+    <w:p>
+      <w:pPr>
+        <w:pStyle w:val="Heading2"/>
+      </w:pPr>
+      <w:bookmarkStart w:id="2" w:name="_Toc37499693"/>
+      <w:r>
+        <w:t>System Requirements</w:t>
+      </w:r>
       <w:bookmarkEnd w:id="2"/>
     </w:p>
     <w:p>
       <w:r>
-        <w:t xml:space="preserve">We set out in this project to challenge ourselves to create something using software that we had never used before. We had some experience using the 2D version of Unity, a </w:t>
-      </w:r>
-      <w:r>
-        <w:rPr>
-          <w:rStyle w:val="st"/>
-        </w:rPr>
-        <w:t>development platform</w:t>
-      </w:r>
-      <w:r>
-        <w:rPr>
-          <w:rStyle w:val="st"/>
-        </w:rPr>
-        <w:t>,</w:t>
-      </w:r>
-      <w:r>
-        <w:rPr>
-          <w:rStyle w:val="st"/>
-        </w:rPr>
-        <w:t xml:space="preserve"> but the 3D version of it was completely different in terms of tools, how to use it, and to put together a whole game when compared to the 2D version.</w:t>
-      </w:r>
-      <w:r>
-        <w:rPr>
-          <w:rStyle w:val="st"/>
-        </w:rPr>
-        <w:t xml:space="preserve"> It was going to involve a steep learning curve and teamwork to create a working 3D game.  </w:t>
-      </w:r>
-      <w:r>
-        <w:rPr>
-          <w:rStyle w:val="st"/>
-        </w:rPr>
-        <w:t xml:space="preserve">We prepared a schedule of the weeks ahead to meet and gave ourselves targets to hit. We took some setbacks in our </w:t>
-      </w:r>
-      <w:r>
-        <w:rPr>
-          <w:rStyle w:val="st"/>
-        </w:rPr>
-        <w:t>schedule,</w:t>
-      </w:r>
-      <w:r>
-        <w:rPr>
-          <w:rStyle w:val="st"/>
-        </w:rPr>
-        <w:t xml:space="preserve"> but we were able to deliver what we believe is a good game before the deadline.</w:t>
+        <w:t>The system requirements for this game are very basic</w:t>
+      </w:r>
+      <w:r>
+        <w:t>. The game is does not exhaust the computer’s hardware. So, any PC with say a minimum of any i3 processor, 2GB Ram, a few 100MB(?) of space, Windows 7/8/10. It is a basic demo game, with a single level and will run on virtually every PC.</w:t>
       </w:r>
     </w:p>
     <w:p>
       <w:pPr>
         <w:pStyle w:val="Heading2"/>
       </w:pPr>
-      <w:bookmarkStart w:id="3" w:name="_Toc37499693"/>
-      <w:r>
-        <w:t>System Requirements</w:t>
+      <w:bookmarkStart w:id="3" w:name="_Toc37499694"/>
+      <w:r>
+        <w:t>Technologies Used</w:t>
       </w:r>
       <w:bookmarkEnd w:id="3"/>
     </w:p>
     <w:p>
       <w:r>
-        <w:t>The system requirements for this game are very basic</w:t>
-      </w:r>
-      <w:r>
-        <w:t>. The game is does not exhaust the computer’s hardware. So, any PC with say a minimum of any i3 processor, 2GB Ram, a few 100MB(?) of space, Windows 7/8/10. It is a basic demo game, with a single level and will run on virtually every PC.</w:t>
+        <w:t>We primarily used Unity 3D development platform</w:t>
+      </w:r>
+      <w:r>
+        <w:t xml:space="preserve"> for creation and development of the game</w:t>
+      </w:r>
+      <w:r>
+        <w:t>. We used this because we were already familiar with the UI and layout of Unity from our 2D modules, just not familiar with any of the 3D controls</w:t>
+      </w:r>
+      <w:r>
+        <w:t>, tools or functions</w:t>
+      </w:r>
+      <w:r>
+        <w:t xml:space="preserve">, but we felt that a small familiarity was better </w:t>
+      </w:r>
+      <w:r>
+        <w:t>to</w:t>
+      </w:r>
+      <w:r>
+        <w:t xml:space="preserve"> start </w:t>
+      </w:r>
+      <w:r>
+        <w:t xml:space="preserve">with </w:t>
+      </w:r>
+      <w:r>
+        <w:t>than no familiarity</w:t>
+      </w:r>
+      <w:r>
+        <w:t xml:space="preserve"> with a brand new </w:t>
+      </w:r>
+      <w:r>
+        <w:t>platform</w:t>
+      </w:r>
+      <w:r>
+        <w:t xml:space="preserve"> such as CryEngine3, Indie Game Maker, </w:t>
+      </w:r>
+      <w:r>
+        <w:t>GDevelop</w:t>
+      </w:r>
+      <w:r>
+        <w:t xml:space="preserve"> or Unreal Engine. Unity gave us the ability to just create the game our way, with freedom of the creative design, even the ability to import our own created 3D characters if we wished while Unity handled the compiling into the different platforms </w:t>
+      </w:r>
+      <w:r>
+        <w:t>e.g.</w:t>
+      </w:r>
+      <w:r>
+        <w:t xml:space="preserve"> PC, PS4, iOS, Xbox One, Android. </w:t>
+      </w:r>
+      <w:r>
+        <w:t>For any created characters, we used Blender, an open-source computer graphics software toolset. Blender gives you everything you need to sculpt and mould your own characters. A good feature of Blender is that Unity supports Blender files, so it was easy to import and use</w:t>
+      </w:r>
+      <w:r>
+        <w:t xml:space="preserve"> our creations</w:t>
+      </w:r>
+      <w:r>
+        <w:t xml:space="preserve"> immediately in Unity in our game.</w:t>
       </w:r>
     </w:p>
     <w:p>
       <w:pPr>
         <w:pStyle w:val="Heading2"/>
       </w:pPr>
-      <w:bookmarkStart w:id="4" w:name="_Toc37499694"/>
-      <w:r>
-        <w:t>Technologies Used</w:t>
+      <w:bookmarkStart w:id="4" w:name="_Toc37499695"/>
+      <w:r>
+        <w:t>Design Methodology</w:t>
       </w:r>
       <w:bookmarkEnd w:id="4"/>
-    </w:p>
-    <w:p>
-      <w:r>
-        <w:t>We primarily used Unity 3D development platform</w:t>
-      </w:r>
-      <w:r>
-        <w:t xml:space="preserve"> for creation and development of the game</w:t>
-      </w:r>
-      <w:r>
-        <w:t>. We used this because we were already familiar with the UI and layout of Unity from our 2D modules, just not familiar with any of the 3D controls</w:t>
-      </w:r>
-      <w:r>
-        <w:t>, tools or functions</w:t>
-      </w:r>
-      <w:r>
-        <w:t xml:space="preserve">, but we felt that a small familiarity was better </w:t>
-      </w:r>
-      <w:r>
-        <w:t>to</w:t>
-      </w:r>
-      <w:r>
-        <w:t xml:space="preserve"> start </w:t>
-      </w:r>
-      <w:r>
-        <w:t xml:space="preserve">with </w:t>
-      </w:r>
-      <w:r>
-        <w:t>than no familiarity</w:t>
-      </w:r>
-      <w:r>
-        <w:t xml:space="preserve"> with a brand new </w:t>
-      </w:r>
-      <w:r>
-        <w:t>platform</w:t>
-      </w:r>
-      <w:r>
-        <w:t xml:space="preserve"> such as CryEngine3, Indie Game Maker, </w:t>
-      </w:r>
-      <w:r>
-        <w:t>GDevelop</w:t>
-      </w:r>
-      <w:r>
-        <w:t xml:space="preserve"> or Unreal Engine. Unity gave us the ability to just create the game our way, with freedom of the creative design, even the ability to import our own created 3D characters if we wished while Unity handled the compiling into the different platforms </w:t>
-      </w:r>
-      <w:r>
-        <w:t>e.g.</w:t>
-      </w:r>
-      <w:r>
-        <w:t xml:space="preserve"> PC, PS4, iOS, Xbox One, Android. </w:t>
-      </w:r>
-      <w:r>
-        <w:t>For any created characters, we used Blender, an open-source computer graphics software toolset. Blender gives you everything you need to sculpt and mould your own characters. A good feature of Blender is that Unity supports Blender files, so it was easy to import and use</w:t>
-      </w:r>
-      <w:r>
-        <w:t xml:space="preserve"> our creations</w:t>
-      </w:r>
-      <w:r>
-        <w:t xml:space="preserve"> immediately in Unity in our game.</w:t>
-      </w:r>
-    </w:p>
-    <w:p>
-      <w:pPr>
-        <w:pStyle w:val="Heading2"/>
-      </w:pPr>
-      <w:bookmarkStart w:id="5" w:name="_Toc37499695"/>
-      <w:r>
-        <w:t>Design Methodology</w:t>
-      </w:r>
-      <w:bookmarkEnd w:id="5"/>
     </w:p>
     <w:p>
       <w:r>
@@ -2124,11 +2120,11 @@
       <w:pPr>
         <w:pStyle w:val="Heading2"/>
       </w:pPr>
-      <w:bookmarkStart w:id="6" w:name="_Toc37499696"/>
+      <w:bookmarkStart w:id="5" w:name="_Toc37499696"/>
       <w:r>
         <w:t>Limitations.</w:t>
       </w:r>
-      <w:bookmarkEnd w:id="6"/>
+      <w:bookmarkEnd w:id="5"/>
     </w:p>
     <w:p>
       <w:r>
@@ -2175,14 +2171,14 @@
       <w:pPr>
         <w:pStyle w:val="Heading2"/>
       </w:pPr>
-      <w:bookmarkStart w:id="7" w:name="_Toc37499697"/>
+      <w:bookmarkStart w:id="6" w:name="_Toc37499697"/>
       <w:r>
         <w:t>R</w:t>
       </w:r>
       <w:r>
         <w:t>esearch</w:t>
       </w:r>
-      <w:bookmarkEnd w:id="7"/>
+      <w:bookmarkEnd w:id="6"/>
     </w:p>
     <w:p/>
     <w:p>
@@ -2340,6 +2336,13 @@
           <w:rFonts w:ascii="Arial" w:hAnsi="Arial" w:cs="Arial"/>
           <w:color w:val="222222"/>
         </w:rPr>
+        <w:t xml:space="preserve"> </w:t>
+      </w:r>
+      <w:r>
+        <w:rPr>
+          <w:rFonts w:ascii="Arial" w:hAnsi="Arial" w:cs="Arial"/>
+          <w:color w:val="222222"/>
+        </w:rPr>
         <w:t>game below:</w:t>
       </w:r>
     </w:p>
@@ -2372,7 +2375,7 @@
           <w:lang w:eastAsia="en-IE"/>
         </w:rPr>
         <w:drawing>
-          <wp:inline distT="0" distB="0" distL="0" distR="0">
+          <wp:inline distT="0" distB="0" distL="0" distR="0" wp14:anchorId="1EA08B73" wp14:editId="101283FC">
             <wp:extent cx="4143371" cy="1842447"/>
             <wp:effectExtent l="19050" t="0" r="0" b="0"/>
             <wp:docPr id="26" name="Picture 1" descr="https://fr-images.tuto.net/tuto/thumb/648/288/113361.jpg"/>
@@ -2640,6 +2643,14 @@
           <w:b/>
           <w:bCs/>
         </w:rPr>
+        <w:t xml:space="preserve"> </w:t>
+      </w:r>
+      <w:r>
+        <w:rPr>
+          <w:rFonts w:ascii="Calibri" w:hAnsi="Calibri" w:cs="Calibri"/>
+          <w:b/>
+          <w:bCs/>
+        </w:rPr>
         <w:t>3D</w:t>
       </w:r>
       <w:r>
@@ -2745,7 +2756,7 @@
         </w:rPr>
         <w:lastRenderedPageBreak/>
         <w:drawing>
-          <wp:inline distT="0" distB="0" distL="0" distR="0">
+          <wp:inline distT="0" distB="0" distL="0" distR="0" wp14:anchorId="315E1FC8" wp14:editId="02F60F35">
             <wp:extent cx="2059477" cy="1160059"/>
             <wp:effectExtent l="19050" t="0" r="0" b="0"/>
             <wp:docPr id="27" name="Picture 4" descr="Call of Duty Modern Warfare: Team Deathmatch Gameplay (No ..."/>
@@ -2796,7 +2807,7 @@
           <w:lang w:eastAsia="en-IE"/>
         </w:rPr>
         <w:drawing>
-          <wp:inline distT="0" distB="0" distL="0" distR="0">
+          <wp:inline distT="0" distB="0" distL="0" distR="0" wp14:anchorId="34B205AC" wp14:editId="2C9071C7">
             <wp:extent cx="1768806" cy="1155958"/>
             <wp:effectExtent l="19050" t="0" r="2844" b="0"/>
             <wp:docPr id="29" name="Picture 7" descr="This is what's in the day one patch for Battlefield V"/>
@@ -2847,7 +2858,7 @@
           <w:lang w:eastAsia="en-IE"/>
         </w:rPr>
         <w:drawing>
-          <wp:inline distT="0" distB="0" distL="0" distR="0">
+          <wp:inline distT="0" distB="0" distL="0" distR="0" wp14:anchorId="3C69A50D" wp14:editId="3BEDC1AF">
             <wp:extent cx="2033643" cy="1145507"/>
             <wp:effectExtent l="19050" t="0" r="4707" b="0"/>
             <wp:docPr id="30" name="Picture 10" descr="Fortnite Battle Royale - My Very First Win!!! PS4 Pro Gameplay ..."/>
@@ -2908,275 +2919,686 @@
       <w:pPr>
         <w:pStyle w:val="Heading2"/>
       </w:pPr>
-      <w:bookmarkStart w:id="8" w:name="_Toc37499698"/>
-      <w:r>
-        <w:t>Front end</w:t>
-      </w:r>
+      <w:bookmarkStart w:id="7" w:name="_Toc37499699"/>
+      <w:r>
+        <w:t xml:space="preserve">In Game </w:t>
+      </w:r>
+      <w:bookmarkEnd w:id="7"/>
+    </w:p>
+    <w:p>
+      <w:pPr>
+        <w:autoSpaceDE w:val="0"/>
+        <w:autoSpaceDN w:val="0"/>
+        <w:adjustRightInd w:val="0"/>
+        <w:spacing w:after="160" w:line="259" w:lineRule="atLeast"/>
+        <w:rPr>
+          <w:rFonts w:ascii="Calibri" w:hAnsi="Calibri" w:cs="Calibri"/>
+        </w:rPr>
+      </w:pPr>
+    </w:p>
+    <w:p>
+      <w:pPr>
+        <w:autoSpaceDE w:val="0"/>
+        <w:autoSpaceDN w:val="0"/>
+        <w:adjustRightInd w:val="0"/>
+        <w:spacing w:after="160" w:line="259" w:lineRule="atLeast"/>
+        <w:rPr>
+          <w:rFonts w:ascii="Calibri" w:hAnsi="Calibri" w:cs="Calibri"/>
+        </w:rPr>
+      </w:pPr>
+      <w:r>
+        <w:rPr>
+          <w:rFonts w:ascii="Calibri" w:hAnsi="Calibri" w:cs="Calibri"/>
+        </w:rPr>
+        <w:t xml:space="preserve">We chose the objective of the game to be very basic, the purpose of the player is simply to reach a flag at the end of the map and to not get killed by any of the enemies along the way. Once they reach the </w:t>
+      </w:r>
+      <w:proofErr w:type="gramStart"/>
+      <w:r>
+        <w:rPr>
+          <w:rFonts w:ascii="Calibri" w:hAnsi="Calibri" w:cs="Calibri"/>
+        </w:rPr>
+        <w:t>flag</w:t>
+      </w:r>
+      <w:proofErr w:type="gramEnd"/>
+      <w:r>
+        <w:rPr>
+          <w:rFonts w:ascii="Calibri" w:hAnsi="Calibri" w:cs="Calibri"/>
+        </w:rPr>
+        <w:t xml:space="preserve"> they have to bring the flag back to the </w:t>
+      </w:r>
+      <w:r>
+        <w:rPr>
+          <w:rFonts w:ascii="Calibri" w:hAnsi="Calibri" w:cs="Calibri"/>
+        </w:rPr>
+        <w:t>castle</w:t>
+      </w:r>
+      <w:r>
+        <w:rPr>
+          <w:rFonts w:ascii="Calibri" w:hAnsi="Calibri" w:cs="Calibri"/>
+        </w:rPr>
+        <w:t xml:space="preserve"> and not die</w:t>
+      </w:r>
+      <w:r>
+        <w:rPr>
+          <w:rFonts w:ascii="Calibri" w:hAnsi="Calibri" w:cs="Calibri"/>
+        </w:rPr>
+        <w:t xml:space="preserve">. </w:t>
+      </w:r>
+    </w:p>
+    <w:p>
+      <w:pPr>
+        <w:autoSpaceDE w:val="0"/>
+        <w:autoSpaceDN w:val="0"/>
+        <w:adjustRightInd w:val="0"/>
+        <w:spacing w:after="160" w:line="259" w:lineRule="atLeast"/>
+        <w:rPr>
+          <w:rFonts w:ascii="Calibri" w:hAnsi="Calibri" w:cs="Calibri"/>
+        </w:rPr>
+      </w:pPr>
+      <w:r>
+        <w:rPr>
+          <w:rFonts w:ascii="Calibri" w:hAnsi="Calibri" w:cs="Calibri"/>
+          <w:noProof/>
+        </w:rPr>
+        <w:drawing>
+          <wp:inline distT="0" distB="0" distL="0" distR="0" wp14:anchorId="1C622194" wp14:editId="56AE8498">
+            <wp:extent cx="5040173" cy="3103799"/>
+            <wp:effectExtent l="0" t="0" r="8255" b="1905"/>
+            <wp:docPr id="2" name="Picture 2"/>
+            <wp:cNvGraphicFramePr>
+              <a:graphicFrameLocks xmlns:a="http://schemas.openxmlformats.org/drawingml/2006/main" noChangeAspect="1"/>
+            </wp:cNvGraphicFramePr>
+            <a:graphic xmlns:a="http://schemas.openxmlformats.org/drawingml/2006/main">
+              <a:graphicData uri="http://schemas.openxmlformats.org/drawingml/2006/picture">
+                <pic:pic xmlns:pic="http://schemas.openxmlformats.org/drawingml/2006/picture">
+                  <pic:nvPicPr>
+                    <pic:cNvPr id="1" name=""/>
+                    <pic:cNvPicPr/>
+                  </pic:nvPicPr>
+                  <pic:blipFill>
+                    <a:blip r:embed="rId11"/>
+                    <a:stretch>
+                      <a:fillRect/>
+                    </a:stretch>
+                  </pic:blipFill>
+                  <pic:spPr>
+                    <a:xfrm>
+                      <a:off x="0" y="0"/>
+                      <a:ext cx="5043579" cy="3105896"/>
+                    </a:xfrm>
+                    <a:prstGeom prst="rect">
+                      <a:avLst/>
+                    </a:prstGeom>
+                  </pic:spPr>
+                </pic:pic>
+              </a:graphicData>
+            </a:graphic>
+          </wp:inline>
+        </w:drawing>
+      </w:r>
+      <w:bookmarkStart w:id="8" w:name="_GoBack"/>
       <w:bookmarkEnd w:id="8"/>
     </w:p>
-    <w:p/>
-    <w:p>
-      <w:r>
-        <w:t xml:space="preserve">//MENU ETC EXPLAIN </w:t>
-      </w:r>
-    </w:p>
-    <w:p>
-      <w:r>
-        <w:t>//pictures</w:t>
-      </w:r>
-    </w:p>
-    <w:p>
-      <w:pPr>
-        <w:autoSpaceDE w:val="0"/>
-        <w:autoSpaceDN w:val="0"/>
-        <w:adjustRightInd w:val="0"/>
-        <w:spacing w:after="160" w:line="259" w:lineRule="atLeast"/>
-        <w:rPr>
-          <w:rFonts w:ascii="Calibri" w:hAnsi="Calibri" w:cs="Calibri"/>
-        </w:rPr>
-      </w:pPr>
-    </w:p>
-    <w:p>
-      <w:pPr>
-        <w:autoSpaceDE w:val="0"/>
-        <w:autoSpaceDN w:val="0"/>
-        <w:adjustRightInd w:val="0"/>
-        <w:spacing w:after="160" w:line="259" w:lineRule="atLeast"/>
-        <w:rPr>
-          <w:rFonts w:ascii="Calibri" w:hAnsi="Calibri" w:cs="Calibri"/>
-        </w:rPr>
-      </w:pPr>
-    </w:p>
-    <w:p>
-      <w:pPr>
-        <w:autoSpaceDE w:val="0"/>
-        <w:autoSpaceDN w:val="0"/>
-        <w:adjustRightInd w:val="0"/>
-        <w:spacing w:after="160" w:line="259" w:lineRule="atLeast"/>
-        <w:rPr>
-          <w:rFonts w:ascii="Calibri" w:hAnsi="Calibri" w:cs="Calibri"/>
-        </w:rPr>
-      </w:pPr>
-    </w:p>
-    <w:p>
-      <w:pPr>
-        <w:autoSpaceDE w:val="0"/>
-        <w:autoSpaceDN w:val="0"/>
-        <w:adjustRightInd w:val="0"/>
-        <w:spacing w:after="160" w:line="259" w:lineRule="atLeast"/>
-        <w:rPr>
-          <w:rFonts w:ascii="Calibri" w:hAnsi="Calibri" w:cs="Calibri"/>
-        </w:rPr>
-      </w:pPr>
-    </w:p>
-    <w:p>
-      <w:pPr>
-        <w:autoSpaceDE w:val="0"/>
-        <w:autoSpaceDN w:val="0"/>
-        <w:adjustRightInd w:val="0"/>
-        <w:spacing w:after="160" w:line="259" w:lineRule="atLeast"/>
-        <w:rPr>
-          <w:rFonts w:ascii="Calibri" w:hAnsi="Calibri" w:cs="Calibri"/>
-        </w:rPr>
-      </w:pPr>
-    </w:p>
-    <w:p>
-      <w:pPr>
-        <w:autoSpaceDE w:val="0"/>
-        <w:autoSpaceDN w:val="0"/>
-        <w:adjustRightInd w:val="0"/>
-        <w:spacing w:after="160" w:line="259" w:lineRule="atLeast"/>
-        <w:rPr>
-          <w:rFonts w:ascii="Calibri" w:hAnsi="Calibri" w:cs="Calibri"/>
-        </w:rPr>
-      </w:pPr>
-    </w:p>
-    <w:p>
-      <w:pPr>
-        <w:autoSpaceDE w:val="0"/>
-        <w:autoSpaceDN w:val="0"/>
-        <w:adjustRightInd w:val="0"/>
-        <w:spacing w:after="160" w:line="259" w:lineRule="atLeast"/>
-        <w:rPr>
-          <w:rFonts w:ascii="Calibri" w:hAnsi="Calibri" w:cs="Calibri"/>
-        </w:rPr>
-      </w:pPr>
-    </w:p>
-    <w:p>
-      <w:pPr>
-        <w:autoSpaceDE w:val="0"/>
-        <w:autoSpaceDN w:val="0"/>
-        <w:adjustRightInd w:val="0"/>
-        <w:spacing w:after="160" w:line="259" w:lineRule="atLeast"/>
-        <w:rPr>
-          <w:rFonts w:ascii="Calibri" w:hAnsi="Calibri" w:cs="Calibri"/>
-        </w:rPr>
-      </w:pPr>
-    </w:p>
-    <w:p>
-      <w:pPr>
-        <w:autoSpaceDE w:val="0"/>
-        <w:autoSpaceDN w:val="0"/>
-        <w:adjustRightInd w:val="0"/>
-        <w:spacing w:after="160" w:line="259" w:lineRule="atLeast"/>
-        <w:rPr>
-          <w:rFonts w:ascii="Calibri" w:hAnsi="Calibri" w:cs="Calibri"/>
-        </w:rPr>
-      </w:pPr>
-    </w:p>
-    <w:p>
-      <w:pPr>
-        <w:autoSpaceDE w:val="0"/>
-        <w:autoSpaceDN w:val="0"/>
-        <w:adjustRightInd w:val="0"/>
-        <w:spacing w:after="160" w:line="259" w:lineRule="atLeast"/>
-        <w:rPr>
-          <w:rFonts w:ascii="Calibri" w:hAnsi="Calibri" w:cs="Calibri"/>
-        </w:rPr>
-      </w:pPr>
-    </w:p>
-    <w:p>
-      <w:pPr>
-        <w:autoSpaceDE w:val="0"/>
-        <w:autoSpaceDN w:val="0"/>
-        <w:adjustRightInd w:val="0"/>
-        <w:spacing w:after="160" w:line="259" w:lineRule="atLeast"/>
-        <w:rPr>
-          <w:rFonts w:ascii="Calibri" w:hAnsi="Calibri" w:cs="Calibri"/>
-        </w:rPr>
-      </w:pPr>
-    </w:p>
-    <w:p>
-      <w:pPr>
-        <w:autoSpaceDE w:val="0"/>
-        <w:autoSpaceDN w:val="0"/>
-        <w:adjustRightInd w:val="0"/>
-        <w:spacing w:after="160" w:line="259" w:lineRule="atLeast"/>
-        <w:rPr>
-          <w:rFonts w:ascii="Calibri" w:hAnsi="Calibri" w:cs="Calibri"/>
-        </w:rPr>
-      </w:pPr>
-    </w:p>
-    <w:p>
-      <w:pPr>
-        <w:autoSpaceDE w:val="0"/>
-        <w:autoSpaceDN w:val="0"/>
-        <w:adjustRightInd w:val="0"/>
-        <w:spacing w:after="160" w:line="259" w:lineRule="atLeast"/>
-        <w:rPr>
-          <w:rFonts w:ascii="Calibri" w:hAnsi="Calibri" w:cs="Calibri"/>
-        </w:rPr>
-      </w:pPr>
-    </w:p>
-    <w:p>
-      <w:pPr>
-        <w:autoSpaceDE w:val="0"/>
-        <w:autoSpaceDN w:val="0"/>
-        <w:adjustRightInd w:val="0"/>
-        <w:spacing w:after="160" w:line="259" w:lineRule="atLeast"/>
-        <w:rPr>
-          <w:rFonts w:ascii="Calibri" w:hAnsi="Calibri" w:cs="Calibri"/>
-        </w:rPr>
-      </w:pPr>
-    </w:p>
-    <w:p>
-      <w:pPr>
-        <w:autoSpaceDE w:val="0"/>
-        <w:autoSpaceDN w:val="0"/>
-        <w:adjustRightInd w:val="0"/>
-        <w:spacing w:after="160" w:line="259" w:lineRule="atLeast"/>
-        <w:rPr>
-          <w:rFonts w:ascii="Calibri" w:hAnsi="Calibri" w:cs="Calibri"/>
-        </w:rPr>
-      </w:pPr>
-    </w:p>
-    <w:p>
-      <w:pPr>
-        <w:autoSpaceDE w:val="0"/>
-        <w:autoSpaceDN w:val="0"/>
-        <w:adjustRightInd w:val="0"/>
-        <w:spacing w:after="160" w:line="259" w:lineRule="atLeast"/>
-        <w:rPr>
-          <w:rFonts w:ascii="Calibri" w:hAnsi="Calibri" w:cs="Calibri"/>
-        </w:rPr>
-      </w:pPr>
-    </w:p>
-    <w:p>
-      <w:pPr>
-        <w:autoSpaceDE w:val="0"/>
-        <w:autoSpaceDN w:val="0"/>
-        <w:adjustRightInd w:val="0"/>
-        <w:spacing w:after="160" w:line="259" w:lineRule="atLeast"/>
-        <w:rPr>
-          <w:rFonts w:ascii="Calibri" w:hAnsi="Calibri" w:cs="Calibri"/>
-        </w:rPr>
-      </w:pPr>
-    </w:p>
-    <w:p>
-      <w:pPr>
-        <w:autoSpaceDE w:val="0"/>
-        <w:autoSpaceDN w:val="0"/>
-        <w:adjustRightInd w:val="0"/>
-        <w:spacing w:after="160" w:line="259" w:lineRule="atLeast"/>
-        <w:rPr>
-          <w:rFonts w:ascii="Calibri" w:hAnsi="Calibri" w:cs="Calibri"/>
-        </w:rPr>
-      </w:pPr>
-    </w:p>
-    <w:p>
-      <w:pPr>
-        <w:autoSpaceDE w:val="0"/>
-        <w:autoSpaceDN w:val="0"/>
-        <w:adjustRightInd w:val="0"/>
-        <w:spacing w:after="160" w:line="259" w:lineRule="atLeast"/>
-        <w:rPr>
-          <w:rFonts w:ascii="Calibri" w:hAnsi="Calibri" w:cs="Calibri"/>
-        </w:rPr>
-      </w:pPr>
-    </w:p>
-    <w:p>
-      <w:pPr>
-        <w:autoSpaceDE w:val="0"/>
-        <w:autoSpaceDN w:val="0"/>
-        <w:adjustRightInd w:val="0"/>
-        <w:spacing w:after="160" w:line="259" w:lineRule="atLeast"/>
-        <w:rPr>
-          <w:rFonts w:ascii="Calibri" w:hAnsi="Calibri" w:cs="Calibri"/>
-        </w:rPr>
-      </w:pPr>
-    </w:p>
-    <w:p>
-      <w:pPr>
-        <w:autoSpaceDE w:val="0"/>
-        <w:autoSpaceDN w:val="0"/>
-        <w:adjustRightInd w:val="0"/>
-        <w:spacing w:after="160" w:line="259" w:lineRule="atLeast"/>
-        <w:rPr>
-          <w:rFonts w:ascii="Calibri" w:hAnsi="Calibri" w:cs="Calibri"/>
-        </w:rPr>
-      </w:pPr>
-    </w:p>
-    <w:p>
-      <w:pPr>
-        <w:autoSpaceDE w:val="0"/>
-        <w:autoSpaceDN w:val="0"/>
-        <w:adjustRightInd w:val="0"/>
-        <w:spacing w:after="160" w:line="259" w:lineRule="atLeast"/>
-        <w:rPr>
-          <w:rFonts w:ascii="Calibri" w:hAnsi="Calibri" w:cs="Calibri"/>
-        </w:rPr>
-      </w:pPr>
-    </w:p>
-    <w:p>
-      <w:pPr>
-        <w:autoSpaceDE w:val="0"/>
-        <w:autoSpaceDN w:val="0"/>
-        <w:adjustRightInd w:val="0"/>
-        <w:spacing w:after="160" w:line="259" w:lineRule="atLeast"/>
-        <w:rPr>
-          <w:rFonts w:ascii="Calibri" w:hAnsi="Calibri" w:cs="Calibri"/>
-        </w:rPr>
-      </w:pPr>
+    <w:p>
+      <w:pPr>
+        <w:autoSpaceDE w:val="0"/>
+        <w:autoSpaceDN w:val="0"/>
+        <w:adjustRightInd w:val="0"/>
+        <w:spacing w:after="160" w:line="259" w:lineRule="atLeast"/>
+        <w:rPr>
+          <w:rFonts w:ascii="Calibri" w:hAnsi="Calibri" w:cs="Calibri"/>
+        </w:rPr>
+      </w:pPr>
+      <w:r>
+        <w:rPr>
+          <w:rFonts w:ascii="Calibri" w:hAnsi="Calibri" w:cs="Calibri"/>
+        </w:rPr>
+        <w:t>There is an Options Button on the screen for the Player to bring up a pause menu and change volume or quit to main menu</w:t>
+      </w:r>
+    </w:p>
+    <w:p>
+      <w:pPr>
+        <w:autoSpaceDE w:val="0"/>
+        <w:autoSpaceDN w:val="0"/>
+        <w:adjustRightInd w:val="0"/>
+        <w:spacing w:after="160" w:line="259" w:lineRule="atLeast"/>
+        <w:rPr>
+          <w:rFonts w:ascii="Calibri" w:hAnsi="Calibri" w:cs="Calibri"/>
+        </w:rPr>
+      </w:pPr>
+      <w:r>
+        <w:rPr>
+          <w:rFonts w:ascii="Calibri" w:hAnsi="Calibri" w:cs="Calibri"/>
+        </w:rPr>
+        <w:drawing>
+          <wp:inline distT="0" distB="0" distL="0" distR="0" wp14:anchorId="484C2595" wp14:editId="4BA3BE5A">
+            <wp:extent cx="5135270" cy="1899920"/>
+            <wp:effectExtent l="0" t="0" r="8255" b="5080"/>
+            <wp:docPr id="8" name="Picture 8"/>
+            <wp:cNvGraphicFramePr>
+              <a:graphicFrameLocks xmlns:a="http://schemas.openxmlformats.org/drawingml/2006/main" noChangeAspect="1"/>
+            </wp:cNvGraphicFramePr>
+            <a:graphic xmlns:a="http://schemas.openxmlformats.org/drawingml/2006/main">
+              <a:graphicData uri="http://schemas.openxmlformats.org/drawingml/2006/picture">
+                <pic:pic xmlns:pic="http://schemas.openxmlformats.org/drawingml/2006/picture">
+                  <pic:nvPicPr>
+                    <pic:cNvPr id="1" name=""/>
+                    <pic:cNvPicPr/>
+                  </pic:nvPicPr>
+                  <pic:blipFill>
+                    <a:blip r:embed="rId12"/>
+                    <a:stretch>
+                      <a:fillRect/>
+                    </a:stretch>
+                  </pic:blipFill>
+                  <pic:spPr>
+                    <a:xfrm>
+                      <a:off x="0" y="0"/>
+                      <a:ext cx="5204025" cy="1925358"/>
+                    </a:xfrm>
+                    <a:prstGeom prst="rect">
+                      <a:avLst/>
+                    </a:prstGeom>
+                  </pic:spPr>
+                </pic:pic>
+              </a:graphicData>
+            </a:graphic>
+          </wp:inline>
+        </w:drawing>
+      </w:r>
+    </w:p>
+    <w:p>
+      <w:pPr>
+        <w:autoSpaceDE w:val="0"/>
+        <w:autoSpaceDN w:val="0"/>
+        <w:adjustRightInd w:val="0"/>
+        <w:spacing w:after="160" w:line="259" w:lineRule="atLeast"/>
+        <w:rPr>
+          <w:rFonts w:ascii="Calibri" w:hAnsi="Calibri" w:cs="Calibri"/>
+        </w:rPr>
+      </w:pPr>
+    </w:p>
+    <w:p>
+      <w:pPr>
+        <w:autoSpaceDE w:val="0"/>
+        <w:autoSpaceDN w:val="0"/>
+        <w:adjustRightInd w:val="0"/>
+        <w:spacing w:after="160" w:line="259" w:lineRule="atLeast"/>
+        <w:rPr>
+          <w:rFonts w:ascii="Calibri" w:hAnsi="Calibri" w:cs="Calibri"/>
+        </w:rPr>
+      </w:pPr>
+    </w:p>
+    <w:p>
+      <w:pPr>
+        <w:autoSpaceDE w:val="0"/>
+        <w:autoSpaceDN w:val="0"/>
+        <w:adjustRightInd w:val="0"/>
+        <w:spacing w:after="160" w:line="259" w:lineRule="atLeast"/>
+        <w:rPr>
+          <w:rFonts w:ascii="Calibri" w:hAnsi="Calibri" w:cs="Calibri"/>
+        </w:rPr>
+      </w:pPr>
+      <w:r>
+        <w:rPr>
+          <w:rFonts w:ascii="Calibri" w:hAnsi="Calibri" w:cs="Calibri"/>
+        </w:rPr>
+        <w:t>In the Main Menu, there is a Start button, to begin the day, and a Rules button to show the player’s what to do and how to play the game.</w:t>
+      </w:r>
+    </w:p>
+    <w:p>
+      <w:pPr>
+        <w:autoSpaceDE w:val="0"/>
+        <w:autoSpaceDN w:val="0"/>
+        <w:adjustRightInd w:val="0"/>
+        <w:spacing w:after="160" w:line="259" w:lineRule="atLeast"/>
+        <w:rPr>
+          <w:rFonts w:ascii="Calibri" w:hAnsi="Calibri" w:cs="Calibri"/>
+        </w:rPr>
+      </w:pPr>
+      <w:r>
+        <w:rPr>
+          <w:rFonts w:ascii="Calibri" w:hAnsi="Calibri" w:cs="Calibri"/>
+          <w:noProof/>
+        </w:rPr>
+        <w:drawing>
+          <wp:inline distT="0" distB="0" distL="0" distR="0" wp14:anchorId="05049465" wp14:editId="1BBD929A">
+            <wp:extent cx="2638793" cy="2457793"/>
+            <wp:effectExtent l="0" t="0" r="9525" b="0"/>
+            <wp:docPr id="3" name="Picture 3"/>
+            <wp:cNvGraphicFramePr>
+              <a:graphicFrameLocks xmlns:a="http://schemas.openxmlformats.org/drawingml/2006/main" noChangeAspect="1"/>
+            </wp:cNvGraphicFramePr>
+            <a:graphic xmlns:a="http://schemas.openxmlformats.org/drawingml/2006/main">
+              <a:graphicData uri="http://schemas.openxmlformats.org/drawingml/2006/picture">
+                <pic:pic xmlns:pic="http://schemas.openxmlformats.org/drawingml/2006/picture">
+                  <pic:nvPicPr>
+                    <pic:cNvPr id="1" name=""/>
+                    <pic:cNvPicPr/>
+                  </pic:nvPicPr>
+                  <pic:blipFill>
+                    <a:blip r:embed="rId13"/>
+                    <a:stretch>
+                      <a:fillRect/>
+                    </a:stretch>
+                  </pic:blipFill>
+                  <pic:spPr>
+                    <a:xfrm>
+                      <a:off x="0" y="0"/>
+                      <a:ext cx="2638793" cy="2457793"/>
+                    </a:xfrm>
+                    <a:prstGeom prst="rect">
+                      <a:avLst/>
+                    </a:prstGeom>
+                  </pic:spPr>
+                </pic:pic>
+              </a:graphicData>
+            </a:graphic>
+          </wp:inline>
+        </w:drawing>
+      </w:r>
+    </w:p>
+    <w:p>
+      <w:pPr>
+        <w:autoSpaceDE w:val="0"/>
+        <w:autoSpaceDN w:val="0"/>
+        <w:adjustRightInd w:val="0"/>
+        <w:spacing w:after="160" w:line="259" w:lineRule="atLeast"/>
+        <w:rPr>
+          <w:rFonts w:ascii="Calibri" w:hAnsi="Calibri" w:cs="Calibri"/>
+        </w:rPr>
+      </w:pPr>
+      <w:r>
+        <w:rPr>
+          <w:rFonts w:ascii="Calibri" w:hAnsi="Calibri" w:cs="Calibri"/>
+        </w:rPr>
+        <w:t>Below is the Rules scene/menu which gives a brief description on how to play/ understand the game and its objectives.</w:t>
+      </w:r>
+    </w:p>
+    <w:p>
+      <w:pPr>
+        <w:autoSpaceDE w:val="0"/>
+        <w:autoSpaceDN w:val="0"/>
+        <w:adjustRightInd w:val="0"/>
+        <w:spacing w:after="160" w:line="259" w:lineRule="atLeast"/>
+        <w:rPr>
+          <w:rFonts w:ascii="Calibri" w:hAnsi="Calibri" w:cs="Calibri"/>
+        </w:rPr>
+      </w:pPr>
+      <w:r>
+        <w:rPr>
+          <w:rFonts w:ascii="Calibri" w:hAnsi="Calibri" w:cs="Calibri"/>
+          <w:noProof/>
+        </w:rPr>
+        <w:drawing>
+          <wp:inline distT="0" distB="0" distL="0" distR="0" wp14:anchorId="795D70DB" wp14:editId="10BF6B49">
+            <wp:extent cx="2648320" cy="2495898"/>
+            <wp:effectExtent l="0" t="0" r="0" b="0"/>
+            <wp:docPr id="4" name="Picture 4"/>
+            <wp:cNvGraphicFramePr>
+              <a:graphicFrameLocks xmlns:a="http://schemas.openxmlformats.org/drawingml/2006/main" noChangeAspect="1"/>
+            </wp:cNvGraphicFramePr>
+            <a:graphic xmlns:a="http://schemas.openxmlformats.org/drawingml/2006/main">
+              <a:graphicData uri="http://schemas.openxmlformats.org/drawingml/2006/picture">
+                <pic:pic xmlns:pic="http://schemas.openxmlformats.org/drawingml/2006/picture">
+                  <pic:nvPicPr>
+                    <pic:cNvPr id="1" name=""/>
+                    <pic:cNvPicPr/>
+                  </pic:nvPicPr>
+                  <pic:blipFill>
+                    <a:blip r:embed="rId14"/>
+                    <a:stretch>
+                      <a:fillRect/>
+                    </a:stretch>
+                  </pic:blipFill>
+                  <pic:spPr>
+                    <a:xfrm>
+                      <a:off x="0" y="0"/>
+                      <a:ext cx="2648320" cy="2495898"/>
+                    </a:xfrm>
+                    <a:prstGeom prst="rect">
+                      <a:avLst/>
+                    </a:prstGeom>
+                  </pic:spPr>
+                </pic:pic>
+              </a:graphicData>
+            </a:graphic>
+          </wp:inline>
+        </w:drawing>
+      </w:r>
+    </w:p>
+    <w:p>
+      <w:pPr>
+        <w:autoSpaceDE w:val="0"/>
+        <w:autoSpaceDN w:val="0"/>
+        <w:adjustRightInd w:val="0"/>
+        <w:spacing w:after="160" w:line="259" w:lineRule="atLeast"/>
+        <w:rPr>
+          <w:rFonts w:ascii="Calibri" w:hAnsi="Calibri" w:cs="Calibri"/>
+        </w:rPr>
+      </w:pPr>
+    </w:p>
+    <w:p>
+      <w:pPr>
+        <w:autoSpaceDE w:val="0"/>
+        <w:autoSpaceDN w:val="0"/>
+        <w:adjustRightInd w:val="0"/>
+        <w:spacing w:after="160" w:line="259" w:lineRule="atLeast"/>
+        <w:rPr>
+          <w:rFonts w:ascii="Calibri" w:hAnsi="Calibri" w:cs="Calibri"/>
+        </w:rPr>
+      </w:pPr>
+    </w:p>
+    <w:p>
+      <w:pPr>
+        <w:autoSpaceDE w:val="0"/>
+        <w:autoSpaceDN w:val="0"/>
+        <w:adjustRightInd w:val="0"/>
+        <w:spacing w:after="160" w:line="259" w:lineRule="atLeast"/>
+        <w:rPr>
+          <w:rFonts w:ascii="Calibri" w:hAnsi="Calibri" w:cs="Calibri"/>
+        </w:rPr>
+      </w:pPr>
+      <w:r>
+        <w:rPr>
+          <w:rFonts w:ascii="Calibri" w:hAnsi="Calibri" w:cs="Calibri"/>
+        </w:rPr>
+        <w:t>We</w:t>
+      </w:r>
+      <w:r>
+        <w:rPr>
+          <w:rFonts w:ascii="Calibri" w:hAnsi="Calibri" w:cs="Calibri"/>
+        </w:rPr>
+        <w:t xml:space="preserve"> took inspiration from classic shooters such as </w:t>
+      </w:r>
+      <w:proofErr w:type="spellStart"/>
+      <w:r>
+        <w:rPr>
+          <w:rFonts w:ascii="Calibri" w:hAnsi="Calibri" w:cs="Calibri"/>
+        </w:rPr>
+        <w:t>Nightfire</w:t>
+      </w:r>
+      <w:proofErr w:type="spellEnd"/>
+      <w:r>
+        <w:rPr>
+          <w:rFonts w:ascii="Calibri" w:hAnsi="Calibri" w:cs="Calibri"/>
+        </w:rPr>
+        <w:t xml:space="preserve">, </w:t>
+      </w:r>
+      <w:proofErr w:type="spellStart"/>
+      <w:r>
+        <w:rPr>
+          <w:rFonts w:ascii="Calibri" w:hAnsi="Calibri" w:cs="Calibri"/>
+        </w:rPr>
+        <w:t>GoldenEye</w:t>
+      </w:r>
+      <w:proofErr w:type="spellEnd"/>
+      <w:r>
+        <w:rPr>
+          <w:rFonts w:ascii="Calibri" w:hAnsi="Calibri" w:cs="Calibri"/>
+        </w:rPr>
+        <w:t xml:space="preserve">, Halo 3 for its Capture the Flag scenario. We also took inspiration from ‘From </w:t>
+      </w:r>
+      <w:proofErr w:type="spellStart"/>
+      <w:r>
+        <w:rPr>
+          <w:rFonts w:ascii="Calibri" w:hAnsi="Calibri" w:cs="Calibri"/>
+        </w:rPr>
+        <w:t>Honor</w:t>
+      </w:r>
+      <w:proofErr w:type="spellEnd"/>
+      <w:r>
+        <w:rPr>
+          <w:rFonts w:ascii="Calibri" w:hAnsi="Calibri" w:cs="Calibri"/>
+        </w:rPr>
+        <w:t xml:space="preserve">’ and the Elder Scrolls IV: </w:t>
+      </w:r>
+      <w:proofErr w:type="gramStart"/>
+      <w:r>
+        <w:rPr>
+          <w:rFonts w:ascii="Calibri" w:hAnsi="Calibri" w:cs="Calibri"/>
+        </w:rPr>
+        <w:t>Skyrim  as</w:t>
+      </w:r>
+      <w:proofErr w:type="gramEnd"/>
+      <w:r>
+        <w:rPr>
+          <w:rFonts w:ascii="Calibri" w:hAnsi="Calibri" w:cs="Calibri"/>
+        </w:rPr>
+        <w:t xml:space="preserve"> the basis for our Vikings/ Scandinavian</w:t>
+      </w:r>
+      <w:r>
+        <w:rPr>
+          <w:rFonts w:ascii="Calibri" w:hAnsi="Calibri" w:cs="Calibri"/>
+        </w:rPr>
+        <w:t>/Medieval</w:t>
+      </w:r>
+      <w:r>
+        <w:rPr>
+          <w:rFonts w:ascii="Calibri" w:hAnsi="Calibri" w:cs="Calibri"/>
+        </w:rPr>
+        <w:t xml:space="preserve"> atmosphere and environment</w:t>
+      </w:r>
+      <w:r>
+        <w:rPr>
+          <w:rFonts w:ascii="Calibri" w:hAnsi="Calibri" w:cs="Calibri"/>
+        </w:rPr>
+        <w:t>.</w:t>
+      </w:r>
+    </w:p>
+    <w:p>
+      <w:pPr>
+        <w:autoSpaceDE w:val="0"/>
+        <w:autoSpaceDN w:val="0"/>
+        <w:adjustRightInd w:val="0"/>
+        <w:spacing w:after="160" w:line="259" w:lineRule="atLeast"/>
+        <w:rPr>
+          <w:rFonts w:ascii="Calibri" w:hAnsi="Calibri" w:cs="Calibri"/>
+        </w:rPr>
+      </w:pPr>
+    </w:p>
+    <w:p>
+      <w:pPr>
+        <w:autoSpaceDE w:val="0"/>
+        <w:autoSpaceDN w:val="0"/>
+        <w:adjustRightInd w:val="0"/>
+        <w:spacing w:after="160" w:line="259" w:lineRule="atLeast"/>
+        <w:rPr>
+          <w:rFonts w:ascii="Calibri" w:hAnsi="Calibri" w:cs="Calibri"/>
+        </w:rPr>
+      </w:pPr>
+    </w:p>
+    <w:p>
+      <w:pPr>
+        <w:keepNext/>
+        <w:autoSpaceDE w:val="0"/>
+        <w:autoSpaceDN w:val="0"/>
+        <w:adjustRightInd w:val="0"/>
+        <w:spacing w:after="160" w:line="259" w:lineRule="atLeast"/>
+      </w:pPr>
+      <w:r>
+        <w:rPr>
+          <w:rFonts w:ascii="Calibri" w:hAnsi="Calibri" w:cs="Calibri"/>
+          <w:noProof/>
+        </w:rPr>
+        <w:lastRenderedPageBreak/>
+        <w:drawing>
+          <wp:inline distT="0" distB="0" distL="0" distR="0" wp14:anchorId="42CB6BCE" wp14:editId="10F3A7DD">
+            <wp:extent cx="2860040" cy="1602105"/>
+            <wp:effectExtent l="0" t="0" r="0" b="0"/>
+            <wp:docPr id="5" name="Picture 5" descr="C:\Users\dylan\AppData\Local\Microsoft\Windows\INetCache\Content.MSO\EB56387D.tmp"/>
+            <wp:cNvGraphicFramePr>
+              <a:graphicFrameLocks xmlns:a="http://schemas.openxmlformats.org/drawingml/2006/main" noChangeAspect="1"/>
+            </wp:cNvGraphicFramePr>
+            <a:graphic xmlns:a="http://schemas.openxmlformats.org/drawingml/2006/main">
+              <a:graphicData uri="http://schemas.openxmlformats.org/drawingml/2006/picture">
+                <pic:pic xmlns:pic="http://schemas.openxmlformats.org/drawingml/2006/picture">
+                  <pic:nvPicPr>
+                    <pic:cNvPr id="0" name="Picture 4" descr="C:\Users\dylan\AppData\Local\Microsoft\Windows\INetCache\Content.MSO\EB56387D.tmp"/>
+                    <pic:cNvPicPr>
+                      <a:picLocks noChangeAspect="1" noChangeArrowheads="1"/>
+                    </pic:cNvPicPr>
+                  </pic:nvPicPr>
+                  <pic:blipFill>
+                    <a:blip r:embed="rId15">
+                      <a:extLst>
+                        <a:ext uri="{28A0092B-C50C-407E-A947-70E740481C1C}">
+                          <a14:useLocalDpi xmlns:a14="http://schemas.microsoft.com/office/drawing/2010/main" val="0"/>
+                        </a:ext>
+                      </a:extLst>
+                    </a:blip>
+                    <a:srcRect/>
+                    <a:stretch>
+                      <a:fillRect/>
+                    </a:stretch>
+                  </pic:blipFill>
+                  <pic:spPr bwMode="auto">
+                    <a:xfrm>
+                      <a:off x="0" y="0"/>
+                      <a:ext cx="2860040" cy="1602105"/>
+                    </a:xfrm>
+                    <a:prstGeom prst="rect">
+                      <a:avLst/>
+                    </a:prstGeom>
+                    <a:noFill/>
+                    <a:ln>
+                      <a:noFill/>
+                    </a:ln>
+                  </pic:spPr>
+                </pic:pic>
+              </a:graphicData>
+            </a:graphic>
+          </wp:inline>
+        </w:drawing>
+      </w:r>
+      <w:r>
+        <w:rPr>
+          <w:noProof/>
+        </w:rPr>
+        <w:drawing>
+          <wp:inline distT="0" distB="0" distL="0" distR="0" wp14:anchorId="4FD4CD56" wp14:editId="704D2CC3">
+            <wp:extent cx="2823970" cy="1587398"/>
+            <wp:effectExtent l="0" t="0" r="0" b="0"/>
+            <wp:docPr id="6" name="Picture 6" descr="For Honor: The Vikings - Classes &amp; Gameplay | Ubisoft (US)"/>
+            <wp:cNvGraphicFramePr>
+              <a:graphicFrameLocks xmlns:a="http://schemas.openxmlformats.org/drawingml/2006/main" noChangeAspect="1"/>
+            </wp:cNvGraphicFramePr>
+            <a:graphic xmlns:a="http://schemas.openxmlformats.org/drawingml/2006/main">
+              <a:graphicData uri="http://schemas.openxmlformats.org/drawingml/2006/picture">
+                <pic:pic xmlns:pic="http://schemas.openxmlformats.org/drawingml/2006/picture">
+                  <pic:nvPicPr>
+                    <pic:cNvPr id="0" name="Picture 6" descr="For Honor: The Vikings - Classes &amp; Gameplay | Ubisoft (US)"/>
+                    <pic:cNvPicPr>
+                      <a:picLocks noChangeAspect="1" noChangeArrowheads="1"/>
+                    </pic:cNvPicPr>
+                  </pic:nvPicPr>
+                  <pic:blipFill>
+                    <a:blip r:embed="rId16" cstate="print">
+                      <a:extLst>
+                        <a:ext uri="{28A0092B-C50C-407E-A947-70E740481C1C}">
+                          <a14:useLocalDpi xmlns:a14="http://schemas.microsoft.com/office/drawing/2010/main" val="0"/>
+                        </a:ext>
+                      </a:extLst>
+                    </a:blip>
+                    <a:srcRect/>
+                    <a:stretch>
+                      <a:fillRect/>
+                    </a:stretch>
+                  </pic:blipFill>
+                  <pic:spPr bwMode="auto">
+                    <a:xfrm>
+                      <a:off x="0" y="0"/>
+                      <a:ext cx="2885777" cy="1622141"/>
+                    </a:xfrm>
+                    <a:prstGeom prst="rect">
+                      <a:avLst/>
+                    </a:prstGeom>
+                    <a:noFill/>
+                    <a:ln>
+                      <a:noFill/>
+                    </a:ln>
+                  </pic:spPr>
+                </pic:pic>
+              </a:graphicData>
+            </a:graphic>
+          </wp:inline>
+        </w:drawing>
+      </w:r>
+    </w:p>
+    <w:p>
+      <w:pPr>
+        <w:pStyle w:val="Caption"/>
+      </w:pPr>
+      <w:r>
+        <w:t xml:space="preserve">Figure </w:t>
+      </w:r>
+      <w:r>
+        <w:fldChar w:fldCharType="begin"/>
+      </w:r>
+      <w:r>
+        <w:instrText xml:space="preserve"> SEQ Figure \* ARABIC </w:instrText>
+      </w:r>
+      <w:r>
+        <w:fldChar w:fldCharType="separate"/>
+      </w:r>
+      <w:r>
+        <w:rPr>
+          <w:noProof/>
+        </w:rPr>
+        <w:t>1</w:t>
+      </w:r>
+      <w:r>
+        <w:rPr>
+          <w:noProof/>
+        </w:rPr>
+        <w:fldChar w:fldCharType="end"/>
+      </w:r>
+      <w:r>
+        <w:t xml:space="preserve"> For </w:t>
+      </w:r>
+      <w:proofErr w:type="spellStart"/>
+      <w:r>
+        <w:t>Honor</w:t>
+      </w:r>
+      <w:proofErr w:type="spellEnd"/>
+      <w:r>
+        <w:t xml:space="preserve"> - Viking character</w:t>
+      </w:r>
+    </w:p>
+    <w:p>
+      <w:pPr>
+        <w:pStyle w:val="Caption"/>
+        <w:rPr>
+          <w:rFonts w:ascii="Calibri" w:hAnsi="Calibri" w:cs="Calibri"/>
+        </w:rPr>
+      </w:pPr>
+      <w:r>
+        <w:t xml:space="preserve">Figure </w:t>
+      </w:r>
+      <w:r>
+        <w:fldChar w:fldCharType="begin"/>
+      </w:r>
+      <w:r>
+        <w:instrText xml:space="preserve"> SEQ Figure \* ARABIC </w:instrText>
+      </w:r>
+      <w:r>
+        <w:fldChar w:fldCharType="separate"/>
+      </w:r>
+      <w:r>
+        <w:rPr>
+          <w:noProof/>
+        </w:rPr>
+        <w:t>2</w:t>
+      </w:r>
+      <w:r>
+        <w:rPr>
+          <w:noProof/>
+        </w:rPr>
+        <w:fldChar w:fldCharType="end"/>
+      </w:r>
+      <w:r>
+        <w:t xml:space="preserve"> Halo 3 - Capture the Flag</w:t>
+      </w:r>
     </w:p>
     <w:p>
       <w:pPr>
@@ -3226,138 +3648,11 @@
       <w:pPr>
         <w:pStyle w:val="Heading2"/>
       </w:pPr>
-      <w:bookmarkStart w:id="9" w:name="_Toc37499699"/>
-      <w:r>
-        <w:t>In Game Menu</w:t>
+      <w:bookmarkStart w:id="9" w:name="_Toc37499700"/>
+      <w:r>
+        <w:t>Control Mechanism</w:t>
       </w:r>
       <w:bookmarkEnd w:id="9"/>
-    </w:p>
-    <w:p>
-      <w:pPr>
-        <w:autoSpaceDE w:val="0"/>
-        <w:autoSpaceDN w:val="0"/>
-        <w:adjustRightInd w:val="0"/>
-        <w:spacing w:after="160" w:line="259" w:lineRule="atLeast"/>
-        <w:rPr>
-          <w:rFonts w:ascii="Calibri" w:hAnsi="Calibri" w:cs="Calibri"/>
-        </w:rPr>
-      </w:pPr>
-    </w:p>
-    <w:p>
-      <w:pPr>
-        <w:autoSpaceDE w:val="0"/>
-        <w:autoSpaceDN w:val="0"/>
-        <w:adjustRightInd w:val="0"/>
-        <w:spacing w:after="160" w:line="259" w:lineRule="atLeast"/>
-        <w:rPr>
-          <w:rFonts w:ascii="Calibri" w:hAnsi="Calibri" w:cs="Calibri"/>
-        </w:rPr>
-      </w:pPr>
-      <w:r>
-        <w:rPr>
-          <w:rFonts w:ascii="Calibri" w:hAnsi="Calibri" w:cs="Calibri"/>
-        </w:rPr>
-        <w:t xml:space="preserve">//explain </w:t>
-      </w:r>
-      <w:r>
-        <w:rPr>
-          <w:rFonts w:ascii="Calibri" w:hAnsi="Calibri" w:cs="Calibri"/>
-        </w:rPr>
-        <w:t>purpose. pictures. examples. Inspiration</w:t>
-      </w:r>
-      <w:r>
-        <w:rPr>
-          <w:rFonts w:ascii="Calibri" w:hAnsi="Calibri" w:cs="Calibri"/>
-        </w:rPr>
-        <w:t xml:space="preserve"> etc </w:t>
-      </w:r>
-    </w:p>
-    <w:p>
-      <w:pPr>
-        <w:autoSpaceDE w:val="0"/>
-        <w:autoSpaceDN w:val="0"/>
-        <w:adjustRightInd w:val="0"/>
-        <w:spacing w:after="160" w:line="259" w:lineRule="atLeast"/>
-        <w:rPr>
-          <w:rFonts w:ascii="Calibri" w:hAnsi="Calibri" w:cs="Calibri"/>
-        </w:rPr>
-      </w:pPr>
-    </w:p>
-    <w:p>
-      <w:pPr>
-        <w:autoSpaceDE w:val="0"/>
-        <w:autoSpaceDN w:val="0"/>
-        <w:adjustRightInd w:val="0"/>
-        <w:spacing w:after="160" w:line="259" w:lineRule="atLeast"/>
-        <w:rPr>
-          <w:rFonts w:ascii="Calibri" w:hAnsi="Calibri" w:cs="Calibri"/>
-        </w:rPr>
-      </w:pPr>
-    </w:p>
-    <w:p>
-      <w:pPr>
-        <w:autoSpaceDE w:val="0"/>
-        <w:autoSpaceDN w:val="0"/>
-        <w:adjustRightInd w:val="0"/>
-        <w:spacing w:after="160" w:line="259" w:lineRule="atLeast"/>
-        <w:rPr>
-          <w:rFonts w:ascii="Calibri" w:hAnsi="Calibri" w:cs="Calibri"/>
-        </w:rPr>
-      </w:pPr>
-    </w:p>
-    <w:p>
-      <w:pPr>
-        <w:autoSpaceDE w:val="0"/>
-        <w:autoSpaceDN w:val="0"/>
-        <w:adjustRightInd w:val="0"/>
-        <w:spacing w:after="160" w:line="259" w:lineRule="atLeast"/>
-        <w:rPr>
-          <w:rFonts w:ascii="Calibri" w:hAnsi="Calibri" w:cs="Calibri"/>
-        </w:rPr>
-      </w:pPr>
-    </w:p>
-    <w:p>
-      <w:pPr>
-        <w:autoSpaceDE w:val="0"/>
-        <w:autoSpaceDN w:val="0"/>
-        <w:adjustRightInd w:val="0"/>
-        <w:spacing w:after="160" w:line="259" w:lineRule="atLeast"/>
-        <w:rPr>
-          <w:rFonts w:ascii="Calibri" w:hAnsi="Calibri" w:cs="Calibri"/>
-        </w:rPr>
-      </w:pPr>
-    </w:p>
-    <w:p>
-      <w:pPr>
-        <w:autoSpaceDE w:val="0"/>
-        <w:autoSpaceDN w:val="0"/>
-        <w:adjustRightInd w:val="0"/>
-        <w:spacing w:after="160" w:line="259" w:lineRule="atLeast"/>
-        <w:rPr>
-          <w:rFonts w:ascii="Calibri" w:hAnsi="Calibri" w:cs="Calibri"/>
-        </w:rPr>
-      </w:pPr>
-    </w:p>
-    <w:p>
-      <w:pPr>
-        <w:autoSpaceDE w:val="0"/>
-        <w:autoSpaceDN w:val="0"/>
-        <w:adjustRightInd w:val="0"/>
-        <w:spacing w:after="160" w:line="259" w:lineRule="atLeast"/>
-        <w:rPr>
-          <w:rFonts w:ascii="Calibri" w:hAnsi="Calibri" w:cs="Calibri"/>
-        </w:rPr>
-      </w:pPr>
-    </w:p>
-    <w:p>
-      <w:pPr>
-        <w:pStyle w:val="Heading2"/>
-      </w:pPr>
-      <w:bookmarkStart w:id="10" w:name="_Toc37499700"/>
-      <w:r>
-        <w:t>Control Mechanism</w:t>
-      </w:r>
-      <w:bookmarkEnd w:id="10"/>
     </w:p>
     <w:p>
       <w:pPr>
@@ -3411,46 +3706,16 @@
       <w:r>
         <w:rPr>
           <w:rFonts w:ascii="Calibri" w:hAnsi="Calibri" w:cs="Calibri"/>
-        </w:rPr>
-        <w:t>if wanted</w:t>
-      </w:r>
-      <w:r>
-        <w:rPr>
-          <w:rFonts w:ascii="Calibri" w:hAnsi="Calibri" w:cs="Calibri"/>
-        </w:rPr>
-        <w:t xml:space="preserve">or </w:t>
-      </w:r>
-      <w:r>
-        <w:rPr>
-          <w:rFonts w:ascii="Calibri" w:hAnsi="Calibri" w:cs="Calibri"/>
           <w:b/>
           <w:bCs/>
         </w:rPr>
-        <w:t>WASD</w:t>
-      </w:r>
-      <w:r>
-        <w:rPr>
-          <w:rFonts w:ascii="Calibri" w:hAnsi="Calibri" w:cs="Calibri"/>
-        </w:rPr>
-        <w:t xml:space="preserve"> keys to move </w:t>
-      </w:r>
-      <w:r>
-        <w:rPr>
-          <w:rFonts w:ascii="Calibri" w:hAnsi="Calibri" w:cs="Calibri"/>
-        </w:rPr>
-        <w:t xml:space="preserve">(in all </w:t>
-      </w:r>
-      <w:r>
-        <w:rPr>
-          <w:rFonts w:ascii="Calibri" w:hAnsi="Calibri" w:cs="Calibri"/>
-        </w:rPr>
-        <w:t>directions) while</w:t>
-      </w:r>
-      <w:r>
-        <w:rPr>
-          <w:rFonts w:ascii="Calibri" w:hAnsi="Calibri" w:cs="Calibri"/>
-        </w:rPr>
-        <w:t xml:space="preserve"> having the </w:t>
+        <w:t xml:space="preserve"> </w:t>
+      </w:r>
+      <w:r>
+        <w:rPr>
+          <w:rFonts w:ascii="Calibri" w:hAnsi="Calibri" w:cs="Calibri"/>
+        </w:rPr>
+        <w:t>if wanted</w:t>
       </w:r>
       <w:r>
         <w:rPr>
@@ -3458,7 +3723,53 @@
           <w:b/>
           <w:bCs/>
         </w:rPr>
-        <w:t xml:space="preserve"> space bar</w:t>
+        <w:t xml:space="preserve"> </w:t>
+      </w:r>
+      <w:r>
+        <w:rPr>
+          <w:rFonts w:ascii="Calibri" w:hAnsi="Calibri" w:cs="Calibri"/>
+        </w:rPr>
+        <w:t xml:space="preserve">or </w:t>
+      </w:r>
+      <w:r>
+        <w:rPr>
+          <w:rFonts w:ascii="Calibri" w:hAnsi="Calibri" w:cs="Calibri"/>
+          <w:b/>
+          <w:bCs/>
+        </w:rPr>
+        <w:t>WASD</w:t>
+      </w:r>
+      <w:r>
+        <w:rPr>
+          <w:rFonts w:ascii="Calibri" w:hAnsi="Calibri" w:cs="Calibri"/>
+        </w:rPr>
+        <w:t xml:space="preserve"> keys to move </w:t>
+      </w:r>
+      <w:r>
+        <w:rPr>
+          <w:rFonts w:ascii="Calibri" w:hAnsi="Calibri" w:cs="Calibri"/>
+        </w:rPr>
+        <w:t xml:space="preserve">(in all </w:t>
+      </w:r>
+      <w:r>
+        <w:rPr>
+          <w:rFonts w:ascii="Calibri" w:hAnsi="Calibri" w:cs="Calibri"/>
+        </w:rPr>
+        <w:t>directions) while</w:t>
+      </w:r>
+      <w:r>
+        <w:rPr>
+          <w:rFonts w:ascii="Calibri" w:hAnsi="Calibri" w:cs="Calibri"/>
+        </w:rPr>
+        <w:t xml:space="preserve"> having the </w:t>
+      </w:r>
+      <w:r>
+        <w:rPr>
+          <w:rFonts w:ascii="Calibri" w:hAnsi="Calibri" w:cs="Calibri"/>
+          <w:b/>
+          <w:bCs/>
+        </w:rPr>
+        <w:t>spacebar</w:t>
       </w:r>
       <w:r>
         <w:rPr>
@@ -3551,9 +3862,8 @@
           <w:noProof/>
           <w:lang w:eastAsia="en-IE"/>
         </w:rPr>
-        <w:lastRenderedPageBreak/>
         <w:drawing>
-          <wp:inline distT="0" distB="0" distL="0" distR="0">
+          <wp:inline distT="0" distB="0" distL="0" distR="0" wp14:anchorId="2B2C27DF" wp14:editId="580272EC">
             <wp:extent cx="2581646" cy="1531378"/>
             <wp:effectExtent l="19050" t="0" r="9154" b="0"/>
             <wp:docPr id="14" name="Picture 14"/>
@@ -3570,7 +3880,7 @@
                     </pic:cNvPicPr>
                   </pic:nvPicPr>
                   <pic:blipFill>
-                    <a:blip r:embed="rId11"/>
+                    <a:blip r:embed="rId17"/>
                     <a:srcRect/>
                     <a:stretch>
                       <a:fillRect/>
@@ -3605,7 +3915,7 @@
           <w:lang w:eastAsia="en-IE"/>
         </w:rPr>
         <w:drawing>
-          <wp:inline distT="0" distB="0" distL="0" distR="0">
+          <wp:inline distT="0" distB="0" distL="0" distR="0" wp14:anchorId="70FFAA90" wp14:editId="1B3F468F">
             <wp:extent cx="2462893" cy="1508166"/>
             <wp:effectExtent l="19050" t="0" r="0" b="0"/>
             <wp:docPr id="31" name="Picture 15"/>
@@ -3622,7 +3932,7 @@
                     </pic:cNvPicPr>
                   </pic:nvPicPr>
                   <pic:blipFill>
-                    <a:blip r:embed="rId12" cstate="print"/>
+                    <a:blip r:embed="rId18" cstate="print"/>
                     <a:srcRect/>
                     <a:stretch>
                       <a:fillRect/>
@@ -3653,13 +3963,79 @@
     </w:p>
     <w:p>
       <w:pPr>
+        <w:autoSpaceDE w:val="0"/>
+        <w:autoSpaceDN w:val="0"/>
+        <w:adjustRightInd w:val="0"/>
+        <w:spacing w:after="160" w:line="259" w:lineRule="atLeast"/>
+        <w:rPr>
+          <w:rFonts w:ascii="Calibri" w:hAnsi="Calibri" w:cs="Calibri"/>
+        </w:rPr>
+      </w:pPr>
+      <w:r>
+        <w:rPr>
+          <w:rFonts w:ascii="Calibri" w:hAnsi="Calibri" w:cs="Calibri"/>
+          <w:noProof/>
+        </w:rPr>
+        <w:lastRenderedPageBreak/>
+        <w:drawing>
+          <wp:inline distT="0" distB="0" distL="0" distR="0" wp14:anchorId="06CE53CC" wp14:editId="1170838B">
+            <wp:extent cx="3503930" cy="1302385"/>
+            <wp:effectExtent l="0" t="0" r="1270" b="0"/>
+            <wp:docPr id="7" name="Picture 7" descr="C:\Users\dylan\AppData\Local\Microsoft\Windows\INetCache\Content.MSO\4307AE44.tmp"/>
+            <wp:cNvGraphicFramePr>
+              <a:graphicFrameLocks xmlns:a="http://schemas.openxmlformats.org/drawingml/2006/main" noChangeAspect="1"/>
+            </wp:cNvGraphicFramePr>
+            <a:graphic xmlns:a="http://schemas.openxmlformats.org/drawingml/2006/main">
+              <a:graphicData uri="http://schemas.openxmlformats.org/drawingml/2006/picture">
+                <pic:pic xmlns:pic="http://schemas.openxmlformats.org/drawingml/2006/picture">
+                  <pic:nvPicPr>
+                    <pic:cNvPr id="0" name="Picture 1" descr="C:\Users\dylan\AppData\Local\Microsoft\Windows\INetCache\Content.MSO\4307AE44.tmp"/>
+                    <pic:cNvPicPr>
+                      <a:picLocks noChangeAspect="1" noChangeArrowheads="1"/>
+                    </pic:cNvPicPr>
+                  </pic:nvPicPr>
+                  <pic:blipFill>
+                    <a:blip r:embed="rId19">
+                      <a:extLst>
+                        <a:ext uri="{28A0092B-C50C-407E-A947-70E740481C1C}">
+                          <a14:useLocalDpi xmlns:a14="http://schemas.microsoft.com/office/drawing/2010/main" val="0"/>
+                        </a:ext>
+                      </a:extLst>
+                    </a:blip>
+                    <a:srcRect/>
+                    <a:stretch>
+                      <a:fillRect/>
+                    </a:stretch>
+                  </pic:blipFill>
+                  <pic:spPr bwMode="auto">
+                    <a:xfrm>
+                      <a:off x="0" y="0"/>
+                      <a:ext cx="3503930" cy="1302385"/>
+                    </a:xfrm>
+                    <a:prstGeom prst="rect">
+                      <a:avLst/>
+                    </a:prstGeom>
+                    <a:noFill/>
+                    <a:ln>
+                      <a:noFill/>
+                    </a:ln>
+                  </pic:spPr>
+                </pic:pic>
+              </a:graphicData>
+            </a:graphic>
+          </wp:inline>
+        </w:drawing>
+      </w:r>
+    </w:p>
+    <w:p>
+      <w:pPr>
         <w:pStyle w:val="Heading2"/>
       </w:pPr>
-      <w:bookmarkStart w:id="11" w:name="_Toc37499701"/>
+      <w:bookmarkStart w:id="10" w:name="_Toc37499701"/>
       <w:r>
         <w:t>The Game</w:t>
       </w:r>
-      <w:bookmarkEnd w:id="11"/>
+      <w:bookmarkEnd w:id="10"/>
     </w:p>
     <w:p>
       <w:pPr>
@@ -3681,10 +4057,162 @@
       <w:pPr>
         <w:pStyle w:val="Heading3"/>
       </w:pPr>
-      <w:bookmarkStart w:id="12" w:name="_Toc37499702"/>
+      <w:bookmarkStart w:id="11" w:name="_Toc37499702"/>
       <w:r>
         <w:t>Chosen type of game</w:t>
       </w:r>
+      <w:bookmarkEnd w:id="11"/>
+    </w:p>
+    <w:p>
+      <w:pPr>
+        <w:autoSpaceDE w:val="0"/>
+        <w:autoSpaceDN w:val="0"/>
+        <w:adjustRightInd w:val="0"/>
+        <w:spacing w:after="160" w:line="259" w:lineRule="atLeast"/>
+        <w:rPr>
+          <w:rFonts w:ascii="Calibri" w:hAnsi="Calibri" w:cs="Calibri"/>
+        </w:rPr>
+      </w:pPr>
+      <w:r>
+        <w:rPr>
+          <w:rFonts w:ascii="Calibri" w:hAnsi="Calibri" w:cs="Calibri"/>
+        </w:rPr>
+        <w:t xml:space="preserve">The type of game </w:t>
+      </w:r>
+      <w:r>
+        <w:rPr>
+          <w:rFonts w:ascii="Calibri" w:hAnsi="Calibri" w:cs="Calibri"/>
+        </w:rPr>
+        <w:t xml:space="preserve">we </w:t>
+      </w:r>
+      <w:r>
+        <w:rPr>
+          <w:rFonts w:ascii="Calibri" w:hAnsi="Calibri" w:cs="Calibri"/>
+        </w:rPr>
+        <w:t xml:space="preserve">Have chosen is a </w:t>
+      </w:r>
+      <w:r>
+        <w:rPr>
+          <w:rFonts w:ascii="Calibri" w:hAnsi="Calibri" w:cs="Calibri"/>
+        </w:rPr>
+        <w:t xml:space="preserve">melee medieval </w:t>
+      </w:r>
+      <w:r>
+        <w:rPr>
+          <w:rFonts w:ascii="Calibri" w:hAnsi="Calibri" w:cs="Calibri"/>
+        </w:rPr>
+        <w:t>3D</w:t>
+      </w:r>
+      <w:r>
+        <w:rPr>
+          <w:rFonts w:ascii="Calibri" w:hAnsi="Calibri" w:cs="Calibri"/>
+        </w:rPr>
+        <w:t xml:space="preserve"> game. We </w:t>
+      </w:r>
+      <w:r>
+        <w:rPr>
+          <w:rFonts w:ascii="Calibri" w:hAnsi="Calibri" w:cs="Calibri"/>
+        </w:rPr>
+        <w:t>Have Chosen to go with this type of game a</w:t>
+      </w:r>
+      <w:r>
+        <w:rPr>
+          <w:rFonts w:ascii="Calibri" w:hAnsi="Calibri" w:cs="Calibri"/>
+        </w:rPr>
+        <w:t>s it would be the type of game we</w:t>
+      </w:r>
+      <w:r>
+        <w:rPr>
+          <w:rFonts w:ascii="Calibri" w:hAnsi="Calibri" w:cs="Calibri"/>
+        </w:rPr>
+        <w:t xml:space="preserve"> would preferably go </w:t>
+      </w:r>
+      <w:r>
+        <w:rPr>
+          <w:rFonts w:ascii="Calibri" w:hAnsi="Calibri" w:cs="Calibri"/>
+        </w:rPr>
+        <w:t xml:space="preserve">for if choosing a game to </w:t>
+      </w:r>
+      <w:r>
+        <w:rPr>
+          <w:rFonts w:ascii="Calibri" w:hAnsi="Calibri" w:cs="Calibri"/>
+        </w:rPr>
+        <w:t>play. We</w:t>
+      </w:r>
+      <w:r>
+        <w:rPr>
+          <w:rFonts w:ascii="Calibri" w:hAnsi="Calibri" w:cs="Calibri"/>
+        </w:rPr>
+        <w:t xml:space="preserve"> feel that the</w:t>
+      </w:r>
+      <w:r>
+        <w:rPr>
+          <w:rFonts w:ascii="Calibri" w:hAnsi="Calibri" w:cs="Calibri"/>
+        </w:rPr>
+        <w:t xml:space="preserve">re </w:t>
+      </w:r>
+      <w:r>
+        <w:rPr>
+          <w:rFonts w:ascii="Calibri" w:hAnsi="Calibri" w:cs="Calibri"/>
+        </w:rPr>
+        <w:t>are</w:t>
+      </w:r>
+      <w:r>
+        <w:rPr>
+          <w:rFonts w:ascii="Calibri" w:hAnsi="Calibri" w:cs="Calibri"/>
+        </w:rPr>
+        <w:t xml:space="preserve"> many</w:t>
+      </w:r>
+      <w:r>
+        <w:rPr>
+          <w:rFonts w:ascii="Calibri" w:hAnsi="Calibri" w:cs="Calibri"/>
+        </w:rPr>
+        <w:t xml:space="preserve"> shooting </w:t>
+      </w:r>
+      <w:r>
+        <w:rPr>
+          <w:rFonts w:ascii="Calibri" w:hAnsi="Calibri" w:cs="Calibri"/>
+        </w:rPr>
+        <w:t xml:space="preserve">games out </w:t>
+      </w:r>
+      <w:r>
+        <w:rPr>
+          <w:rFonts w:ascii="Calibri" w:hAnsi="Calibri" w:cs="Calibri"/>
+        </w:rPr>
+        <w:t>now</w:t>
+      </w:r>
+      <w:r>
+        <w:rPr>
+          <w:rFonts w:ascii="Calibri" w:hAnsi="Calibri" w:cs="Calibri"/>
+        </w:rPr>
+        <w:t xml:space="preserve"> and are very common but hopefully we</w:t>
+      </w:r>
+      <w:r>
+        <w:rPr>
+          <w:rFonts w:ascii="Calibri" w:hAnsi="Calibri" w:cs="Calibri"/>
+        </w:rPr>
+        <w:t xml:space="preserve"> can make a game that is unique and that changes the experience for the user like no other game.</w:t>
+      </w:r>
+    </w:p>
+    <w:p>
+      <w:pPr>
+        <w:autoSpaceDE w:val="0"/>
+        <w:autoSpaceDN w:val="0"/>
+        <w:adjustRightInd w:val="0"/>
+        <w:spacing w:after="160" w:line="259" w:lineRule="atLeast"/>
+        <w:rPr>
+          <w:rFonts w:ascii="Calibri" w:hAnsi="Calibri" w:cs="Calibri"/>
+        </w:rPr>
+      </w:pPr>
+    </w:p>
+    <w:p>
+      <w:pPr>
+        <w:pStyle w:val="Heading3"/>
+      </w:pPr>
+      <w:bookmarkStart w:id="12" w:name="_Toc37499703"/>
+      <w:r>
+        <w:t>Overview of game</w:t>
+      </w:r>
       <w:bookmarkEnd w:id="12"/>
     </w:p>
     <w:p>
@@ -3701,121 +4229,73 @@
         <w:rPr>
           <w:rFonts w:ascii="Calibri" w:hAnsi="Calibri" w:cs="Calibri"/>
         </w:rPr>
-        <w:t xml:space="preserve">The type of game </w:t>
-      </w:r>
-      <w:r>
-        <w:rPr>
-          <w:rFonts w:ascii="Calibri" w:hAnsi="Calibri" w:cs="Calibri"/>
-        </w:rPr>
-        <w:t xml:space="preserve">we </w:t>
-      </w:r>
-      <w:r>
-        <w:rPr>
-          <w:rFonts w:ascii="Calibri" w:hAnsi="Calibri" w:cs="Calibri"/>
-        </w:rPr>
-        <w:t xml:space="preserve">Have chosen is a </w:t>
-      </w:r>
-      <w:r>
-        <w:rPr>
-          <w:rFonts w:ascii="Calibri" w:hAnsi="Calibri" w:cs="Calibri"/>
-        </w:rPr>
-        <w:t xml:space="preserve">melee medieval </w:t>
-      </w:r>
-      <w:r>
-        <w:rPr>
-          <w:rFonts w:ascii="Calibri" w:hAnsi="Calibri" w:cs="Calibri"/>
-        </w:rPr>
-        <w:t>3D</w:t>
-      </w:r>
-      <w:r>
-        <w:rPr>
-          <w:rFonts w:ascii="Calibri" w:hAnsi="Calibri" w:cs="Calibri"/>
-        </w:rPr>
-        <w:t xml:space="preserve"> game. We </w:t>
-      </w:r>
-      <w:r>
-        <w:rPr>
-          <w:rFonts w:ascii="Calibri" w:hAnsi="Calibri" w:cs="Calibri"/>
-        </w:rPr>
-        <w:t>Have Chosen to go with this type of game a</w:t>
-      </w:r>
-      <w:r>
-        <w:rPr>
-          <w:rFonts w:ascii="Calibri" w:hAnsi="Calibri" w:cs="Calibri"/>
-        </w:rPr>
-        <w:t>s it would be the type of game we</w:t>
-      </w:r>
-      <w:r>
-        <w:rPr>
-          <w:rFonts w:ascii="Calibri" w:hAnsi="Calibri" w:cs="Calibri"/>
-        </w:rPr>
-        <w:t xml:space="preserve"> would preferably go </w:t>
-      </w:r>
-      <w:r>
-        <w:rPr>
-          <w:rFonts w:ascii="Calibri" w:hAnsi="Calibri" w:cs="Calibri"/>
-        </w:rPr>
-        <w:t xml:space="preserve">for if choosing a game to </w:t>
-      </w:r>
-      <w:r>
-        <w:rPr>
-          <w:rFonts w:ascii="Calibri" w:hAnsi="Calibri" w:cs="Calibri"/>
-        </w:rPr>
-        <w:t>play. We</w:t>
-      </w:r>
-      <w:r>
-        <w:rPr>
-          <w:rFonts w:ascii="Calibri" w:hAnsi="Calibri" w:cs="Calibri"/>
-        </w:rPr>
-        <w:t xml:space="preserve"> feel that the</w:t>
-      </w:r>
-      <w:r>
-        <w:rPr>
-          <w:rFonts w:ascii="Calibri" w:hAnsi="Calibri" w:cs="Calibri"/>
-        </w:rPr>
-        <w:t xml:space="preserve">re </w:t>
-      </w:r>
-      <w:r>
-        <w:rPr>
-          <w:rFonts w:ascii="Calibri" w:hAnsi="Calibri" w:cs="Calibri"/>
-        </w:rPr>
-        <w:t>are</w:t>
-      </w:r>
-      <w:r>
-        <w:rPr>
-          <w:rFonts w:ascii="Calibri" w:hAnsi="Calibri" w:cs="Calibri"/>
-        </w:rPr>
-        <w:t xml:space="preserve"> many</w:t>
-      </w:r>
-      <w:r>
-        <w:rPr>
-          <w:rFonts w:ascii="Calibri" w:hAnsi="Calibri" w:cs="Calibri"/>
-        </w:rPr>
-        <w:t xml:space="preserve"> shooting </w:t>
-      </w:r>
-      <w:r>
-        <w:rPr>
-          <w:rFonts w:ascii="Calibri" w:hAnsi="Calibri" w:cs="Calibri"/>
-        </w:rPr>
-        <w:t xml:space="preserve">games out </w:t>
-      </w:r>
-      <w:r>
-        <w:rPr>
-          <w:rFonts w:ascii="Calibri" w:hAnsi="Calibri" w:cs="Calibri"/>
-        </w:rPr>
-        <w:t>now</w:t>
-      </w:r>
-      <w:r>
-        <w:rPr>
-          <w:rFonts w:ascii="Calibri" w:hAnsi="Calibri" w:cs="Calibri"/>
-        </w:rPr>
-        <w:t xml:space="preserve"> and are very common but hopefully we</w:t>
-      </w:r>
-      <w:r>
-        <w:rPr>
-          <w:rFonts w:ascii="Calibri" w:hAnsi="Calibri" w:cs="Calibri"/>
-        </w:rPr>
-        <w:t xml:space="preserve"> can make a game that is unique and that changes the experience for the user like no other game.</w:t>
+        <w:t xml:space="preserve">The game will consist of a </w:t>
+      </w:r>
+      <w:r>
+        <w:rPr>
+          <w:rFonts w:ascii="Calibri" w:hAnsi="Calibri" w:cs="Calibri"/>
+        </w:rPr>
+        <w:t xml:space="preserve">medieval </w:t>
+      </w:r>
+      <w:r>
+        <w:rPr>
+          <w:rFonts w:ascii="Calibri" w:hAnsi="Calibri" w:cs="Calibri"/>
+        </w:rPr>
+        <w:t>character that</w:t>
+      </w:r>
+      <w:r>
+        <w:rPr>
+          <w:rFonts w:ascii="Calibri" w:hAnsi="Calibri" w:cs="Calibri"/>
+        </w:rPr>
+        <w:t xml:space="preserve"> </w:t>
+      </w:r>
+      <w:r>
+        <w:rPr>
+          <w:rFonts w:ascii="Calibri" w:hAnsi="Calibri" w:cs="Calibri"/>
+        </w:rPr>
+        <w:t>can attack</w:t>
+      </w:r>
+      <w:r>
+        <w:rPr>
+          <w:rFonts w:ascii="Calibri" w:hAnsi="Calibri" w:cs="Calibri"/>
+        </w:rPr>
+        <w:t xml:space="preserve"> his enemies coming at him using his sword</w:t>
+      </w:r>
+      <w:r>
+        <w:rPr>
+          <w:rFonts w:ascii="Calibri" w:hAnsi="Calibri" w:cs="Calibri"/>
+        </w:rPr>
+        <w:t xml:space="preserve">. </w:t>
+      </w:r>
+      <w:r>
+        <w:rPr>
+          <w:rFonts w:ascii="Calibri" w:hAnsi="Calibri" w:cs="Calibri"/>
+        </w:rPr>
+        <w:t>Attacking</w:t>
+      </w:r>
+      <w:r>
+        <w:rPr>
+          <w:rFonts w:ascii="Calibri" w:hAnsi="Calibri" w:cs="Calibri"/>
+        </w:rPr>
+        <w:t xml:space="preserve"> to stay alive, trying to keep that health bar to maximum for long as possible</w:t>
+      </w:r>
+      <w:r>
+        <w:rPr>
+          <w:rFonts w:ascii="Calibri" w:hAnsi="Calibri" w:cs="Calibri"/>
+        </w:rPr>
+        <w:t xml:space="preserve"> while trying to ge</w:t>
+      </w:r>
+      <w:r>
+        <w:rPr>
+          <w:rFonts w:ascii="Calibri" w:hAnsi="Calibri" w:cs="Calibri"/>
+        </w:rPr>
+        <w:t>t to the objective, that</w:t>
+      </w:r>
+      <w:r>
+        <w:rPr>
+          <w:rFonts w:ascii="Calibri" w:hAnsi="Calibri" w:cs="Calibri"/>
+        </w:rPr>
+        <w:t xml:space="preserve"> being make it to the final objective and complete the game.</w:t>
       </w:r>
     </w:p>
     <w:p>
@@ -3833,9 +4313,9 @@
       <w:pPr>
         <w:pStyle w:val="Heading3"/>
       </w:pPr>
-      <w:bookmarkStart w:id="13" w:name="_Toc37499703"/>
-      <w:r>
-        <w:t>Overview of game</w:t>
+      <w:bookmarkStart w:id="13" w:name="_Toc37499704"/>
+      <w:r>
+        <w:t>Goal of game</w:t>
       </w:r>
       <w:bookmarkEnd w:id="13"/>
     </w:p>
@@ -3853,61 +4333,25 @@
         <w:rPr>
           <w:rFonts w:ascii="Calibri" w:hAnsi="Calibri" w:cs="Calibri"/>
         </w:rPr>
-        <w:t xml:space="preserve">The game will consist of a </w:t>
-      </w:r>
-      <w:r>
-        <w:rPr>
-          <w:rFonts w:ascii="Calibri" w:hAnsi="Calibri" w:cs="Calibri"/>
-        </w:rPr>
-        <w:t xml:space="preserve">medieval </w:t>
-      </w:r>
-      <w:r>
-        <w:rPr>
-          <w:rFonts w:ascii="Calibri" w:hAnsi="Calibri" w:cs="Calibri"/>
-        </w:rPr>
-        <w:t>character thatcan attack</w:t>
-      </w:r>
-      <w:r>
-        <w:rPr>
-          <w:rFonts w:ascii="Calibri" w:hAnsi="Calibri" w:cs="Calibri"/>
-        </w:rPr>
-        <w:t xml:space="preserve"> his enemies coming at him using his sword</w:t>
-      </w:r>
-      <w:r>
-        <w:rPr>
-          <w:rFonts w:ascii="Calibri" w:hAnsi="Calibri" w:cs="Calibri"/>
-        </w:rPr>
-        <w:t xml:space="preserve">. </w:t>
-      </w:r>
-      <w:r>
-        <w:rPr>
-          <w:rFonts w:ascii="Calibri" w:hAnsi="Calibri" w:cs="Calibri"/>
-        </w:rPr>
-        <w:t>Attacking</w:t>
-      </w:r>
-      <w:r>
-        <w:rPr>
-          <w:rFonts w:ascii="Calibri" w:hAnsi="Calibri" w:cs="Calibri"/>
-        </w:rPr>
-        <w:t xml:space="preserve"> to stay alive, trying to keep that health bar to maximum for long as possible</w:t>
-      </w:r>
-      <w:r>
-        <w:rPr>
-          <w:rFonts w:ascii="Calibri" w:hAnsi="Calibri" w:cs="Calibri"/>
-        </w:rPr>
-        <w:t xml:space="preserve"> while trying to ge</w:t>
-      </w:r>
-      <w:r>
-        <w:rPr>
-          <w:rFonts w:ascii="Calibri" w:hAnsi="Calibri" w:cs="Calibri"/>
-        </w:rPr>
-        <w:t>t to the objective, that</w:t>
-      </w:r>
-      <w:r>
-        <w:rPr>
-          <w:rFonts w:ascii="Calibri" w:hAnsi="Calibri" w:cs="Calibri"/>
-        </w:rPr>
-        <w:t xml:space="preserve"> being make it to the final objective and complete the game.</w:t>
+        <w:t>To keep going killing the enemies comin</w:t>
+      </w:r>
+      <w:r>
+        <w:rPr>
+          <w:rFonts w:ascii="Calibri" w:hAnsi="Calibri" w:cs="Calibri"/>
+        </w:rPr>
+        <w:t xml:space="preserve">g at you till you get to the final </w:t>
+      </w:r>
+      <w:r>
+        <w:rPr>
+          <w:rFonts w:ascii="Calibri" w:hAnsi="Calibri" w:cs="Calibri"/>
+        </w:rPr>
+        <w:t>objective. The</w:t>
+      </w:r>
+      <w:r>
+        <w:rPr>
+          <w:rFonts w:ascii="Calibri" w:hAnsi="Calibri" w:cs="Calibri"/>
+        </w:rPr>
+        <w:t xml:space="preserve"> final objective being reach the castle.</w:t>
       </w:r>
     </w:p>
     <w:p>
@@ -3925,9 +4369,9 @@
       <w:pPr>
         <w:pStyle w:val="Heading3"/>
       </w:pPr>
-      <w:bookmarkStart w:id="14" w:name="_Toc37499704"/>
-      <w:r>
-        <w:t>Goal of game</w:t>
+      <w:bookmarkStart w:id="14" w:name="_Toc37499705"/>
+      <w:r>
+        <w:t>Storyboard of game</w:t>
       </w:r>
       <w:bookmarkEnd w:id="14"/>
     </w:p>
@@ -3945,163 +4389,107 @@
         <w:rPr>
           <w:rFonts w:ascii="Calibri" w:hAnsi="Calibri" w:cs="Calibri"/>
         </w:rPr>
-        <w:t>To keep going killing the enemies comin</w:t>
-      </w:r>
-      <w:r>
-        <w:rPr>
-          <w:rFonts w:ascii="Calibri" w:hAnsi="Calibri" w:cs="Calibri"/>
-        </w:rPr>
-        <w:t xml:space="preserve">g at you till you get to the final </w:t>
-      </w:r>
-      <w:r>
-        <w:rPr>
-          <w:rFonts w:ascii="Calibri" w:hAnsi="Calibri" w:cs="Calibri"/>
-        </w:rPr>
-        <w:t>objective. The</w:t>
-      </w:r>
-      <w:r>
-        <w:rPr>
-          <w:rFonts w:ascii="Calibri" w:hAnsi="Calibri" w:cs="Calibri"/>
-        </w:rPr>
-        <w:t xml:space="preserve"> final objective being reach the castle.</w:t>
-      </w:r>
-    </w:p>
-    <w:p>
-      <w:pPr>
-        <w:autoSpaceDE w:val="0"/>
-        <w:autoSpaceDN w:val="0"/>
-        <w:adjustRightInd w:val="0"/>
-        <w:spacing w:after="160" w:line="259" w:lineRule="atLeast"/>
-        <w:rPr>
-          <w:rFonts w:ascii="Calibri" w:hAnsi="Calibri" w:cs="Calibri"/>
-        </w:rPr>
-      </w:pPr>
-    </w:p>
-    <w:p>
-      <w:pPr>
-        <w:pStyle w:val="Heading3"/>
-      </w:pPr>
-      <w:bookmarkStart w:id="15" w:name="_Toc37499705"/>
-      <w:r>
-        <w:t>Storyboard of game</w:t>
+        <w:t>The story of the game will be a heartfelt survival where the</w:t>
+      </w:r>
+      <w:r>
+        <w:rPr>
+          <w:rFonts w:ascii="Calibri" w:hAnsi="Calibri" w:cs="Calibri"/>
+        </w:rPr>
+        <w:t xml:space="preserve"> medieval</w:t>
+      </w:r>
+      <w:r>
+        <w:rPr>
+          <w:rFonts w:ascii="Calibri" w:hAnsi="Calibri" w:cs="Calibri"/>
+        </w:rPr>
+        <w:t xml:space="preserve"> player is trying to stay alive and not be taken down by these enemies that are trying to cause harm to the player. The tense/stress o</w:t>
+      </w:r>
+      <w:r>
+        <w:rPr>
+          <w:rFonts w:ascii="Calibri" w:hAnsi="Calibri" w:cs="Calibri"/>
+        </w:rPr>
+        <w:t xml:space="preserve">f keeping this player alive for you to reach the final </w:t>
+      </w:r>
+      <w:r>
+        <w:rPr>
+          <w:rFonts w:ascii="Calibri" w:hAnsi="Calibri" w:cs="Calibri"/>
+        </w:rPr>
+        <w:t>objective will</w:t>
+      </w:r>
+      <w:r>
+        <w:rPr>
+          <w:rFonts w:ascii="Calibri" w:hAnsi="Calibri" w:cs="Calibri"/>
+        </w:rPr>
+        <w:t xml:space="preserve"> attract an addictive experience for the </w:t>
+      </w:r>
+      <w:r>
+        <w:rPr>
+          <w:rFonts w:ascii="Calibri" w:hAnsi="Calibri" w:cs="Calibri"/>
+        </w:rPr>
+        <w:t>user</w:t>
+      </w:r>
+      <w:r>
+        <w:rPr>
+          <w:rFonts w:ascii="Calibri" w:hAnsi="Calibri" w:cs="Calibri"/>
+        </w:rPr>
+        <w:t xml:space="preserve"> making it hopefully a well-liked game for all.</w:t>
+      </w:r>
+    </w:p>
+    <w:p>
+      <w:pPr>
+        <w:autoSpaceDE w:val="0"/>
+        <w:autoSpaceDN w:val="0"/>
+        <w:adjustRightInd w:val="0"/>
+        <w:spacing w:after="160" w:line="259" w:lineRule="atLeast"/>
+        <w:rPr>
+          <w:rFonts w:ascii="Calibri" w:hAnsi="Calibri" w:cs="Calibri"/>
+        </w:rPr>
+      </w:pPr>
+    </w:p>
+    <w:p>
+      <w:pPr>
+        <w:autoSpaceDE w:val="0"/>
+        <w:autoSpaceDN w:val="0"/>
+        <w:adjustRightInd w:val="0"/>
+        <w:spacing w:after="160" w:line="259" w:lineRule="atLeast"/>
+        <w:rPr>
+          <w:rFonts w:ascii="Calibri" w:hAnsi="Calibri" w:cs="Calibri"/>
+        </w:rPr>
+      </w:pPr>
+    </w:p>
+    <w:p>
+      <w:pPr>
+        <w:autoSpaceDE w:val="0"/>
+        <w:autoSpaceDN w:val="0"/>
+        <w:adjustRightInd w:val="0"/>
+        <w:spacing w:after="160" w:line="259" w:lineRule="atLeast"/>
+        <w:rPr>
+          <w:rFonts w:ascii="Calibri" w:hAnsi="Calibri" w:cs="Calibri"/>
+        </w:rPr>
+      </w:pPr>
+    </w:p>
+    <w:p>
+      <w:pPr>
+        <w:autoSpaceDE w:val="0"/>
+        <w:autoSpaceDN w:val="0"/>
+        <w:adjustRightInd w:val="0"/>
+        <w:spacing w:after="160" w:line="259" w:lineRule="atLeast"/>
+        <w:rPr>
+          <w:rFonts w:ascii="Calibri" w:hAnsi="Calibri" w:cs="Calibri"/>
+        </w:rPr>
+      </w:pPr>
+    </w:p>
+    <w:p>
+      <w:pPr>
+        <w:pStyle w:val="Heading2"/>
+        <w:rPr>
+          <w:rFonts w:ascii="Calibri" w:hAnsi="Calibri" w:cs="Calibri"/>
+        </w:rPr>
+      </w:pPr>
+      <w:bookmarkStart w:id="15" w:name="_Toc37499706"/>
+      <w:r>
+        <w:t>Game Requirements</w:t>
       </w:r>
       <w:bookmarkEnd w:id="15"/>
-    </w:p>
-    <w:p>
-      <w:pPr>
-        <w:autoSpaceDE w:val="0"/>
-        <w:autoSpaceDN w:val="0"/>
-        <w:adjustRightInd w:val="0"/>
-        <w:spacing w:after="160" w:line="259" w:lineRule="atLeast"/>
-        <w:rPr>
-          <w:rFonts w:ascii="Calibri" w:hAnsi="Calibri" w:cs="Calibri"/>
-        </w:rPr>
-      </w:pPr>
-      <w:r>
-        <w:rPr>
-          <w:rFonts w:ascii="Calibri" w:hAnsi="Calibri" w:cs="Calibri"/>
-        </w:rPr>
-        <w:t>The story of the game will be a heartfelt survival where the</w:t>
-      </w:r>
-      <w:r>
-        <w:rPr>
-          <w:rFonts w:ascii="Calibri" w:hAnsi="Calibri" w:cs="Calibri"/>
-        </w:rPr>
-        <w:t xml:space="preserve"> medieval</w:t>
-      </w:r>
-      <w:r>
-        <w:rPr>
-          <w:rFonts w:ascii="Calibri" w:hAnsi="Calibri" w:cs="Calibri"/>
-        </w:rPr>
-        <w:t xml:space="preserve"> player is trying to stay alive and not be taken down by these enemies that are trying to cause harm to the player. The tense/stress o</w:t>
-      </w:r>
-      <w:r>
-        <w:rPr>
-          <w:rFonts w:ascii="Calibri" w:hAnsi="Calibri" w:cs="Calibri"/>
-        </w:rPr>
-        <w:t xml:space="preserve">f keeping this player alive for you to reach the final </w:t>
-      </w:r>
-      <w:r>
-        <w:rPr>
-          <w:rFonts w:ascii="Calibri" w:hAnsi="Calibri" w:cs="Calibri"/>
-        </w:rPr>
-        <w:t>objective will</w:t>
-      </w:r>
-      <w:r>
-        <w:rPr>
-          <w:rFonts w:ascii="Calibri" w:hAnsi="Calibri" w:cs="Calibri"/>
-        </w:rPr>
-        <w:t xml:space="preserve"> attract an addictive experience for the </w:t>
-      </w:r>
-      <w:r>
-        <w:rPr>
-          <w:rFonts w:ascii="Calibri" w:hAnsi="Calibri" w:cs="Calibri"/>
-        </w:rPr>
-        <w:t>user</w:t>
-      </w:r>
-      <w:r>
-        <w:rPr>
-          <w:rFonts w:ascii="Calibri" w:hAnsi="Calibri" w:cs="Calibri"/>
-        </w:rPr>
-        <w:t xml:space="preserve"> making it hopefully a well-liked game for all.</w:t>
-      </w:r>
-    </w:p>
-    <w:p>
-      <w:pPr>
-        <w:autoSpaceDE w:val="0"/>
-        <w:autoSpaceDN w:val="0"/>
-        <w:adjustRightInd w:val="0"/>
-        <w:spacing w:after="160" w:line="259" w:lineRule="atLeast"/>
-        <w:rPr>
-          <w:rFonts w:ascii="Calibri" w:hAnsi="Calibri" w:cs="Calibri"/>
-        </w:rPr>
-      </w:pPr>
-    </w:p>
-    <w:p>
-      <w:pPr>
-        <w:autoSpaceDE w:val="0"/>
-        <w:autoSpaceDN w:val="0"/>
-        <w:adjustRightInd w:val="0"/>
-        <w:spacing w:after="160" w:line="259" w:lineRule="atLeast"/>
-        <w:rPr>
-          <w:rFonts w:ascii="Calibri" w:hAnsi="Calibri" w:cs="Calibri"/>
-        </w:rPr>
-      </w:pPr>
-    </w:p>
-    <w:p>
-      <w:pPr>
-        <w:autoSpaceDE w:val="0"/>
-        <w:autoSpaceDN w:val="0"/>
-        <w:adjustRightInd w:val="0"/>
-        <w:spacing w:after="160" w:line="259" w:lineRule="atLeast"/>
-        <w:rPr>
-          <w:rFonts w:ascii="Calibri" w:hAnsi="Calibri" w:cs="Calibri"/>
-        </w:rPr>
-      </w:pPr>
-    </w:p>
-    <w:p>
-      <w:pPr>
-        <w:autoSpaceDE w:val="0"/>
-        <w:autoSpaceDN w:val="0"/>
-        <w:adjustRightInd w:val="0"/>
-        <w:spacing w:after="160" w:line="259" w:lineRule="atLeast"/>
-        <w:rPr>
-          <w:rFonts w:ascii="Calibri" w:hAnsi="Calibri" w:cs="Calibri"/>
-        </w:rPr>
-      </w:pPr>
-    </w:p>
-    <w:p>
-      <w:pPr>
-        <w:pStyle w:val="Heading2"/>
-        <w:rPr>
-          <w:rFonts w:ascii="Calibri" w:hAnsi="Calibri" w:cs="Calibri"/>
-        </w:rPr>
-      </w:pPr>
-      <w:bookmarkStart w:id="16" w:name="_Toc37499706"/>
-      <w:r>
-        <w:t>Game Requirements</w:t>
-      </w:r>
-      <w:bookmarkEnd w:id="16"/>
     </w:p>
     <w:p>
       <w:pPr>
@@ -4132,7 +4520,6 @@
         <w:rPr>
           <w:rFonts w:ascii="Calibri" w:hAnsi="Calibri" w:cs="Calibri"/>
         </w:rPr>
-        <w:lastRenderedPageBreak/>
         <w:t>Some game requirements listed below:</w:t>
       </w:r>
     </w:p>
@@ -4155,6 +4542,7 @@
         <w:rPr>
           <w:rFonts w:ascii="Calibri" w:hAnsi="Calibri" w:cs="Calibri"/>
         </w:rPr>
+        <w:lastRenderedPageBreak/>
         <w:t>Create a main character</w:t>
       </w:r>
     </w:p>
@@ -4393,11 +4781,11 @@
           <w:szCs w:val="24"/>
         </w:rPr>
       </w:pPr>
-      <w:bookmarkStart w:id="17" w:name="_Toc37499707"/>
+      <w:bookmarkStart w:id="16" w:name="_Toc37499707"/>
       <w:r>
         <w:t>Possible tests</w:t>
       </w:r>
-      <w:bookmarkEnd w:id="17"/>
+      <w:bookmarkEnd w:id="16"/>
     </w:p>
     <w:p>
       <w:pPr>
@@ -4692,22 +5080,63 @@
           <w:szCs w:val="22"/>
         </w:rPr>
       </w:pPr>
-      <w:bookmarkStart w:id="18" w:name="_Toc37499708"/>
+      <w:bookmarkStart w:id="17" w:name="_Toc37499708"/>
       <w:r>
         <w:t>Game Design Process Pitfalls</w:t>
       </w:r>
-      <w:bookmarkEnd w:id="18"/>
-    </w:p>
-    <w:p>
-      <w:pPr>
-        <w:autoSpaceDE w:val="0"/>
-        <w:autoSpaceDN w:val="0"/>
-        <w:adjustRightInd w:val="0"/>
-        <w:spacing w:after="160" w:line="259" w:lineRule="atLeast"/>
-        <w:rPr>
-          <w:rFonts w:ascii="Calibri" w:hAnsi="Calibri" w:cs="Calibri"/>
-        </w:rPr>
-      </w:pPr>
+      <w:bookmarkEnd w:id="17"/>
+    </w:p>
+    <w:p>
+      <w:pPr>
+        <w:autoSpaceDE w:val="0"/>
+        <w:autoSpaceDN w:val="0"/>
+        <w:adjustRightInd w:val="0"/>
+        <w:spacing w:after="160" w:line="259" w:lineRule="atLeast"/>
+        <w:rPr>
+          <w:rFonts w:ascii="Calibri" w:hAnsi="Calibri" w:cs="Calibri"/>
+        </w:rPr>
+      </w:pPr>
+    </w:p>
+    <w:p>
+      <w:pPr>
+        <w:autoSpaceDE w:val="0"/>
+        <w:autoSpaceDN w:val="0"/>
+        <w:adjustRightInd w:val="0"/>
+        <w:spacing w:after="160" w:line="259" w:lineRule="atLeast"/>
+        <w:rPr>
+          <w:rFonts w:ascii="Calibri" w:hAnsi="Calibri" w:cs="Calibri"/>
+        </w:rPr>
+      </w:pPr>
+      <w:r>
+        <w:rPr>
+          <w:rFonts w:ascii="Calibri" w:hAnsi="Calibri" w:cs="Calibri"/>
+        </w:rPr>
+        <w:t>Looking into the design</w:t>
+      </w:r>
+      <w:r>
+        <w:rPr>
+          <w:rFonts w:ascii="Calibri" w:hAnsi="Calibri" w:cs="Calibri"/>
+        </w:rPr>
+        <w:t>ing of a game for this project we</w:t>
+      </w:r>
+      <w:r>
+        <w:rPr>
+          <w:rFonts w:ascii="Calibri" w:hAnsi="Calibri" w:cs="Calibri"/>
+        </w:rPr>
+        <w:t xml:space="preserve"> came across an interesting website which had listed the top 10 game design process</w:t>
+      </w:r>
+      <w:r>
+        <w:rPr>
+          <w:rFonts w:ascii="Calibri" w:hAnsi="Calibri" w:cs="Calibri"/>
+        </w:rPr>
+        <w:t xml:space="preserve"> pitfalls and hopefully after our r</w:t>
+      </w:r>
+      <w:r>
+        <w:rPr>
+          <w:rFonts w:ascii="Calibri" w:hAnsi="Calibri" w:cs="Calibri"/>
+        </w:rPr>
+        <w:t>esearch I don’t land in one of these pitfalls or one of my own.</w:t>
+      </w:r>
     </w:p>
     <w:p>
       <w:pPr>
@@ -4724,47 +5153,6 @@
           <w:rFonts w:ascii="Calibri" w:hAnsi="Calibri" w:cs="Calibri"/>
         </w:rPr>
         <w:lastRenderedPageBreak/>
-        <w:t>Looking into the design</w:t>
-      </w:r>
-      <w:r>
-        <w:rPr>
-          <w:rFonts w:ascii="Calibri" w:hAnsi="Calibri" w:cs="Calibri"/>
-        </w:rPr>
-        <w:t>ing of a game for this project we</w:t>
-      </w:r>
-      <w:r>
-        <w:rPr>
-          <w:rFonts w:ascii="Calibri" w:hAnsi="Calibri" w:cs="Calibri"/>
-        </w:rPr>
-        <w:t xml:space="preserve"> came across an interesting website which had listed the top 10 game design process</w:t>
-      </w:r>
-      <w:r>
-        <w:rPr>
-          <w:rFonts w:ascii="Calibri" w:hAnsi="Calibri" w:cs="Calibri"/>
-        </w:rPr>
-        <w:t xml:space="preserve"> pitfalls and hopefully after our r</w:t>
-      </w:r>
-      <w:r>
-        <w:rPr>
-          <w:rFonts w:ascii="Calibri" w:hAnsi="Calibri" w:cs="Calibri"/>
-        </w:rPr>
-        <w:t>esearch I don’t land in one of these pitfalls or one of my own.</w:t>
-      </w:r>
-    </w:p>
-    <w:p>
-      <w:pPr>
-        <w:autoSpaceDE w:val="0"/>
-        <w:autoSpaceDN w:val="0"/>
-        <w:adjustRightInd w:val="0"/>
-        <w:spacing w:after="160" w:line="259" w:lineRule="atLeast"/>
-        <w:rPr>
-          <w:rFonts w:ascii="Calibri" w:hAnsi="Calibri" w:cs="Calibri"/>
-        </w:rPr>
-      </w:pPr>
-      <w:r>
-        <w:rPr>
-          <w:rFonts w:ascii="Calibri" w:hAnsi="Calibri" w:cs="Calibri"/>
-        </w:rPr>
         <w:t>we</w:t>
       </w:r>
       <w:r>
@@ -4970,7 +5358,19 @@
         <w:rPr>
           <w:rFonts w:ascii="Calibri" w:hAnsi="Calibri" w:cs="Calibri"/>
         </w:rPr>
-        <w:t>10. Not Making Outside Playtests Part of The Process</w:t>
+        <w:t>10. Not Making Outside Play</w:t>
+      </w:r>
+      <w:r>
+        <w:rPr>
+          <w:rFonts w:ascii="Calibri" w:hAnsi="Calibri" w:cs="Calibri"/>
+        </w:rPr>
+        <w:t xml:space="preserve"> </w:t>
+      </w:r>
+      <w:r>
+        <w:rPr>
+          <w:rFonts w:ascii="Calibri" w:hAnsi="Calibri" w:cs="Calibri"/>
+        </w:rPr>
+        <w:t>tests Part of The Process</w:t>
       </w:r>
     </w:p>
     <w:p>
@@ -4989,7 +5389,7 @@
         </w:rPr>
         <w:t xml:space="preserve">Website: </w:t>
       </w:r>
-      <w:hyperlink r:id="rId13" w:history="1">
+      <w:hyperlink r:id="rId20" w:history="1">
         <w:r>
           <w:rPr>
             <w:rFonts w:ascii="Calibri" w:hAnsi="Calibri" w:cs="Calibri"/>
@@ -5013,11 +5413,11 @@
       <w:pPr>
         <w:pStyle w:val="Heading2"/>
       </w:pPr>
-      <w:bookmarkStart w:id="19" w:name="_Toc37499709"/>
+      <w:bookmarkStart w:id="18" w:name="_Toc37499709"/>
       <w:r>
         <w:t>References</w:t>
       </w:r>
-      <w:bookmarkEnd w:id="19"/>
+      <w:bookmarkEnd w:id="18"/>
     </w:p>
     <w:p/>
     <w:p>
@@ -5064,7 +5464,7 @@
           <w:u w:val="single"/>
         </w:rPr>
       </w:pPr>
-      <w:hyperlink r:id="rId14" w:history="1">
+      <w:hyperlink r:id="rId21" w:history="1">
         <w:r>
           <w:rPr>
             <w:rStyle w:val="Hyperlink"/>
@@ -5113,7 +5513,7 @@
           <w:rFonts w:ascii="Calibri" w:hAnsi="Calibri" w:cs="Calibri"/>
         </w:rPr>
       </w:pPr>
-      <w:hyperlink r:id="rId15" w:history="1">
+      <w:hyperlink r:id="rId22" w:history="1">
         <w:r>
           <w:rPr>
             <w:rFonts w:ascii="Calibri" w:hAnsi="Calibri" w:cs="Calibri"/>
@@ -5157,33 +5557,37 @@
       <w:pPr>
         <w:pStyle w:val="Heading2"/>
       </w:pPr>
-      <w:bookmarkStart w:id="20" w:name="_Toc37499710"/>
+      <w:bookmarkStart w:id="19" w:name="_Toc37499710"/>
       <w:r>
         <w:t>Recommendations for Future Development</w:t>
       </w:r>
+      <w:bookmarkEnd w:id="19"/>
+    </w:p>
+    <w:p>
+      <w:r>
+        <w:t xml:space="preserve">If we were to do this project again with the knowledge we now have, we would try to research more about </w:t>
+      </w:r>
+      <w:r>
+        <w:t xml:space="preserve">the animations of the characters as animations like the attacks and idle movements, took a while for us to complete. If we had done more research, we are sure we could have found better, more </w:t>
+      </w:r>
+      <w:r>
+        <w:lastRenderedPageBreak/>
+        <w:t>comprehensive documentation and tutorials on how to design our own animations for the characters. We would also try a more detailed schedule/ project plan because, even though we stuck to it very well, we beleive there is room for improvement for our schedule to ensure a high-quality game/product at the end of the development deadline</w:t>
+      </w:r>
+      <w:r>
+        <w:t>.</w:t>
+      </w:r>
+    </w:p>
+    <w:p/>
+    <w:p>
+      <w:pPr>
+        <w:pStyle w:val="Heading2"/>
+      </w:pPr>
+      <w:bookmarkStart w:id="20" w:name="_Toc37499711"/>
+      <w:r>
+        <w:t>Conclusion</w:t>
+      </w:r>
       <w:bookmarkEnd w:id="20"/>
-    </w:p>
-    <w:p>
-      <w:r>
-        <w:t xml:space="preserve">If we were to do this project again with the knowledge we now have, we would try to research more about </w:t>
-      </w:r>
-      <w:r>
-        <w:t>the animations of the characters as animations like the attacks and idle movements, took a while for us to complete. If we had done more research, we are sure we could have found better, more comprehensive documentation and tutorials on how to design our own animations for the characters. We would also try a more detailed schedule/ project plan because, even though we stuck to it very well, we beleive there is room for improvement for our schedule to ensure a high-quality game/product at the end of the development deadline</w:t>
-      </w:r>
-      <w:r>
-        <w:t>.</w:t>
-      </w:r>
-    </w:p>
-    <w:p/>
-    <w:p>
-      <w:pPr>
-        <w:pStyle w:val="Heading2"/>
-      </w:pPr>
-      <w:bookmarkStart w:id="21" w:name="_Toc37499711"/>
-      <w:r>
-        <w:t>Conclusion</w:t>
-      </w:r>
-      <w:bookmarkEnd w:id="21"/>
     </w:p>
     <w:p>
       <w:pPr>
@@ -5426,8 +5830,8 @@
 </file>
 
 <file path=word/numbering.xml><?xml version="1.0" encoding="utf-8"?>
-<w:numbering xmlns:ve="http://schemas.openxmlformats.org/markup-compatibility/2006" xmlns:o="urn:schemas-microsoft-com:office:office" xmlns:r="http://schemas.openxmlformats.org/officeDocument/2006/relationships" xmlns:m="http://schemas.openxmlformats.org/officeDocument/2006/math" xmlns:v="urn:schemas-microsoft-com:vml" xmlns:wp="http://schemas.openxmlformats.org/drawingml/2006/wordprocessingDrawing" xmlns:w10="urn:schemas-microsoft-com:office:word" xmlns:w="http://schemas.openxmlformats.org/wordprocessingml/2006/main" xmlns:wne="http://schemas.microsoft.com/office/word/2006/wordml">
-  <w:abstractNum w:abstractNumId="0">
+<w:numbering xmlns:wpc="http://schemas.microsoft.com/office/word/2010/wordprocessingCanvas" xmlns:cx="http://schemas.microsoft.com/office/drawing/2014/chartex" xmlns:cx1="http://schemas.microsoft.com/office/drawing/2015/9/8/chartex" xmlns:cx2="http://schemas.microsoft.com/office/drawing/2015/10/21/chartex" xmlns:cx3="http://schemas.microsoft.com/office/drawing/2016/5/9/chartex" xmlns:cx4="http://schemas.microsoft.com/office/drawing/2016/5/10/chartex" xmlns:cx5="http://schemas.microsoft.com/office/drawing/2016/5/11/chartex" xmlns:cx6="http://schemas.microsoft.com/office/drawing/2016/5/12/chartex" xmlns:cx7="http://schemas.microsoft.com/office/drawing/2016/5/13/chartex" xmlns:cx8="http://schemas.microsoft.com/office/drawing/2016/5/14/chartex" xmlns:mc="http://schemas.openxmlformats.org/markup-compatibility/2006" xmlns:aink="http://schemas.microsoft.com/office/drawing/2016/ink" xmlns:am3d="http://schemas.microsoft.com/office/drawing/2017/model3d" xmlns:o="urn:schemas-microsoft-com:office:office" xmlns:r="http://schemas.openxmlformats.org/officeDocument/2006/relationships" xmlns:m="http://schemas.openxmlformats.org/officeDocument/2006/math" xmlns:v="urn:schemas-microsoft-com:vml" xmlns:wp14="http://schemas.microsoft.com/office/word/2010/wordprocessingDrawing" xmlns:wp="http://schemas.openxmlformats.org/drawingml/2006/wordprocessingDrawing" xmlns:w10="urn:schemas-microsoft-com:office:word" xmlns:w="http://schemas.openxmlformats.org/wordprocessingml/2006/main" xmlns:w14="http://schemas.microsoft.com/office/word/2010/wordml" xmlns:w15="http://schemas.microsoft.com/office/word/2012/wordml" xmlns:w16cid="http://schemas.microsoft.com/office/word/2016/wordml/cid" xmlns:w16se="http://schemas.microsoft.com/office/word/2015/wordml/symex" xmlns:wpg="http://schemas.microsoft.com/office/word/2010/wordprocessingGroup" xmlns:wpi="http://schemas.microsoft.com/office/word/2010/wordprocessingInk" xmlns:wne="http://schemas.microsoft.com/office/word/2006/wordml" xmlns:wps="http://schemas.microsoft.com/office/word/2010/wordprocessingShape" mc:Ignorable="w14 w15 w16se w16cid wp14">
+  <w:abstractNum w:abstractNumId="0" w15:restartNumberingAfterBreak="0">
     <w:nsid w:val="FFFFFFFE"/>
     <w:multiLevelType w:val="singleLevel"/>
     <w:tmpl w:val="B1BE6D46"/>
@@ -5455,7 +5859,7 @@
 </file>
 
 <file path=word/styles.xml><?xml version="1.0" encoding="utf-8"?>
-<w:styles xmlns:r="http://schemas.openxmlformats.org/officeDocument/2006/relationships" xmlns:w="http://schemas.openxmlformats.org/wordprocessingml/2006/main">
+<w:styles xmlns:mc="http://schemas.openxmlformats.org/markup-compatibility/2006" xmlns:r="http://schemas.openxmlformats.org/officeDocument/2006/relationships" xmlns:w="http://schemas.openxmlformats.org/wordprocessingml/2006/main" xmlns:w14="http://schemas.microsoft.com/office/word/2010/wordml" xmlns:w15="http://schemas.microsoft.com/office/word/2012/wordml" xmlns:w16cid="http://schemas.microsoft.com/office/word/2016/wordml/cid" xmlns:w16se="http://schemas.microsoft.com/office/word/2015/wordml/symex" mc:Ignorable="w14 w15 w16se w16cid">
   <w:docDefaults>
     <w:rPrDefault>
       <w:rPr>
@@ -5471,144 +5875,384 @@
       </w:pPr>
     </w:pPrDefault>
   </w:docDefaults>
-  <w:latentStyles w:defLockedState="0" w:defUIPriority="99" w:defSemiHidden="1" w:defUnhideWhenUsed="1" w:defQFormat="0" w:count="267">
-    <w:lsdException w:name="Normal" w:semiHidden="0" w:uiPriority="0" w:unhideWhenUsed="0" w:qFormat="1"/>
-    <w:lsdException w:name="heading 1" w:semiHidden="0" w:uiPriority="9" w:unhideWhenUsed="0" w:qFormat="1"/>
-    <w:lsdException w:name="heading 2" w:uiPriority="9" w:qFormat="1"/>
-    <w:lsdException w:name="heading 3" w:uiPriority="9" w:qFormat="1"/>
-    <w:lsdException w:name="heading 4" w:uiPriority="9" w:qFormat="1"/>
-    <w:lsdException w:name="heading 5" w:uiPriority="9" w:qFormat="1"/>
-    <w:lsdException w:name="heading 6" w:uiPriority="9" w:qFormat="1"/>
-    <w:lsdException w:name="heading 7" w:uiPriority="9" w:qFormat="1"/>
-    <w:lsdException w:name="heading 8" w:uiPriority="9" w:qFormat="1"/>
-    <w:lsdException w:name="heading 9" w:uiPriority="9" w:qFormat="1"/>
-    <w:lsdException w:name="toc 1" w:uiPriority="39" w:qFormat="1"/>
-    <w:lsdException w:name="toc 2" w:uiPriority="39" w:qFormat="1"/>
-    <w:lsdException w:name="toc 3" w:uiPriority="39" w:qFormat="1"/>
-    <w:lsdException w:name="toc 4" w:uiPriority="39"/>
-    <w:lsdException w:name="toc 5" w:uiPriority="39"/>
-    <w:lsdException w:name="toc 6" w:uiPriority="39"/>
-    <w:lsdException w:name="toc 7" w:uiPriority="39"/>
-    <w:lsdException w:name="toc 8" w:uiPriority="39"/>
-    <w:lsdException w:name="toc 9" w:uiPriority="39"/>
-    <w:lsdException w:name="caption" w:uiPriority="35" w:qFormat="1"/>
-    <w:lsdException w:name="Title" w:semiHidden="0" w:uiPriority="10" w:unhideWhenUsed="0" w:qFormat="1"/>
-    <w:lsdException w:name="Default Paragraph Font" w:uiPriority="1"/>
-    <w:lsdException w:name="Subtitle" w:semiHidden="0" w:uiPriority="11" w:unhideWhenUsed="0" w:qFormat="1"/>
-    <w:lsdException w:name="Strong" w:semiHidden="0" w:uiPriority="22" w:unhideWhenUsed="0" w:qFormat="1"/>
-    <w:lsdException w:name="Emphasis" w:semiHidden="0" w:uiPriority="20" w:unhideWhenUsed="0" w:qFormat="1"/>
-    <w:lsdException w:name="Table Grid" w:semiHidden="0" w:uiPriority="59" w:unhideWhenUsed="0"/>
-    <w:lsdException w:name="Placeholder Text" w:unhideWhenUsed="0"/>
-    <w:lsdException w:name="No Spacing" w:semiHidden="0" w:uiPriority="1" w:unhideWhenUsed="0" w:qFormat="1"/>
-    <w:lsdException w:name="Light Shading" w:semiHidden="0" w:uiPriority="60" w:unhideWhenUsed="0"/>
-    <w:lsdException w:name="Light List" w:semiHidden="0" w:uiPriority="61" w:unhideWhenUsed="0"/>
-    <w:lsdException w:name="Light Grid" w:semiHidden="0" w:uiPriority="62" w:unhideWhenUsed="0"/>
-    <w:lsdException w:name="Medium Shading 1" w:semiHidden="0" w:uiPriority="63" w:unhideWhenUsed="0"/>
-    <w:lsdException w:name="Medium Shading 2" w:semiHidden="0" w:uiPriority="64" w:unhideWhenUsed="0"/>
-    <w:lsdException w:name="Medium List 1" w:semiHidden="0" w:uiPriority="65" w:unhideWhenUsed="0"/>
-    <w:lsdException w:name="Medium List 2" w:semiHidden="0" w:uiPriority="66" w:unhideWhenUsed="0"/>
-    <w:lsdException w:name="Medium Grid 1" w:semiHidden="0" w:uiPriority="67" w:unhideWhenUsed="0"/>
-    <w:lsdException w:name="Medium Grid 2" w:semiHidden="0" w:uiPriority="68" w:unhideWhenUsed="0"/>
-    <w:lsdException w:name="Medium Grid 3" w:semiHidden="0" w:uiPriority="69" w:unhideWhenUsed="0"/>
-    <w:lsdException w:name="Dark List" w:semiHidden="0" w:uiPriority="70" w:unhideWhenUsed="0"/>
-    <w:lsdException w:name="Colorful Shading" w:semiHidden="0" w:uiPriority="71" w:unhideWhenUsed="0"/>
-    <w:lsdException w:name="Colorful List" w:semiHidden="0" w:uiPriority="72" w:unhideWhenUsed="0"/>
-    <w:lsdException w:name="Colorful Grid" w:semiHidden="0" w:uiPriority="73" w:unhideWhenUsed="0"/>
-    <w:lsdException w:name="Light Shading Accent 1" w:semiHidden="0" w:uiPriority="60" w:unhideWhenUsed="0"/>
-    <w:lsdException w:name="Light List Accent 1" w:semiHidden="0" w:uiPriority="61" w:unhideWhenUsed="0"/>
-    <w:lsdException w:name="Light Grid Accent 1" w:semiHidden="0" w:uiPriority="62" w:unhideWhenUsed="0"/>
-    <w:lsdException w:name="Medium Shading 1 Accent 1" w:semiHidden="0" w:uiPriority="63" w:unhideWhenUsed="0"/>
-    <w:lsdException w:name="Medium Shading 2 Accent 1" w:semiHidden="0" w:uiPriority="64" w:unhideWhenUsed="0"/>
-    <w:lsdException w:name="Medium List 1 Accent 1" w:semiHidden="0" w:uiPriority="65" w:unhideWhenUsed="0"/>
-    <w:lsdException w:name="Revision" w:unhideWhenUsed="0"/>
-    <w:lsdException w:name="List Paragraph" w:semiHidden="0" w:uiPriority="34" w:unhideWhenUsed="0" w:qFormat="1"/>
-    <w:lsdException w:name="Quote" w:semiHidden="0" w:uiPriority="29" w:unhideWhenUsed="0" w:qFormat="1"/>
-    <w:lsdException w:name="Intense Quote" w:semiHidden="0" w:uiPriority="30" w:unhideWhenUsed="0" w:qFormat="1"/>
-    <w:lsdException w:name="Medium List 2 Accent 1" w:semiHidden="0" w:uiPriority="66" w:unhideWhenUsed="0"/>
-    <w:lsdException w:name="Medium Grid 1 Accent 1" w:semiHidden="0" w:uiPriority="67" w:unhideWhenUsed="0"/>
-    <w:lsdException w:name="Medium Grid 2 Accent 1" w:semiHidden="0" w:uiPriority="68" w:unhideWhenUsed="0"/>
-    <w:lsdException w:name="Medium Grid 3 Accent 1" w:semiHidden="0" w:uiPriority="69" w:unhideWhenUsed="0"/>
-    <w:lsdException w:name="Dark List Accent 1" w:semiHidden="0" w:uiPriority="70" w:unhideWhenUsed="0"/>
-    <w:lsdException w:name="Colorful Shading Accent 1" w:semiHidden="0" w:uiPriority="71" w:unhideWhenUsed="0"/>
-    <w:lsdException w:name="Colorful List Accent 1" w:semiHidden="0" w:uiPriority="72" w:unhideWhenUsed="0"/>
-    <w:lsdException w:name="Colorful Grid Accent 1" w:semiHidden="0" w:uiPriority="73" w:unhideWhenUsed="0"/>
-    <w:lsdException w:name="Light Shading Accent 2" w:semiHidden="0" w:uiPriority="60" w:unhideWhenUsed="0"/>
-    <w:lsdException w:name="Light List Accent 2" w:semiHidden="0" w:uiPriority="61" w:unhideWhenUsed="0"/>
-    <w:lsdException w:name="Light Grid Accent 2" w:semiHidden="0" w:uiPriority="62" w:unhideWhenUsed="0"/>
-    <w:lsdException w:name="Medium Shading 1 Accent 2" w:semiHidden="0" w:uiPriority="63" w:unhideWhenUsed="0"/>
-    <w:lsdException w:name="Medium Shading 2 Accent 2" w:semiHidden="0" w:uiPriority="64" w:unhideWhenUsed="0"/>
-    <w:lsdException w:name="Medium List 1 Accent 2" w:semiHidden="0" w:uiPriority="65" w:unhideWhenUsed="0"/>
-    <w:lsdException w:name="Medium List 2 Accent 2" w:semiHidden="0" w:uiPriority="66" w:unhideWhenUsed="0"/>
-    <w:lsdException w:name="Medium Grid 1 Accent 2" w:semiHidden="0" w:uiPriority="67" w:unhideWhenUsed="0"/>
-    <w:lsdException w:name="Medium Grid 2 Accent 2" w:semiHidden="0" w:uiPriority="68" w:unhideWhenUsed="0"/>
-    <w:lsdException w:name="Medium Grid 3 Accent 2" w:semiHidden="0" w:uiPriority="69" w:unhideWhenUsed="0"/>
-    <w:lsdException w:name="Dark List Accent 2" w:semiHidden="0" w:uiPriority="70" w:unhideWhenUsed="0"/>
-    <w:lsdException w:name="Colorful Shading Accent 2" w:semiHidden="0" w:uiPriority="71" w:unhideWhenUsed="0"/>
-    <w:lsdException w:name="Colorful List Accent 2" w:semiHidden="0" w:uiPriority="72" w:unhideWhenUsed="0"/>
-    <w:lsdException w:name="Colorful Grid Accent 2" w:semiHidden="0" w:uiPriority="73" w:unhideWhenUsed="0"/>
-    <w:lsdException w:name="Light Shading Accent 3" w:semiHidden="0" w:uiPriority="60" w:unhideWhenUsed="0"/>
-    <w:lsdException w:name="Light List Accent 3" w:semiHidden="0" w:uiPriority="61" w:unhideWhenUsed="0"/>
-    <w:lsdException w:name="Light Grid Accent 3" w:semiHidden="0" w:uiPriority="62" w:unhideWhenUsed="0"/>
-    <w:lsdException w:name="Medium Shading 1 Accent 3" w:semiHidden="0" w:uiPriority="63" w:unhideWhenUsed="0"/>
-    <w:lsdException w:name="Medium Shading 2 Accent 3" w:semiHidden="0" w:uiPriority="64" w:unhideWhenUsed="0"/>
-    <w:lsdException w:name="Medium List 1 Accent 3" w:semiHidden="0" w:uiPriority="65" w:unhideWhenUsed="0"/>
-    <w:lsdException w:name="Medium List 2 Accent 3" w:semiHidden="0" w:uiPriority="66" w:unhideWhenUsed="0"/>
-    <w:lsdException w:name="Medium Grid 1 Accent 3" w:semiHidden="0" w:uiPriority="67" w:unhideWhenUsed="0"/>
-    <w:lsdException w:name="Medium Grid 2 Accent 3" w:semiHidden="0" w:uiPriority="68" w:unhideWhenUsed="0"/>
-    <w:lsdException w:name="Medium Grid 3 Accent 3" w:semiHidden="0" w:uiPriority="69" w:unhideWhenUsed="0"/>
-    <w:lsdException w:name="Dark List Accent 3" w:semiHidden="0" w:uiPriority="70" w:unhideWhenUsed="0"/>
-    <w:lsdException w:name="Colorful Shading Accent 3" w:semiHidden="0" w:uiPriority="71" w:unhideWhenUsed="0"/>
-    <w:lsdException w:name="Colorful List Accent 3" w:semiHidden="0" w:uiPriority="72" w:unhideWhenUsed="0"/>
-    <w:lsdException w:name="Colorful Grid Accent 3" w:semiHidden="0" w:uiPriority="73" w:unhideWhenUsed="0"/>
-    <w:lsdException w:name="Light Shading Accent 4" w:semiHidden="0" w:uiPriority="60" w:unhideWhenUsed="0"/>
-    <w:lsdException w:name="Light List Accent 4" w:semiHidden="0" w:uiPriority="61" w:unhideWhenUsed="0"/>
-    <w:lsdException w:name="Light Grid Accent 4" w:semiHidden="0" w:uiPriority="62" w:unhideWhenUsed="0"/>
-    <w:lsdException w:name="Medium Shading 1 Accent 4" w:semiHidden="0" w:uiPriority="63" w:unhideWhenUsed="0"/>
-    <w:lsdException w:name="Medium Shading 2 Accent 4" w:semiHidden="0" w:uiPriority="64" w:unhideWhenUsed="0"/>
-    <w:lsdException w:name="Medium List 1 Accent 4" w:semiHidden="0" w:uiPriority="65" w:unhideWhenUsed="0"/>
-    <w:lsdException w:name="Medium List 2 Accent 4" w:semiHidden="0" w:uiPriority="66" w:unhideWhenUsed="0"/>
-    <w:lsdException w:name="Medium Grid 1 Accent 4" w:semiHidden="0" w:uiPriority="67" w:unhideWhenUsed="0"/>
-    <w:lsdException w:name="Medium Grid 2 Accent 4" w:semiHidden="0" w:uiPriority="68" w:unhideWhenUsed="0"/>
-    <w:lsdException w:name="Medium Grid 3 Accent 4" w:semiHidden="0" w:uiPriority="69" w:unhideWhenUsed="0"/>
-    <w:lsdException w:name="Dark List Accent 4" w:semiHidden="0" w:uiPriority="70" w:unhideWhenUsed="0"/>
-    <w:lsdException w:name="Colorful Shading Accent 4" w:semiHidden="0" w:uiPriority="71" w:unhideWhenUsed="0"/>
-    <w:lsdException w:name="Colorful List Accent 4" w:semiHidden="0" w:uiPriority="72" w:unhideWhenUsed="0"/>
-    <w:lsdException w:name="Colorful Grid Accent 4" w:semiHidden="0" w:uiPriority="73" w:unhideWhenUsed="0"/>
-    <w:lsdException w:name="Light Shading Accent 5" w:semiHidden="0" w:uiPriority="60" w:unhideWhenUsed="0"/>
-    <w:lsdException w:name="Light List Accent 5" w:semiHidden="0" w:uiPriority="61" w:unhideWhenUsed="0"/>
-    <w:lsdException w:name="Light Grid Accent 5" w:semiHidden="0" w:uiPriority="62" w:unhideWhenUsed="0"/>
-    <w:lsdException w:name="Medium Shading 1 Accent 5" w:semiHidden="0" w:uiPriority="63" w:unhideWhenUsed="0"/>
-    <w:lsdException w:name="Medium Shading 2 Accent 5" w:semiHidden="0" w:uiPriority="64" w:unhideWhenUsed="0"/>
-    <w:lsdException w:name="Medium List 1 Accent 5" w:semiHidden="0" w:uiPriority="65" w:unhideWhenUsed="0"/>
-    <w:lsdException w:name="Medium List 2 Accent 5" w:semiHidden="0" w:uiPriority="66" w:unhideWhenUsed="0"/>
-    <w:lsdException w:name="Medium Grid 1 Accent 5" w:semiHidden="0" w:uiPriority="67" w:unhideWhenUsed="0"/>
-    <w:lsdException w:name="Medium Grid 2 Accent 5" w:semiHidden="0" w:uiPriority="68" w:unhideWhenUsed="0"/>
-    <w:lsdException w:name="Medium Grid 3 Accent 5" w:semiHidden="0" w:uiPriority="69" w:unhideWhenUsed="0"/>
-    <w:lsdException w:name="Dark List Accent 5" w:semiHidden="0" w:uiPriority="70" w:unhideWhenUsed="0"/>
-    <w:lsdException w:name="Colorful Shading Accent 5" w:semiHidden="0" w:uiPriority="71" w:unhideWhenUsed="0"/>
-    <w:lsdException w:name="Colorful List Accent 5" w:semiHidden="0" w:uiPriority="72" w:unhideWhenUsed="0"/>
-    <w:lsdException w:name="Colorful Grid Accent 5" w:semiHidden="0" w:uiPriority="73" w:unhideWhenUsed="0"/>
-    <w:lsdException w:name="Light Shading Accent 6" w:semiHidden="0" w:uiPriority="60" w:unhideWhenUsed="0"/>
-    <w:lsdException w:name="Light List Accent 6" w:semiHidden="0" w:uiPriority="61" w:unhideWhenUsed="0"/>
-    <w:lsdException w:name="Light Grid Accent 6" w:semiHidden="0" w:uiPriority="62" w:unhideWhenUsed="0"/>
-    <w:lsdException w:name="Medium Shading 1 Accent 6" w:semiHidden="0" w:uiPriority="63" w:unhideWhenUsed="0"/>
-    <w:lsdException w:name="Medium Shading 2 Accent 6" w:semiHidden="0" w:uiPriority="64" w:unhideWhenUsed="0"/>
-    <w:lsdException w:name="Medium List 1 Accent 6" w:semiHidden="0" w:uiPriority="65" w:unhideWhenUsed="0"/>
-    <w:lsdException w:name="Medium List 2 Accent 6" w:semiHidden="0" w:uiPriority="66" w:unhideWhenUsed="0"/>
-    <w:lsdException w:name="Medium Grid 1 Accent 6" w:semiHidden="0" w:uiPriority="67" w:unhideWhenUsed="0"/>
-    <w:lsdException w:name="Medium Grid 2 Accent 6" w:semiHidden="0" w:uiPriority="68" w:unhideWhenUsed="0"/>
-    <w:lsdException w:name="Medium Grid 3 Accent 6" w:semiHidden="0" w:uiPriority="69" w:unhideWhenUsed="0"/>
-    <w:lsdException w:name="Dark List Accent 6" w:semiHidden="0" w:uiPriority="70" w:unhideWhenUsed="0"/>
-    <w:lsdException w:name="Colorful Shading Accent 6" w:semiHidden="0" w:uiPriority="71" w:unhideWhenUsed="0"/>
-    <w:lsdException w:name="Colorful List Accent 6" w:semiHidden="0" w:uiPriority="72" w:unhideWhenUsed="0"/>
-    <w:lsdException w:name="Colorful Grid Accent 6" w:semiHidden="0" w:uiPriority="73" w:unhideWhenUsed="0"/>
-    <w:lsdException w:name="Subtle Emphasis" w:semiHidden="0" w:uiPriority="19" w:unhideWhenUsed="0" w:qFormat="1"/>
-    <w:lsdException w:name="Intense Emphasis" w:semiHidden="0" w:uiPriority="21" w:unhideWhenUsed="0" w:qFormat="1"/>
-    <w:lsdException w:name="Subtle Reference" w:semiHidden="0" w:uiPriority="31" w:unhideWhenUsed="0" w:qFormat="1"/>
-    <w:lsdException w:name="Intense Reference" w:semiHidden="0" w:uiPriority="32" w:unhideWhenUsed="0" w:qFormat="1"/>
-    <w:lsdException w:name="Book Title" w:semiHidden="0" w:uiPriority="33" w:unhideWhenUsed="0" w:qFormat="1"/>
-    <w:lsdException w:name="Bibliography" w:uiPriority="37"/>
-    <w:lsdException w:name="TOC Heading" w:uiPriority="39" w:qFormat="1"/>
+  <w:latentStyles w:defLockedState="0" w:defUIPriority="99" w:defSemiHidden="0" w:defUnhideWhenUsed="0" w:defQFormat="0" w:count="377">
+    <w:lsdException w:name="Normal" w:uiPriority="0" w:qFormat="1"/>
+    <w:lsdException w:name="heading 1" w:uiPriority="9" w:qFormat="1"/>
+    <w:lsdException w:name="heading 2" w:semiHidden="1" w:uiPriority="9" w:unhideWhenUsed="1" w:qFormat="1"/>
+    <w:lsdException w:name="heading 3" w:semiHidden="1" w:uiPriority="9" w:unhideWhenUsed="1" w:qFormat="1"/>
+    <w:lsdException w:name="heading 4" w:semiHidden="1" w:uiPriority="9" w:unhideWhenUsed="1" w:qFormat="1"/>
+    <w:lsdException w:name="heading 5" w:semiHidden="1" w:uiPriority="9" w:unhideWhenUsed="1" w:qFormat="1"/>
+    <w:lsdException w:name="heading 6" w:semiHidden="1" w:uiPriority="9" w:unhideWhenUsed="1" w:qFormat="1"/>
+    <w:lsdException w:name="heading 7" w:semiHidden="1" w:uiPriority="9" w:unhideWhenUsed="1" w:qFormat="1"/>
+    <w:lsdException w:name="heading 8" w:semiHidden="1" w:uiPriority="9" w:unhideWhenUsed="1" w:qFormat="1"/>
+    <w:lsdException w:name="heading 9" w:semiHidden="1" w:uiPriority="9" w:unhideWhenUsed="1" w:qFormat="1"/>
+    <w:lsdException w:name="index 1" w:semiHidden="1" w:unhideWhenUsed="1"/>
+    <w:lsdException w:name="index 2" w:semiHidden="1" w:unhideWhenUsed="1"/>
+    <w:lsdException w:name="index 3" w:semiHidden="1" w:unhideWhenUsed="1"/>
+    <w:lsdException w:name="index 4" w:semiHidden="1" w:unhideWhenUsed="1"/>
+    <w:lsdException w:name="index 5" w:semiHidden="1" w:unhideWhenUsed="1"/>
+    <w:lsdException w:name="index 6" w:semiHidden="1" w:unhideWhenUsed="1"/>
+    <w:lsdException w:name="index 7" w:semiHidden="1" w:unhideWhenUsed="1"/>
+    <w:lsdException w:name="index 8" w:semiHidden="1" w:unhideWhenUsed="1"/>
+    <w:lsdException w:name="index 9" w:semiHidden="1" w:unhideWhenUsed="1"/>
+    <w:lsdException w:name="toc 1" w:semiHidden="1" w:uiPriority="39" w:unhideWhenUsed="1" w:qFormat="1"/>
+    <w:lsdException w:name="toc 2" w:semiHidden="1" w:uiPriority="39" w:unhideWhenUsed="1" w:qFormat="1"/>
+    <w:lsdException w:name="toc 3" w:semiHidden="1" w:uiPriority="39" w:unhideWhenUsed="1" w:qFormat="1"/>
+    <w:lsdException w:name="toc 4" w:semiHidden="1" w:uiPriority="39" w:unhideWhenUsed="1"/>
+    <w:lsdException w:name="toc 5" w:semiHidden="1" w:uiPriority="39" w:unhideWhenUsed="1"/>
+    <w:lsdException w:name="toc 6" w:semiHidden="1" w:uiPriority="39" w:unhideWhenUsed="1"/>
+    <w:lsdException w:name="toc 7" w:semiHidden="1" w:uiPriority="39" w:unhideWhenUsed="1"/>
+    <w:lsdException w:name="toc 8" w:semiHidden="1" w:uiPriority="39" w:unhideWhenUsed="1"/>
+    <w:lsdException w:name="toc 9" w:semiHidden="1" w:uiPriority="39" w:unhideWhenUsed="1"/>
+    <w:lsdException w:name="Normal Indent" w:semiHidden="1" w:unhideWhenUsed="1"/>
+    <w:lsdException w:name="footnote text" w:semiHidden="1" w:unhideWhenUsed="1"/>
+    <w:lsdException w:name="annotation text" w:semiHidden="1" w:unhideWhenUsed="1"/>
+    <w:lsdException w:name="header" w:semiHidden="1" w:unhideWhenUsed="1"/>
+    <w:lsdException w:name="footer" w:semiHidden="1" w:unhideWhenUsed="1"/>
+    <w:lsdException w:name="index heading" w:semiHidden="1" w:unhideWhenUsed="1"/>
+    <w:lsdException w:name="caption" w:semiHidden="1" w:uiPriority="35" w:unhideWhenUsed="1" w:qFormat="1"/>
+    <w:lsdException w:name="table of figures" w:semiHidden="1" w:unhideWhenUsed="1"/>
+    <w:lsdException w:name="envelope address" w:semiHidden="1" w:unhideWhenUsed="1"/>
+    <w:lsdException w:name="envelope return" w:semiHidden="1" w:unhideWhenUsed="1"/>
+    <w:lsdException w:name="footnote reference" w:semiHidden="1" w:unhideWhenUsed="1"/>
+    <w:lsdException w:name="annotation reference" w:semiHidden="1" w:unhideWhenUsed="1"/>
+    <w:lsdException w:name="line number" w:semiHidden="1" w:unhideWhenUsed="1"/>
+    <w:lsdException w:name="page number" w:semiHidden="1" w:unhideWhenUsed="1"/>
+    <w:lsdException w:name="endnote reference" w:semiHidden="1" w:unhideWhenUsed="1"/>
+    <w:lsdException w:name="endnote text" w:semiHidden="1" w:unhideWhenUsed="1"/>
+    <w:lsdException w:name="table of authorities" w:semiHidden="1" w:unhideWhenUsed="1"/>
+    <w:lsdException w:name="macro" w:semiHidden="1" w:unhideWhenUsed="1"/>
+    <w:lsdException w:name="toa heading" w:semiHidden="1" w:unhideWhenUsed="1"/>
+    <w:lsdException w:name="List" w:semiHidden="1" w:unhideWhenUsed="1"/>
+    <w:lsdException w:name="List Bullet" w:semiHidden="1" w:unhideWhenUsed="1"/>
+    <w:lsdException w:name="List Number" w:semiHidden="1" w:unhideWhenUsed="1"/>
+    <w:lsdException w:name="List 2" w:semiHidden="1" w:unhideWhenUsed="1"/>
+    <w:lsdException w:name="List 3" w:semiHidden="1" w:unhideWhenUsed="1"/>
+    <w:lsdException w:name="List 4" w:semiHidden="1" w:unhideWhenUsed="1"/>
+    <w:lsdException w:name="List 5" w:semiHidden="1" w:unhideWhenUsed="1"/>
+    <w:lsdException w:name="List Bullet 2" w:semiHidden="1" w:unhideWhenUsed="1"/>
+    <w:lsdException w:name="List Bullet 3" w:semiHidden="1" w:unhideWhenUsed="1"/>
+    <w:lsdException w:name="List Bullet 4" w:semiHidden="1" w:unhideWhenUsed="1"/>
+    <w:lsdException w:name="List Bullet 5" w:semiHidden="1" w:unhideWhenUsed="1"/>
+    <w:lsdException w:name="List Number 2" w:semiHidden="1" w:unhideWhenUsed="1"/>
+    <w:lsdException w:name="List Number 3" w:semiHidden="1" w:unhideWhenUsed="1"/>
+    <w:lsdException w:name="List Number 4" w:semiHidden="1" w:unhideWhenUsed="1"/>
+    <w:lsdException w:name="List Number 5" w:semiHidden="1" w:unhideWhenUsed="1"/>
+    <w:lsdException w:name="Title" w:uiPriority="10" w:qFormat="1"/>
+    <w:lsdException w:name="Closing" w:semiHidden="1" w:unhideWhenUsed="1"/>
+    <w:lsdException w:name="Signature" w:semiHidden="1" w:unhideWhenUsed="1"/>
+    <w:lsdException w:name="Default Paragraph Font" w:semiHidden="1" w:uiPriority="1" w:unhideWhenUsed="1"/>
+    <w:lsdException w:name="Body Text" w:semiHidden="1" w:unhideWhenUsed="1"/>
+    <w:lsdException w:name="Body Text Indent" w:semiHidden="1" w:unhideWhenUsed="1"/>
+    <w:lsdException w:name="List Continue" w:semiHidden="1" w:unhideWhenUsed="1"/>
+    <w:lsdException w:name="List Continue 2" w:semiHidden="1" w:unhideWhenUsed="1"/>
+    <w:lsdException w:name="List Continue 3" w:semiHidden="1" w:unhideWhenUsed="1"/>
+    <w:lsdException w:name="List Continue 4" w:semiHidden="1" w:unhideWhenUsed="1"/>
+    <w:lsdException w:name="List Continue 5" w:semiHidden="1" w:unhideWhenUsed="1"/>
+    <w:lsdException w:name="Message Header" w:semiHidden="1" w:unhideWhenUsed="1"/>
+    <w:lsdException w:name="Subtitle" w:uiPriority="11" w:qFormat="1"/>
+    <w:lsdException w:name="Salutation" w:semiHidden="1" w:unhideWhenUsed="1"/>
+    <w:lsdException w:name="Date" w:semiHidden="1" w:unhideWhenUsed="1"/>
+    <w:lsdException w:name="Body Text First Indent" w:semiHidden="1" w:unhideWhenUsed="1"/>
+    <w:lsdException w:name="Body Text First Indent 2" w:semiHidden="1" w:unhideWhenUsed="1"/>
+    <w:lsdException w:name="Note Heading" w:semiHidden="1" w:unhideWhenUsed="1"/>
+    <w:lsdException w:name="Body Text 2" w:semiHidden="1" w:unhideWhenUsed="1"/>
+    <w:lsdException w:name="Body Text 3" w:semiHidden="1" w:unhideWhenUsed="1"/>
+    <w:lsdException w:name="Body Text Indent 2" w:semiHidden="1" w:unhideWhenUsed="1"/>
+    <w:lsdException w:name="Body Text Indent 3" w:semiHidden="1" w:unhideWhenUsed="1"/>
+    <w:lsdException w:name="Block Text" w:semiHidden="1" w:unhideWhenUsed="1"/>
+    <w:lsdException w:name="Hyperlink" w:semiHidden="1" w:unhideWhenUsed="1"/>
+    <w:lsdException w:name="FollowedHyperlink" w:semiHidden="1" w:unhideWhenUsed="1"/>
+    <w:lsdException w:name="Strong" w:uiPriority="22" w:qFormat="1"/>
+    <w:lsdException w:name="Emphasis" w:uiPriority="20" w:qFormat="1"/>
+    <w:lsdException w:name="Document Map" w:semiHidden="1" w:unhideWhenUsed="1"/>
+    <w:lsdException w:name="Plain Text" w:semiHidden="1" w:unhideWhenUsed="1"/>
+    <w:lsdException w:name="E-mail Signature" w:semiHidden="1" w:unhideWhenUsed="1"/>
+    <w:lsdException w:name="HTML Top of Form" w:semiHidden="1" w:unhideWhenUsed="1"/>
+    <w:lsdException w:name="HTML Bottom of Form" w:semiHidden="1" w:unhideWhenUsed="1"/>
+    <w:lsdException w:name="Normal (Web)" w:semiHidden="1" w:unhideWhenUsed="1"/>
+    <w:lsdException w:name="HTML Acronym" w:semiHidden="1" w:unhideWhenUsed="1"/>
+    <w:lsdException w:name="HTML Address" w:semiHidden="1" w:unhideWhenUsed="1"/>
+    <w:lsdException w:name="HTML Cite" w:semiHidden="1" w:unhideWhenUsed="1"/>
+    <w:lsdException w:name="HTML Code" w:semiHidden="1" w:unhideWhenUsed="1"/>
+    <w:lsdException w:name="HTML Definition" w:semiHidden="1" w:unhideWhenUsed="1"/>
+    <w:lsdException w:name="HTML Keyboard" w:semiHidden="1" w:unhideWhenUsed="1"/>
+    <w:lsdException w:name="HTML Preformatted" w:semiHidden="1" w:unhideWhenUsed="1"/>
+    <w:lsdException w:name="HTML Sample" w:semiHidden="1" w:unhideWhenUsed="1"/>
+    <w:lsdException w:name="HTML Typewriter" w:semiHidden="1" w:unhideWhenUsed="1"/>
+    <w:lsdException w:name="HTML Variable" w:semiHidden="1" w:unhideWhenUsed="1"/>
+    <w:lsdException w:name="Normal Table" w:semiHidden="1" w:unhideWhenUsed="1"/>
+    <w:lsdException w:name="annotation subject" w:semiHidden="1" w:unhideWhenUsed="1"/>
+    <w:lsdException w:name="No List" w:semiHidden="1" w:unhideWhenUsed="1"/>
+    <w:lsdException w:name="Outline List 1" w:semiHidden="1" w:unhideWhenUsed="1"/>
+    <w:lsdException w:name="Outline List 2" w:semiHidden="1" w:unhideWhenUsed="1"/>
+    <w:lsdException w:name="Outline List 3" w:semiHidden="1" w:unhideWhenUsed="1"/>
+    <w:lsdException w:name="Table Simple 1" w:semiHidden="1" w:unhideWhenUsed="1"/>
+    <w:lsdException w:name="Table Simple 2" w:semiHidden="1" w:unhideWhenUsed="1"/>
+    <w:lsdException w:name="Table Simple 3" w:semiHidden="1" w:unhideWhenUsed="1"/>
+    <w:lsdException w:name="Table Classic 1" w:semiHidden="1" w:unhideWhenUsed="1"/>
+    <w:lsdException w:name="Table Classic 2" w:semiHidden="1" w:unhideWhenUsed="1"/>
+    <w:lsdException w:name="Table Classic 3" w:semiHidden="1" w:unhideWhenUsed="1"/>
+    <w:lsdException w:name="Table Classic 4" w:semiHidden="1" w:unhideWhenUsed="1"/>
+    <w:lsdException w:name="Table Colorful 1" w:semiHidden="1" w:unhideWhenUsed="1"/>
+    <w:lsdException w:name="Table Colorful 2" w:semiHidden="1" w:unhideWhenUsed="1"/>
+    <w:lsdException w:name="Table Colorful 3" w:semiHidden="1" w:unhideWhenUsed="1"/>
+    <w:lsdException w:name="Table Columns 1" w:semiHidden="1" w:unhideWhenUsed="1"/>
+    <w:lsdException w:name="Table Columns 2" w:semiHidden="1" w:unhideWhenUsed="1"/>
+    <w:lsdException w:name="Table Columns 3" w:semiHidden="1" w:unhideWhenUsed="1"/>
+    <w:lsdException w:name="Table Columns 4" w:semiHidden="1" w:unhideWhenUsed="1"/>
+    <w:lsdException w:name="Table Columns 5" w:semiHidden="1" w:unhideWhenUsed="1"/>
+    <w:lsdException w:name="Table Grid 1" w:semiHidden="1" w:unhideWhenUsed="1"/>
+    <w:lsdException w:name="Table Grid 2" w:semiHidden="1" w:unhideWhenUsed="1"/>
+    <w:lsdException w:name="Table Grid 3" w:semiHidden="1" w:unhideWhenUsed="1"/>
+    <w:lsdException w:name="Table Grid 4" w:semiHidden="1" w:unhideWhenUsed="1"/>
+    <w:lsdException w:name="Table Grid 5" w:semiHidden="1" w:unhideWhenUsed="1"/>
+    <w:lsdException w:name="Table Grid 6" w:semiHidden="1" w:unhideWhenUsed="1"/>
+    <w:lsdException w:name="Table Grid 7" w:semiHidden="1" w:unhideWhenUsed="1"/>
+    <w:lsdException w:name="Table Grid 8" w:semiHidden="1" w:unhideWhenUsed="1"/>
+    <w:lsdException w:name="Table List 1" w:semiHidden="1" w:unhideWhenUsed="1"/>
+    <w:lsdException w:name="Table List 2" w:semiHidden="1" w:unhideWhenUsed="1"/>
+    <w:lsdException w:name="Table List 3" w:semiHidden="1" w:unhideWhenUsed="1"/>
+    <w:lsdException w:name="Table List 4" w:semiHidden="1" w:unhideWhenUsed="1"/>
+    <w:lsdException w:name="Table List 5" w:semiHidden="1" w:unhideWhenUsed="1"/>
+    <w:lsdException w:name="Table List 6" w:semiHidden="1" w:unhideWhenUsed="1"/>
+    <w:lsdException w:name="Table List 7" w:semiHidden="1" w:unhideWhenUsed="1"/>
+    <w:lsdException w:name="Table List 8" w:semiHidden="1" w:unhideWhenUsed="1"/>
+    <w:lsdException w:name="Table 3D effects 1" w:semiHidden="1" w:unhideWhenUsed="1"/>
+    <w:lsdException w:name="Table 3D effects 2" w:semiHidden="1" w:unhideWhenUsed="1"/>
+    <w:lsdException w:name="Table 3D effects 3" w:semiHidden="1" w:unhideWhenUsed="1"/>
+    <w:lsdException w:name="Table Contemporary" w:semiHidden="1" w:unhideWhenUsed="1"/>
+    <w:lsdException w:name="Table Elegant" w:semiHidden="1" w:unhideWhenUsed="1"/>
+    <w:lsdException w:name="Table Professional" w:semiHidden="1" w:unhideWhenUsed="1"/>
+    <w:lsdException w:name="Table Subtle 1" w:semiHidden="1" w:unhideWhenUsed="1"/>
+    <w:lsdException w:name="Table Subtle 2" w:semiHidden="1" w:unhideWhenUsed="1"/>
+    <w:lsdException w:name="Table Web 1" w:semiHidden="1" w:unhideWhenUsed="1"/>
+    <w:lsdException w:name="Table Web 2" w:semiHidden="1" w:unhideWhenUsed="1"/>
+    <w:lsdException w:name="Table Web 3" w:semiHidden="1" w:unhideWhenUsed="1"/>
+    <w:lsdException w:name="Balloon Text" w:semiHidden="1" w:unhideWhenUsed="1"/>
+    <w:lsdException w:name="Table Grid" w:uiPriority="59"/>
+    <w:lsdException w:name="Table Theme" w:semiHidden="1" w:unhideWhenUsed="1"/>
+    <w:lsdException w:name="Placeholder Text" w:semiHidden="1"/>
+    <w:lsdException w:name="No Spacing" w:uiPriority="1" w:qFormat="1"/>
+    <w:lsdException w:name="Light Shading" w:uiPriority="60"/>
+    <w:lsdException w:name="Light List" w:uiPriority="61"/>
+    <w:lsdException w:name="Light Grid" w:uiPriority="62"/>
+    <w:lsdException w:name="Medium Shading 1" w:uiPriority="63"/>
+    <w:lsdException w:name="Medium Shading 2" w:uiPriority="64"/>
+    <w:lsdException w:name="Medium List 1" w:uiPriority="65"/>
+    <w:lsdException w:name="Medium List 2" w:uiPriority="66"/>
+    <w:lsdException w:name="Medium Grid 1" w:uiPriority="67"/>
+    <w:lsdException w:name="Medium Grid 2" w:uiPriority="68"/>
+    <w:lsdException w:name="Medium Grid 3" w:uiPriority="69"/>
+    <w:lsdException w:name="Dark List" w:uiPriority="70"/>
+    <w:lsdException w:name="Colorful Shading" w:uiPriority="71"/>
+    <w:lsdException w:name="Colorful List" w:uiPriority="72"/>
+    <w:lsdException w:name="Colorful Grid" w:uiPriority="73"/>
+    <w:lsdException w:name="Light Shading Accent 1" w:uiPriority="60"/>
+    <w:lsdException w:name="Light List Accent 1" w:uiPriority="61"/>
+    <w:lsdException w:name="Light Grid Accent 1" w:uiPriority="62"/>
+    <w:lsdException w:name="Medium Shading 1 Accent 1" w:uiPriority="63"/>
+    <w:lsdException w:name="Medium Shading 2 Accent 1" w:uiPriority="64"/>
+    <w:lsdException w:name="Medium List 1 Accent 1" w:uiPriority="65"/>
+    <w:lsdException w:name="Revision" w:semiHidden="1"/>
+    <w:lsdException w:name="List Paragraph" w:uiPriority="34" w:qFormat="1"/>
+    <w:lsdException w:name="Quote" w:uiPriority="29" w:qFormat="1"/>
+    <w:lsdException w:name="Intense Quote" w:uiPriority="30" w:qFormat="1"/>
+    <w:lsdException w:name="Medium List 2 Accent 1" w:uiPriority="66"/>
+    <w:lsdException w:name="Medium Grid 1 Accent 1" w:uiPriority="67"/>
+    <w:lsdException w:name="Medium Grid 2 Accent 1" w:uiPriority="68"/>
+    <w:lsdException w:name="Medium Grid 3 Accent 1" w:uiPriority="69"/>
+    <w:lsdException w:name="Dark List Accent 1" w:uiPriority="70"/>
+    <w:lsdException w:name="Colorful Shading Accent 1" w:uiPriority="71"/>
+    <w:lsdException w:name="Colorful List Accent 1" w:uiPriority="72"/>
+    <w:lsdException w:name="Colorful Grid Accent 1" w:uiPriority="73"/>
+    <w:lsdException w:name="Light Shading Accent 2" w:uiPriority="60"/>
+    <w:lsdException w:name="Light List Accent 2" w:uiPriority="61"/>
+    <w:lsdException w:name="Light Grid Accent 2" w:uiPriority="62"/>
+    <w:lsdException w:name="Medium Shading 1 Accent 2" w:uiPriority="63"/>
+    <w:lsdException w:name="Medium Shading 2 Accent 2" w:uiPriority="64"/>
+    <w:lsdException w:name="Medium List 1 Accent 2" w:uiPriority="65"/>
+    <w:lsdException w:name="Medium List 2 Accent 2" w:uiPriority="66"/>
+    <w:lsdException w:name="Medium Grid 1 Accent 2" w:uiPriority="67"/>
+    <w:lsdException w:name="Medium Grid 2 Accent 2" w:uiPriority="68"/>
+    <w:lsdException w:name="Medium Grid 3 Accent 2" w:uiPriority="69"/>
+    <w:lsdException w:name="Dark List Accent 2" w:uiPriority="70"/>
+    <w:lsdException w:name="Colorful Shading Accent 2" w:uiPriority="71"/>
+    <w:lsdException w:name="Colorful List Accent 2" w:uiPriority="72"/>
+    <w:lsdException w:name="Colorful Grid Accent 2" w:uiPriority="73"/>
+    <w:lsdException w:name="Light Shading Accent 3" w:uiPriority="60"/>
+    <w:lsdException w:name="Light List Accent 3" w:uiPriority="61"/>
+    <w:lsdException w:name="Light Grid Accent 3" w:uiPriority="62"/>
+    <w:lsdException w:name="Medium Shading 1 Accent 3" w:uiPriority="63"/>
+    <w:lsdException w:name="Medium Shading 2 Accent 3" w:uiPriority="64"/>
+    <w:lsdException w:name="Medium List 1 Accent 3" w:uiPriority="65"/>
+    <w:lsdException w:name="Medium List 2 Accent 3" w:uiPriority="66"/>
+    <w:lsdException w:name="Medium Grid 1 Accent 3" w:uiPriority="67"/>
+    <w:lsdException w:name="Medium Grid 2 Accent 3" w:uiPriority="68"/>
+    <w:lsdException w:name="Medium Grid 3 Accent 3" w:uiPriority="69"/>
+    <w:lsdException w:name="Dark List Accent 3" w:uiPriority="70"/>
+    <w:lsdException w:name="Colorful Shading Accent 3" w:uiPriority="71"/>
+    <w:lsdException w:name="Colorful List Accent 3" w:uiPriority="72"/>
+    <w:lsdException w:name="Colorful Grid Accent 3" w:uiPriority="73"/>
+    <w:lsdException w:name="Light Shading Accent 4" w:uiPriority="60"/>
+    <w:lsdException w:name="Light List Accent 4" w:uiPriority="61"/>
+    <w:lsdException w:name="Light Grid Accent 4" w:uiPriority="62"/>
+    <w:lsdException w:name="Medium Shading 1 Accent 4" w:uiPriority="63"/>
+    <w:lsdException w:name="Medium Shading 2 Accent 4" w:uiPriority="64"/>
+    <w:lsdException w:name="Medium List 1 Accent 4" w:uiPriority="65"/>
+    <w:lsdException w:name="Medium List 2 Accent 4" w:uiPriority="66"/>
+    <w:lsdException w:name="Medium Grid 1 Accent 4" w:uiPriority="67"/>
+    <w:lsdException w:name="Medium Grid 2 Accent 4" w:uiPriority="68"/>
+    <w:lsdException w:name="Medium Grid 3 Accent 4" w:uiPriority="69"/>
+    <w:lsdException w:name="Dark List Accent 4" w:uiPriority="70"/>
+    <w:lsdException w:name="Colorful Shading Accent 4" w:uiPriority="71"/>
+    <w:lsdException w:name="Colorful List Accent 4" w:uiPriority="72"/>
+    <w:lsdException w:name="Colorful Grid Accent 4" w:uiPriority="73"/>
+    <w:lsdException w:name="Light Shading Accent 5" w:uiPriority="60"/>
+    <w:lsdException w:name="Light List Accent 5" w:uiPriority="61"/>
+    <w:lsdException w:name="Light Grid Accent 5" w:uiPriority="62"/>
+    <w:lsdException w:name="Medium Shading 1 Accent 5" w:uiPriority="63"/>
+    <w:lsdException w:name="Medium Shading 2 Accent 5" w:uiPriority="64"/>
+    <w:lsdException w:name="Medium List 1 Accent 5" w:uiPriority="65"/>
+    <w:lsdException w:name="Medium List 2 Accent 5" w:uiPriority="66"/>
+    <w:lsdException w:name="Medium Grid 1 Accent 5" w:uiPriority="67"/>
+    <w:lsdException w:name="Medium Grid 2 Accent 5" w:uiPriority="68"/>
+    <w:lsdException w:name="Medium Grid 3 Accent 5" w:uiPriority="69"/>
+    <w:lsdException w:name="Dark List Accent 5" w:uiPriority="70"/>
+    <w:lsdException w:name="Colorful Shading Accent 5" w:uiPriority="71"/>
+    <w:lsdException w:name="Colorful List Accent 5" w:uiPriority="72"/>
+    <w:lsdException w:name="Colorful Grid Accent 5" w:uiPriority="73"/>
+    <w:lsdException w:name="Light Shading Accent 6" w:uiPriority="60"/>
+    <w:lsdException w:name="Light List Accent 6" w:uiPriority="61"/>
+    <w:lsdException w:name="Light Grid Accent 6" w:uiPriority="62"/>
+    <w:lsdException w:name="Medium Shading 1 Accent 6" w:uiPriority="63"/>
+    <w:lsdException w:name="Medium Shading 2 Accent 6" w:uiPriority="64"/>
+    <w:lsdException w:name="Medium List 1 Accent 6" w:uiPriority="65"/>
+    <w:lsdException w:name="Medium List 2 Accent 6" w:uiPriority="66"/>
+    <w:lsdException w:name="Medium Grid 1 Accent 6" w:uiPriority="67"/>
+    <w:lsdException w:name="Medium Grid 2 Accent 6" w:uiPriority="68"/>
+    <w:lsdException w:name="Medium Grid 3 Accent 6" w:uiPriority="69"/>
+    <w:lsdException w:name="Dark List Accent 6" w:uiPriority="70"/>
+    <w:lsdException w:name="Colorful Shading Accent 6" w:uiPriority="71"/>
+    <w:lsdException w:name="Colorful List Accent 6" w:uiPriority="72"/>
+    <w:lsdException w:name="Colorful Grid Accent 6" w:uiPriority="73"/>
+    <w:lsdException w:name="Subtle Emphasis" w:uiPriority="19" w:qFormat="1"/>
+    <w:lsdException w:name="Intense Emphasis" w:uiPriority="21" w:qFormat="1"/>
+    <w:lsdException w:name="Subtle Reference" w:uiPriority="31" w:qFormat="1"/>
+    <w:lsdException w:name="Intense Reference" w:uiPriority="32" w:qFormat="1"/>
+    <w:lsdException w:name="Book Title" w:uiPriority="33" w:qFormat="1"/>
+    <w:lsdException w:name="Bibliography" w:semiHidden="1" w:uiPriority="37" w:unhideWhenUsed="1"/>
+    <w:lsdException w:name="TOC Heading" w:semiHidden="1" w:uiPriority="39" w:unhideWhenUsed="1" w:qFormat="1"/>
+    <w:lsdException w:name="Plain Table 1" w:uiPriority="41"/>
+    <w:lsdException w:name="Plain Table 2" w:uiPriority="42"/>
+    <w:lsdException w:name="Plain Table 3" w:uiPriority="43"/>
+    <w:lsdException w:name="Plain Table 4" w:uiPriority="44"/>
+    <w:lsdException w:name="Plain Table 5" w:uiPriority="45"/>
+    <w:lsdException w:name="Grid Table Light" w:uiPriority="40"/>
+    <w:lsdException w:name="Grid Table 1 Light" w:uiPriority="46"/>
+    <w:lsdException w:name="Grid Table 2" w:uiPriority="47"/>
+    <w:lsdException w:name="Grid Table 3" w:uiPriority="48"/>
+    <w:lsdException w:name="Grid Table 4" w:uiPriority="49"/>
+    <w:lsdException w:name="Grid Table 5 Dark" w:uiPriority="50"/>
+    <w:lsdException w:name="Grid Table 6 Colorful" w:uiPriority="51"/>
+    <w:lsdException w:name="Grid Table 7 Colorful" w:uiPriority="52"/>
+    <w:lsdException w:name="Grid Table 1 Light Accent 1" w:uiPriority="46"/>
+    <w:lsdException w:name="Grid Table 2 Accent 1" w:uiPriority="47"/>
+    <w:lsdException w:name="Grid Table 3 Accent 1" w:uiPriority="48"/>
+    <w:lsdException w:name="Grid Table 4 Accent 1" w:uiPriority="49"/>
+    <w:lsdException w:name="Grid Table 5 Dark Accent 1" w:uiPriority="50"/>
+    <w:lsdException w:name="Grid Table 6 Colorful Accent 1" w:uiPriority="51"/>
+    <w:lsdException w:name="Grid Table 7 Colorful Accent 1" w:uiPriority="52"/>
+    <w:lsdException w:name="Grid Table 1 Light Accent 2" w:uiPriority="46"/>
+    <w:lsdException w:name="Grid Table 2 Accent 2" w:uiPriority="47"/>
+    <w:lsdException w:name="Grid Table 3 Accent 2" w:uiPriority="48"/>
+    <w:lsdException w:name="Grid Table 4 Accent 2" w:uiPriority="49"/>
+    <w:lsdException w:name="Grid Table 5 Dark Accent 2" w:uiPriority="50"/>
+    <w:lsdException w:name="Grid Table 6 Colorful Accent 2" w:uiPriority="51"/>
+    <w:lsdException w:name="Grid Table 7 Colorful Accent 2" w:uiPriority="52"/>
+    <w:lsdException w:name="Grid Table 1 Light Accent 3" w:uiPriority="46"/>
+    <w:lsdException w:name="Grid Table 2 Accent 3" w:uiPriority="47"/>
+    <w:lsdException w:name="Grid Table 3 Accent 3" w:uiPriority="48"/>
+    <w:lsdException w:name="Grid Table 4 Accent 3" w:uiPriority="49"/>
+    <w:lsdException w:name="Grid Table 5 Dark Accent 3" w:uiPriority="50"/>
+    <w:lsdException w:name="Grid Table 6 Colorful Accent 3" w:uiPriority="51"/>
+    <w:lsdException w:name="Grid Table 7 Colorful Accent 3" w:uiPriority="52"/>
+    <w:lsdException w:name="Grid Table 1 Light Accent 4" w:uiPriority="46"/>
+    <w:lsdException w:name="Grid Table 2 Accent 4" w:uiPriority="47"/>
+    <w:lsdException w:name="Grid Table 3 Accent 4" w:uiPriority="48"/>
+    <w:lsdException w:name="Grid Table 4 Accent 4" w:uiPriority="49"/>
+    <w:lsdException w:name="Grid Table 5 Dark Accent 4" w:uiPriority="50"/>
+    <w:lsdException w:name="Grid Table 6 Colorful Accent 4" w:uiPriority="51"/>
+    <w:lsdException w:name="Grid Table 7 Colorful Accent 4" w:uiPriority="52"/>
+    <w:lsdException w:name="Grid Table 1 Light Accent 5" w:uiPriority="46"/>
+    <w:lsdException w:name="Grid Table 2 Accent 5" w:uiPriority="47"/>
+    <w:lsdException w:name="Grid Table 3 Accent 5" w:uiPriority="48"/>
+    <w:lsdException w:name="Grid Table 4 Accent 5" w:uiPriority="49"/>
+    <w:lsdException w:name="Grid Table 5 Dark Accent 5" w:uiPriority="50"/>
+    <w:lsdException w:name="Grid Table 6 Colorful Accent 5" w:uiPriority="51"/>
+    <w:lsdException w:name="Grid Table 7 Colorful Accent 5" w:uiPriority="52"/>
+    <w:lsdException w:name="Grid Table 1 Light Accent 6" w:uiPriority="46"/>
+    <w:lsdException w:name="Grid Table 2 Accent 6" w:uiPriority="47"/>
+    <w:lsdException w:name="Grid Table 3 Accent 6" w:uiPriority="48"/>
+    <w:lsdException w:name="Grid Table 4 Accent 6" w:uiPriority="49"/>
+    <w:lsdException w:name="Grid Table 5 Dark Accent 6" w:uiPriority="50"/>
+    <w:lsdException w:name="Grid Table 6 Colorful Accent 6" w:uiPriority="51"/>
+    <w:lsdException w:name="Grid Table 7 Colorful Accent 6" w:uiPriority="52"/>
+    <w:lsdException w:name="List Table 1 Light" w:uiPriority="46"/>
+    <w:lsdException w:name="List Table 2" w:uiPriority="47"/>
+    <w:lsdException w:name="List Table 3" w:uiPriority="48"/>
+    <w:lsdException w:name="List Table 4" w:uiPriority="49"/>
+    <w:lsdException w:name="List Table 5 Dark" w:uiPriority="50"/>
+    <w:lsdException w:name="List Table 6 Colorful" w:uiPriority="51"/>
+    <w:lsdException w:name="List Table 7 Colorful" w:uiPriority="52"/>
+    <w:lsdException w:name="List Table 1 Light Accent 1" w:uiPriority="46"/>
+    <w:lsdException w:name="List Table 2 Accent 1" w:uiPriority="47"/>
+    <w:lsdException w:name="List Table 3 Accent 1" w:uiPriority="48"/>
+    <w:lsdException w:name="List Table 4 Accent 1" w:uiPriority="49"/>
+    <w:lsdException w:name="List Table 5 Dark Accent 1" w:uiPriority="50"/>
+    <w:lsdException w:name="List Table 6 Colorful Accent 1" w:uiPriority="51"/>
+    <w:lsdException w:name="List Table 7 Colorful Accent 1" w:uiPriority="52"/>
+    <w:lsdException w:name="List Table 1 Light Accent 2" w:uiPriority="46"/>
+    <w:lsdException w:name="List Table 2 Accent 2" w:uiPriority="47"/>
+    <w:lsdException w:name="List Table 3 Accent 2" w:uiPriority="48"/>
+    <w:lsdException w:name="List Table 4 Accent 2" w:uiPriority="49"/>
+    <w:lsdException w:name="List Table 5 Dark Accent 2" w:uiPriority="50"/>
+    <w:lsdException w:name="List Table 6 Colorful Accent 2" w:uiPriority="51"/>
+    <w:lsdException w:name="List Table 7 Colorful Accent 2" w:uiPriority="52"/>
+    <w:lsdException w:name="List Table 1 Light Accent 3" w:uiPriority="46"/>
+    <w:lsdException w:name="List Table 2 Accent 3" w:uiPriority="47"/>
+    <w:lsdException w:name="List Table 3 Accent 3" w:uiPriority="48"/>
+    <w:lsdException w:name="List Table 4 Accent 3" w:uiPriority="49"/>
+    <w:lsdException w:name="List Table 5 Dark Accent 3" w:uiPriority="50"/>
+    <w:lsdException w:name="List Table 6 Colorful Accent 3" w:uiPriority="51"/>
+    <w:lsdException w:name="List Table 7 Colorful Accent 3" w:uiPriority="52"/>
+    <w:lsdException w:name="List Table 1 Light Accent 4" w:uiPriority="46"/>
+    <w:lsdException w:name="List Table 2 Accent 4" w:uiPriority="47"/>
+    <w:lsdException w:name="List Table 3 Accent 4" w:uiPriority="48"/>
+    <w:lsdException w:name="List Table 4 Accent 4" w:uiPriority="49"/>
+    <w:lsdException w:name="List Table 5 Dark Accent 4" w:uiPriority="50"/>
+    <w:lsdException w:name="List Table 6 Colorful Accent 4" w:uiPriority="51"/>
+    <w:lsdException w:name="List Table 7 Colorful Accent 4" w:uiPriority="52"/>
+    <w:lsdException w:name="List Table 1 Light Accent 5" w:uiPriority="46"/>
+    <w:lsdException w:name="List Table 2 Accent 5" w:uiPriority="47"/>
+    <w:lsdException w:name="List Table 3 Accent 5" w:uiPriority="48"/>
+    <w:lsdException w:name="List Table 4 Accent 5" w:uiPriority="49"/>
+    <w:lsdException w:name="List Table 5 Dark Accent 5" w:uiPriority="50"/>
+    <w:lsdException w:name="List Table 6 Colorful Accent 5" w:uiPriority="51"/>
+    <w:lsdException w:name="List Table 7 Colorful Accent 5" w:uiPriority="52"/>
+    <w:lsdException w:name="List Table 1 Light Accent 6" w:uiPriority="46"/>
+    <w:lsdException w:name="List Table 2 Accent 6" w:uiPriority="47"/>
+    <w:lsdException w:name="List Table 3 Accent 6" w:uiPriority="48"/>
+    <w:lsdException w:name="List Table 4 Accent 6" w:uiPriority="49"/>
+    <w:lsdException w:name="List Table 5 Dark Accent 6" w:uiPriority="50"/>
+    <w:lsdException w:name="List Table 6 Colorful Accent 6" w:uiPriority="51"/>
+    <w:lsdException w:name="List Table 7 Colorful Accent 6" w:uiPriority="52"/>
+    <w:lsdException w:name="Mention" w:semiHidden="1" w:unhideWhenUsed="1"/>
+    <w:lsdException w:name="Smart Hyperlink" w:semiHidden="1" w:unhideWhenUsed="1"/>
+    <w:lsdException w:name="Hashtag" w:semiHidden="1" w:unhideWhenUsed="1"/>
+    <w:lsdException w:name="Unresolved Mention" w:semiHidden="1" w:unhideWhenUsed="1"/>
+    <w:lsdException w:name="Smart Link" w:semiHidden="1" w:unhideWhenUsed="1"/>
+    <w:lsdException w:name="Smart Link Error" w:semiHidden="1" w:unhideWhenUsed="1"/>
   </w:latentStyles>
   <w:style w:type="paragraph" w:default="1" w:styleId="Normal">
     <w:name w:val="Normal"/>
@@ -5695,7 +6339,6 @@
     <w:uiPriority w:val="99"/>
     <w:semiHidden/>
     <w:unhideWhenUsed/>
-    <w:qFormat/>
     <w:tblPr>
       <w:tblInd w:w="0" w:type="dxa"/>
       <w:tblCellMar>
@@ -5869,6 +6512,25 @@
     <w:name w:val="st"/>
     <w:basedOn w:val="DefaultParagraphFont"/>
     <w:rsid w:val="00C36E5C"/>
+  </w:style>
+  <w:style w:type="paragraph" w:styleId="Caption">
+    <w:name w:val="caption"/>
+    <w:basedOn w:val="Normal"/>
+    <w:next w:val="Normal"/>
+    <w:uiPriority w:val="35"/>
+    <w:unhideWhenUsed/>
+    <w:qFormat/>
+    <w:rsid w:val="00617A80"/>
+    <w:pPr>
+      <w:spacing w:line="240" w:lineRule="auto"/>
+    </w:pPr>
+    <w:rPr>
+      <w:i/>
+      <w:iCs/>
+      <w:color w:val="1F497D" w:themeColor="text2"/>
+      <w:sz w:val="18"/>
+      <w:szCs w:val="18"/>
+    </w:rPr>
   </w:style>
 </w:styles>
 </file>
@@ -6161,7 +6823,7 @@
 </file>
 
 <file path=customXml/itemProps1.xml><?xml version="1.0" encoding="utf-8"?>
-<ds:datastoreItem xmlns:ds="http://schemas.openxmlformats.org/officeDocument/2006/customXml" ds:itemID="{FE503235-B6D5-49A8-BFFE-BD8EF40EDA99}">
+<ds:datastoreItem xmlns:ds="http://schemas.openxmlformats.org/officeDocument/2006/customXml" ds:itemID="{A03790C8-3A14-4D08-965F-D1DA859045A9}">
   <ds:schemaRefs>
     <ds:schemaRef ds:uri="http://schemas.openxmlformats.org/officeDocument/2006/bibliography"/>
   </ds:schemaRefs>

</xml_diff>